<commit_message>
updated baocao and images
</commit_message>
<xml_diff>
--- a/HuongDanBaoCao/báo cáo.docx
+++ b/HuongDanBaoCao/báo cáo.docx
@@ -323,14 +323,7 @@
                 <w:sz w:val="24"/>
                 <w:lang w:val="vi-VN"/>
               </w:rPr>
-              <w:t>Nguyễn Nhật Tùng</w:t>
-            </w:r>
-            <w:r>
-              <w:rPr>
-                <w:sz w:val="24"/>
-                <w:lang w:val="vi-VN"/>
-              </w:rPr>
-              <w:t xml:space="preserve"> (nhóm trưởng)</w:t>
+              <w:t>Nguyễn Nhật Tùng (nhóm trưởng)</w:t>
             </w:r>
           </w:p>
         </w:tc>
@@ -633,28 +626,49 @@
           <w:b w:val="0"/>
           <w:i w:val="0"/>
         </w:rPr>
-        <w:t>V</w:t>
+        <w:t>Tự</w:t>
       </w:r>
       <w:r>
         <w:rPr>
           <w:b w:val="0"/>
           <w:i w:val="0"/>
         </w:rPr>
-        <w:t xml:space="preserve">iệc tự động phân đoạn tín hiệu thành tiếng nói và khoảng lặng </w:t>
+        <w:t xml:space="preserve"> động phân đoạn tín hiệu thành tiếng nói và khoảng lặng là công việc cơ bản mà quan trọng </w:t>
       </w:r>
       <w:r>
         <w:rPr>
           <w:b w:val="0"/>
           <w:i w:val="0"/>
         </w:rPr>
-        <w:t xml:space="preserve">là công việc cơ bản mà quan trọng </w:t>
+        <w:t>trong lĩnh vực xử lý tín hiệu số, đặc biệt là trong việc nhận diện giọ</w:t>
       </w:r>
       <w:r>
         <w:rPr>
           <w:b w:val="0"/>
           <w:i w:val="0"/>
         </w:rPr>
-        <w:t>giúp xác định các khoảng có tiếng nói và khoảng không có tiếng nói từ đó giúp hệ thống khác trích xuất tín hiệu giọng nói và dùng cho việc nhận diện giọng nói sau đó</w:t>
+        <w:t>ng nói,</w:t>
+      </w:r>
+      <w:r>
+        <w:rPr>
+          <w:b w:val="0"/>
+          <w:i w:val="0"/>
+        </w:rPr>
+        <w:t xml:space="preserve"> </w:t>
+      </w:r>
+      <w:r>
+        <w:rPr>
+          <w:b w:val="0"/>
+          <w:i w:val="0"/>
+        </w:rPr>
+        <w:t xml:space="preserve">giúp xác định các khoảng có tiếng nói và khoảng không có tiếng </w:t>
+      </w:r>
+      <w:r>
+        <w:rPr>
+          <w:b w:val="0"/>
+          <w:i w:val="0"/>
+        </w:rPr>
+        <w:t>nói</w:t>
       </w:r>
       <w:r>
         <w:rPr>
@@ -677,24 +691,35 @@
           <w:b w:val="0"/>
           <w:i w:val="0"/>
         </w:rPr>
-        <w:t>Thuật toán này chia tín hiệu âm thanh đầu vào thành các đoạn ngắn, sau đó dựa vào năng lượng của tín hiệu trên từng đoạn đem so sánh với giá trị năng lư</w:t>
-      </w:r>
-      <w:bookmarkStart w:id="0" w:name="_GoBack"/>
-      <w:bookmarkEnd w:id="0"/>
+        <w:t xml:space="preserve">Thuật toán </w:t>
+      </w:r>
       <w:r>
         <w:rPr>
           <w:b w:val="0"/>
           <w:i w:val="0"/>
         </w:rPr>
-        <w:t xml:space="preserve">ợng làm mốc xác định để phân đoạn tín hiệu đầu vào thành các đoạn tiếng nói và khoảng lặng </w:t>
+        <w:t>được trình bày sau đây</w:t>
       </w:r>
       <w:r>
         <w:rPr>
           <w:b w:val="0"/>
           <w:i w:val="0"/>
-          <w:vertAlign w:val="subscript"/>
-        </w:rPr>
-        <w:t>(kq sẽ bổ sung sau).</w:t>
+        </w:rPr>
+        <w:t xml:space="preserve"> chia tín hiệu âm thanh đầu vào thành các đoạn ngắn, sau đó dựa vào năng lượng của tín hiệu trên từng đoạn đem so sánh với giá trị năng lượng làm mốc xác định để phân đoạn tín hiệu đầu vào thành các đoạn tiếng nói và khoảng lặ</w:t>
+      </w:r>
+      <w:r>
+        <w:rPr>
+          <w:b w:val="0"/>
+          <w:i w:val="0"/>
+        </w:rPr>
+        <w:t>ng</w:t>
+      </w:r>
+      <w:r>
+        <w:rPr>
+          <w:b w:val="0"/>
+          <w:i w:val="0"/>
+        </w:rPr>
+        <w:t>. Kết quả thử nghiệm với 4 mẫu tín hiệu cho thấy các biên được tìm tự động có giá trị gần đúng với giá trị biên tìm bằng phương pháp thủ công, với sai số trung bình là: 0.0533 giây, hoặc 0.0420 giây (khi dùng phương pháp chuẩn hóa về thang giá trị [0;1]).</w:t>
       </w:r>
     </w:p>
     <w:p>
@@ -849,7 +874,7 @@
             </w:rPr>
             <w:fldChar w:fldCharType="separate"/>
           </w:r>
-          <w:hyperlink w:anchor="_Toc55096468" w:history="1">
+          <w:hyperlink w:anchor="_Toc55232972" w:history="1">
             <w:r>
               <w:rPr>
                 <w:rStyle w:val="Hyperlink"/>
@@ -906,7 +931,7 @@
                 <w:noProof/>
                 <w:webHidden/>
               </w:rPr>
-              <w:instrText xml:space="preserve"> PAGEREF _Toc55096468 \h </w:instrText>
+              <w:instrText xml:space="preserve"> PAGEREF _Toc55232972 \h </w:instrText>
             </w:r>
             <w:r>
               <w:rPr>
@@ -956,7 +981,7 @@
               <w:lang w:val="en-AU" w:eastAsia="zh-CN"/>
             </w:rPr>
           </w:pPr>
-          <w:hyperlink w:anchor="_Toc55096469" w:history="1">
+          <w:hyperlink w:anchor="_Toc55232973" w:history="1">
             <w:r>
               <w:rPr>
                 <w:rStyle w:val="Hyperlink"/>
@@ -1007,7 +1032,7 @@
                 <w:noProof/>
                 <w:webHidden/>
               </w:rPr>
-              <w:instrText xml:space="preserve"> PAGEREF _Toc55096469 \h </w:instrText>
+              <w:instrText xml:space="preserve"> PAGEREF _Toc55232973 \h </w:instrText>
             </w:r>
             <w:r>
               <w:rPr>
@@ -1057,7 +1082,7 @@
               <w:lang w:val="en-AU" w:eastAsia="zh-CN"/>
             </w:rPr>
           </w:pPr>
-          <w:hyperlink w:anchor="_Toc55096470" w:history="1">
+          <w:hyperlink w:anchor="_Toc55232974" w:history="1">
             <w:r>
               <w:rPr>
                 <w:rStyle w:val="Hyperlink"/>
@@ -1108,7 +1133,7 @@
                 <w:noProof/>
                 <w:webHidden/>
               </w:rPr>
-              <w:instrText xml:space="preserve"> PAGEREF _Toc55096470 \h </w:instrText>
+              <w:instrText xml:space="preserve"> PAGEREF _Toc55232974 \h </w:instrText>
             </w:r>
             <w:r>
               <w:rPr>
@@ -1158,7 +1183,7 @@
               <w:lang w:val="en-AU" w:eastAsia="zh-CN"/>
             </w:rPr>
           </w:pPr>
-          <w:hyperlink w:anchor="_Toc55096471" w:history="1">
+          <w:hyperlink w:anchor="_Toc55232975" w:history="1">
             <w:r>
               <w:rPr>
                 <w:rStyle w:val="Hyperlink"/>
@@ -1216,7 +1241,7 @@
                 <w:noProof/>
                 <w:webHidden/>
               </w:rPr>
-              <w:instrText xml:space="preserve"> PAGEREF _Toc55096471 \h </w:instrText>
+              <w:instrText xml:space="preserve"> PAGEREF _Toc55232975 \h </w:instrText>
             </w:r>
             <w:r>
               <w:rPr>
@@ -1237,6 +1262,288 @@
                 <w:webHidden/>
               </w:rPr>
               <w:t>3</w:t>
+            </w:r>
+            <w:r>
+              <w:rPr>
+                <w:noProof/>
+                <w:webHidden/>
+              </w:rPr>
+              <w:fldChar w:fldCharType="end"/>
+            </w:r>
+          </w:hyperlink>
+        </w:p>
+        <w:p>
+          <w:pPr>
+            <w:pStyle w:val="TOC2"/>
+            <w:tabs>
+              <w:tab w:val="left" w:pos="800"/>
+              <w:tab w:val="right" w:leader="dot" w:pos="9572"/>
+            </w:tabs>
+            <w:rPr>
+              <w:rFonts w:eastAsiaTheme="minorEastAsia" w:cstheme="minorBidi"/>
+              <w:b w:val="0"/>
+              <w:bCs w:val="0"/>
+              <w:noProof/>
+              <w:lang w:val="en-AU" w:eastAsia="zh-CN"/>
+            </w:rPr>
+          </w:pPr>
+          <w:hyperlink w:anchor="_Toc55232976" w:history="1">
+            <w:r>
+              <w:rPr>
+                <w:rStyle w:val="Hyperlink"/>
+                <w:rFonts w:ascii="Times New Roman Bold Italic" w:hAnsi="Times New Roman Bold Italic"/>
+                <w:iCs/>
+                <w:noProof/>
+                <w:lang w:val="vi-VN"/>
+              </w:rPr>
+              <w:t>A.</w:t>
+            </w:r>
+            <w:r>
+              <w:rPr>
+                <w:rFonts w:eastAsiaTheme="minorEastAsia" w:cstheme="minorBidi"/>
+                <w:b w:val="0"/>
+                <w:bCs w:val="0"/>
+                <w:noProof/>
+                <w:lang w:val="en-AU" w:eastAsia="zh-CN"/>
+              </w:rPr>
+              <w:tab/>
+            </w:r>
+            <w:r>
+              <w:rPr>
+                <w:rStyle w:val="Hyperlink"/>
+                <w:noProof/>
+                <w:lang w:val="vi-VN"/>
+              </w:rPr>
+              <w:t>Dữ liệu mẫu</w:t>
+            </w:r>
+            <w:r>
+              <w:rPr>
+                <w:noProof/>
+                <w:webHidden/>
+              </w:rPr>
+              <w:tab/>
+            </w:r>
+            <w:r>
+              <w:rPr>
+                <w:noProof/>
+                <w:webHidden/>
+              </w:rPr>
+              <w:fldChar w:fldCharType="begin"/>
+            </w:r>
+            <w:r>
+              <w:rPr>
+                <w:noProof/>
+                <w:webHidden/>
+              </w:rPr>
+              <w:instrText xml:space="preserve"> PAGEREF _Toc55232976 \h </w:instrText>
+            </w:r>
+            <w:r>
+              <w:rPr>
+                <w:noProof/>
+                <w:webHidden/>
+              </w:rPr>
+            </w:r>
+            <w:r>
+              <w:rPr>
+                <w:noProof/>
+                <w:webHidden/>
+              </w:rPr>
+              <w:fldChar w:fldCharType="separate"/>
+            </w:r>
+            <w:r>
+              <w:rPr>
+                <w:noProof/>
+                <w:webHidden/>
+              </w:rPr>
+              <w:t>3</w:t>
+            </w:r>
+            <w:r>
+              <w:rPr>
+                <w:noProof/>
+                <w:webHidden/>
+              </w:rPr>
+              <w:fldChar w:fldCharType="end"/>
+            </w:r>
+          </w:hyperlink>
+        </w:p>
+        <w:p>
+          <w:pPr>
+            <w:pStyle w:val="TOC2"/>
+            <w:tabs>
+              <w:tab w:val="left" w:pos="800"/>
+              <w:tab w:val="right" w:leader="dot" w:pos="9572"/>
+            </w:tabs>
+            <w:rPr>
+              <w:rFonts w:eastAsiaTheme="minorEastAsia" w:cstheme="minorBidi"/>
+              <w:b w:val="0"/>
+              <w:bCs w:val="0"/>
+              <w:noProof/>
+              <w:lang w:val="en-AU" w:eastAsia="zh-CN"/>
+            </w:rPr>
+          </w:pPr>
+          <w:hyperlink w:anchor="_Toc55232977" w:history="1">
+            <w:r>
+              <w:rPr>
+                <w:rStyle w:val="Hyperlink"/>
+                <w:rFonts w:ascii="Times New Roman Bold Italic" w:hAnsi="Times New Roman Bold Italic"/>
+                <w:iCs/>
+                <w:noProof/>
+                <w:lang w:val="vi-VN"/>
+              </w:rPr>
+              <w:t>B.</w:t>
+            </w:r>
+            <w:r>
+              <w:rPr>
+                <w:rFonts w:eastAsiaTheme="minorEastAsia" w:cstheme="minorBidi"/>
+                <w:b w:val="0"/>
+                <w:bCs w:val="0"/>
+                <w:noProof/>
+                <w:lang w:val="en-AU" w:eastAsia="zh-CN"/>
+              </w:rPr>
+              <w:tab/>
+            </w:r>
+            <w:r>
+              <w:rPr>
+                <w:rStyle w:val="Hyperlink"/>
+                <w:noProof/>
+                <w:lang w:val="vi-VN"/>
+              </w:rPr>
+              <w:t>Kết quả thu được</w:t>
+            </w:r>
+            <w:r>
+              <w:rPr>
+                <w:noProof/>
+                <w:webHidden/>
+              </w:rPr>
+              <w:tab/>
+            </w:r>
+            <w:r>
+              <w:rPr>
+                <w:noProof/>
+                <w:webHidden/>
+              </w:rPr>
+              <w:fldChar w:fldCharType="begin"/>
+            </w:r>
+            <w:r>
+              <w:rPr>
+                <w:noProof/>
+                <w:webHidden/>
+              </w:rPr>
+              <w:instrText xml:space="preserve"> PAGEREF _Toc55232977 \h </w:instrText>
+            </w:r>
+            <w:r>
+              <w:rPr>
+                <w:noProof/>
+                <w:webHidden/>
+              </w:rPr>
+            </w:r>
+            <w:r>
+              <w:rPr>
+                <w:noProof/>
+                <w:webHidden/>
+              </w:rPr>
+              <w:fldChar w:fldCharType="separate"/>
+            </w:r>
+            <w:r>
+              <w:rPr>
+                <w:noProof/>
+                <w:webHidden/>
+              </w:rPr>
+              <w:t>3</w:t>
+            </w:r>
+            <w:r>
+              <w:rPr>
+                <w:noProof/>
+                <w:webHidden/>
+              </w:rPr>
+              <w:fldChar w:fldCharType="end"/>
+            </w:r>
+          </w:hyperlink>
+        </w:p>
+        <w:p>
+          <w:pPr>
+            <w:pStyle w:val="TOC2"/>
+            <w:tabs>
+              <w:tab w:val="left" w:pos="800"/>
+              <w:tab w:val="right" w:leader="dot" w:pos="9572"/>
+            </w:tabs>
+            <w:rPr>
+              <w:rFonts w:eastAsiaTheme="minorEastAsia" w:cstheme="minorBidi"/>
+              <w:b w:val="0"/>
+              <w:bCs w:val="0"/>
+              <w:noProof/>
+              <w:lang w:val="en-AU" w:eastAsia="zh-CN"/>
+            </w:rPr>
+          </w:pPr>
+          <w:hyperlink w:anchor="_Toc55232978" w:history="1">
+            <w:r>
+              <w:rPr>
+                <w:rStyle w:val="Hyperlink"/>
+                <w:rFonts w:ascii="Times New Roman Bold Italic" w:hAnsi="Times New Roman Bold Italic"/>
+                <w:iCs/>
+                <w:noProof/>
+                <w:lang w:val="vi-VN"/>
+              </w:rPr>
+              <w:t>C.</w:t>
+            </w:r>
+            <w:r>
+              <w:rPr>
+                <w:rFonts w:eastAsiaTheme="minorEastAsia" w:cstheme="minorBidi"/>
+                <w:b w:val="0"/>
+                <w:bCs w:val="0"/>
+                <w:noProof/>
+                <w:lang w:val="en-AU" w:eastAsia="zh-CN"/>
+              </w:rPr>
+              <w:tab/>
+            </w:r>
+            <w:r>
+              <w:rPr>
+                <w:rStyle w:val="Hyperlink"/>
+                <w:noProof/>
+                <w:lang w:val="vi-VN"/>
+              </w:rPr>
+              <w:t>Sử dụng thuật toán chuẩn hóa về thang giá trị [0;1]</w:t>
+            </w:r>
+            <w:r>
+              <w:rPr>
+                <w:noProof/>
+                <w:webHidden/>
+              </w:rPr>
+              <w:tab/>
+            </w:r>
+            <w:r>
+              <w:rPr>
+                <w:noProof/>
+                <w:webHidden/>
+              </w:rPr>
+              <w:fldChar w:fldCharType="begin"/>
+            </w:r>
+            <w:r>
+              <w:rPr>
+                <w:noProof/>
+                <w:webHidden/>
+              </w:rPr>
+              <w:instrText xml:space="preserve"> PAGEREF _Toc55232978 \h </w:instrText>
+            </w:r>
+            <w:r>
+              <w:rPr>
+                <w:noProof/>
+                <w:webHidden/>
+              </w:rPr>
+            </w:r>
+            <w:r>
+              <w:rPr>
+                <w:noProof/>
+                <w:webHidden/>
+              </w:rPr>
+              <w:fldChar w:fldCharType="separate"/>
+            </w:r>
+            <w:r>
+              <w:rPr>
+                <w:noProof/>
+                <w:webHidden/>
+              </w:rPr>
+              <w:t>6</w:t>
             </w:r>
             <w:r>
               <w:rPr>
@@ -1266,7 +1573,7 @@
               <w:lang w:val="en-AU" w:eastAsia="zh-CN"/>
             </w:rPr>
           </w:pPr>
-          <w:hyperlink w:anchor="_Toc55096472" w:history="1">
+          <w:hyperlink w:anchor="_Toc55232979" w:history="1">
             <w:r>
               <w:rPr>
                 <w:rStyle w:val="Hyperlink"/>
@@ -1294,16 +1601,9 @@
               <w:rPr>
                 <w:rStyle w:val="Hyperlink"/>
                 <w:noProof/>
-              </w:rPr>
-              <w:t>KẾT</w:t>
-            </w:r>
-            <w:r>
-              <w:rPr>
-                <w:rStyle w:val="Hyperlink"/>
-                <w:noProof/>
                 <w:lang w:val="vi-VN"/>
               </w:rPr>
-              <w:t xml:space="preserve"> LUẬN</w:t>
+              <w:t>KẾT LUẬN</w:t>
             </w:r>
             <w:r>
               <w:rPr>
@@ -1324,7 +1624,7 @@
                 <w:noProof/>
                 <w:webHidden/>
               </w:rPr>
-              <w:instrText xml:space="preserve"> PAGEREF _Toc55096472 \h </w:instrText>
+              <w:instrText xml:space="preserve"> PAGEREF _Toc55232979 \h </w:instrText>
             </w:r>
             <w:r>
               <w:rPr>
@@ -1344,7 +1644,7 @@
                 <w:noProof/>
                 <w:webHidden/>
               </w:rPr>
-              <w:t>3</w:t>
+              <w:t>9</w:t>
             </w:r>
             <w:r>
               <w:rPr>
@@ -1374,12 +1674,13 @@
               <w:lang w:val="en-AU" w:eastAsia="zh-CN"/>
             </w:rPr>
           </w:pPr>
-          <w:hyperlink w:anchor="_Toc55096473" w:history="1">
+          <w:hyperlink w:anchor="_Toc55232980" w:history="1">
             <w:r>
               <w:rPr>
                 <w:rStyle w:val="Hyperlink"/>
                 <w:rFonts w:ascii="Times New Roman Bold" w:hAnsi="Times New Roman Bold"/>
                 <w:noProof/>
+                <w:lang w:val="vi-VN"/>
               </w:rPr>
               <w:t>VI.</w:t>
             </w:r>
@@ -1401,6 +1702,7 @@
               <w:rPr>
                 <w:rStyle w:val="Hyperlink"/>
                 <w:noProof/>
+                <w:lang w:val="vi-VN"/>
               </w:rPr>
               <w:t>TÀI LIỆU THAM KHẢO</w:t>
             </w:r>
@@ -1423,7 +1725,7 @@
                 <w:noProof/>
                 <w:webHidden/>
               </w:rPr>
-              <w:instrText xml:space="preserve"> PAGEREF _Toc55096473 \h </w:instrText>
+              <w:instrText xml:space="preserve"> PAGEREF _Toc55232980 \h </w:instrText>
             </w:r>
             <w:r>
               <w:rPr>
@@ -1443,7 +1745,7 @@
                 <w:noProof/>
                 <w:webHidden/>
               </w:rPr>
-              <w:t>3</w:t>
+              <w:t>9</w:t>
             </w:r>
             <w:r>
               <w:rPr>
@@ -1481,12 +1783,14 @@
         </w:rPr>
         <w:br w:type="page"/>
       </w:r>
+      <w:bookmarkStart w:id="0" w:name="_GoBack"/>
+      <w:bookmarkEnd w:id="0"/>
     </w:p>
     <w:p>
       <w:pPr>
         <w:pStyle w:val="Heading1"/>
       </w:pPr>
-      <w:bookmarkStart w:id="1" w:name="_Toc55096468"/>
+      <w:bookmarkStart w:id="1" w:name="_Toc55232972"/>
       <w:r>
         <w:lastRenderedPageBreak/>
         <w:t>ĐẶT</w:t>
@@ -1535,13 +1839,7 @@
         <w:ind w:firstLine="567"/>
       </w:pPr>
       <w:r>
-        <w:t xml:space="preserve">Thuật toán được trình bày sau đây thực hiện việc </w:t>
-      </w:r>
-      <w:r>
-        <w:t>tự động phân đoạn tín hiệu thành tiếng nói và khoảng lặng</w:t>
-      </w:r>
-      <w:r>
-        <w:t xml:space="preserve"> dựa vào năng lượng ngắn hạn (short-time energy) của tín hiệu âm thanh. Cụ thể: Thuật toán này chia tín hiệu âm thanh đầu vào thành các đoạn ngắn, sau đó </w:t>
+        <w:t xml:space="preserve">Thuật toán được trình bày sau đây thực hiện việc tự động phân đoạn tín hiệu thành tiếng nói và khoảng lặng dựa vào năng lượng ngắn hạn (short-time energy) của tín hiệu âm thanh. Cụ thể: Thuật toán này chia tín hiệu âm thanh đầu vào thành các đoạn ngắn, sau đó </w:t>
       </w:r>
       <w:r>
         <w:t xml:space="preserve">dựa vào năng lượng của tín hiệu trên từng đoạn </w:t>
@@ -1629,7 +1927,7 @@
           <w:lang w:val="vi-VN"/>
         </w:rPr>
       </w:pPr>
-      <w:bookmarkStart w:id="2" w:name="_Toc55096469"/>
+      <w:bookmarkStart w:id="2" w:name="_Toc55232973"/>
       <w:r>
         <w:rPr>
           <w:lang w:val="vi-VN"/>
@@ -1663,7 +1961,7 @@
           <w:lang w:val="vi-VN"/>
         </w:rPr>
       </w:pPr>
-      <w:bookmarkStart w:id="3" w:name="_Toc55096470"/>
+      <w:bookmarkStart w:id="3" w:name="_Toc55232974"/>
       <w:r>
         <w:rPr>
           <w:lang w:val="vi-VN"/>
@@ -1715,7 +2013,7 @@
           <w:lang w:val="vi-VN"/>
         </w:rPr>
       </w:pPr>
-      <w:bookmarkStart w:id="4" w:name="_Toc55096471"/>
+      <w:bookmarkStart w:id="4" w:name="_Toc55232975"/>
       <w:r>
         <w:t>KẾT</w:t>
       </w:r>
@@ -1729,37 +2027,1528 @@
     </w:p>
     <w:p>
       <w:pPr>
-        <w:pStyle w:val="Heading1"/>
+        <w:pStyle w:val="Heading2"/>
         <w:rPr>
           <w:lang w:val="vi-VN"/>
         </w:rPr>
       </w:pPr>
-      <w:bookmarkStart w:id="5" w:name="_Toc55096472"/>
-      <w:r>
-        <w:t>KẾT</w:t>
-      </w:r>
+      <w:bookmarkStart w:id="5" w:name="_Toc55232976"/>
       <w:r>
         <w:rPr>
           <w:lang w:val="vi-VN"/>
         </w:rPr>
-        <w:t xml:space="preserve"> LUẬN</w:t>
+        <w:t>Dữ liệu mẫu</w:t>
       </w:r>
       <w:bookmarkEnd w:id="5"/>
     </w:p>
     <w:p>
       <w:pPr>
-        <w:pStyle w:val="Heading1"/>
-      </w:pPr>
-      <w:bookmarkStart w:id="6" w:name="_Toc55096473"/>
-      <w:r>
-        <w:t>TÀI LIỆU THAM KHẢO</w:t>
+        <w:spacing w:after="120"/>
+        <w:ind w:firstLine="567"/>
+      </w:pPr>
+      <w:r>
+        <w:rPr>
+          <w:lang w:val="vi-VN"/>
+        </w:rPr>
+        <w:t>Dữ liệu mẫu được sử dụng để đánh giá thuật toán là 4 tín hiệu giọng nói  được thu âm bởi 2 người khác nhau trong 2 môi trường khác nhau, được lấy mẫu với tần số 16 kHz, độ dài trung bình 8 giây.</w:t>
+      </w:r>
+    </w:p>
+    <w:p>
+      <w:pPr>
+        <w:jc w:val="left"/>
+      </w:pPr>
+    </w:p>
+    <w:p>
+      <w:pPr>
+        <w:keepNext/>
+      </w:pPr>
+      <w:r>
+        <w:pict>
+          <v:shapetype id="_x0000_t75" coordsize="21600,21600" o:spt="75" o:preferrelative="t" path="m@4@5l@4@11@9@11@9@5xe" filled="f" stroked="f">
+            <v:stroke joinstyle="miter"/>
+            <v:formulas>
+              <v:f eqn="if lineDrawn pixelLineWidth 0"/>
+              <v:f eqn="sum @0 1 0"/>
+              <v:f eqn="sum 0 0 @1"/>
+              <v:f eqn="prod @2 1 2"/>
+              <v:f eqn="prod @3 21600 pixelWidth"/>
+              <v:f eqn="prod @3 21600 pixelHeight"/>
+              <v:f eqn="sum @0 0 1"/>
+              <v:f eqn="prod @6 1 2"/>
+              <v:f eqn="prod @7 21600 pixelWidth"/>
+              <v:f eqn="sum @8 21600 0"/>
+              <v:f eqn="prod @7 21600 pixelHeight"/>
+              <v:f eqn="sum @10 21600 0"/>
+            </v:formulas>
+            <v:path o:extrusionok="f" gradientshapeok="t" o:connecttype="rect"/>
+            <o:lock v:ext="edit" aspectratio="t"/>
+          </v:shapetype>
+          <v:shape id="_x0000_i1025" type="#_x0000_t75" style="width:478.3pt;height:249.65pt">
+            <v:imagedata r:id="rId9" o:title="input-signals"/>
+          </v:shape>
+        </w:pict>
+      </w:r>
+    </w:p>
+    <w:p>
+      <w:pPr>
+        <w:pStyle w:val="Caption"/>
+        <w:jc w:val="center"/>
+        <w:rPr>
+          <w:b w:val="0"/>
+          <w:color w:val="auto"/>
+        </w:rPr>
+      </w:pPr>
+      <w:r>
+        <w:rPr>
+          <w:color w:val="auto"/>
+        </w:rPr>
+        <w:t xml:space="preserve">Hình </w:t>
+      </w:r>
+      <w:r>
+        <w:rPr>
+          <w:color w:val="auto"/>
+        </w:rPr>
+        <w:fldChar w:fldCharType="begin"/>
+      </w:r>
+      <w:r>
+        <w:rPr>
+          <w:color w:val="auto"/>
+        </w:rPr>
+        <w:instrText xml:space="preserve"> SEQ Hình \* ARABIC </w:instrText>
+      </w:r>
+      <w:r>
+        <w:rPr>
+          <w:color w:val="auto"/>
+        </w:rPr>
+        <w:fldChar w:fldCharType="separate"/>
+      </w:r>
+      <w:r>
+        <w:rPr>
+          <w:noProof/>
+          <w:color w:val="auto"/>
+        </w:rPr>
+        <w:t>1</w:t>
+      </w:r>
+      <w:r>
+        <w:rPr>
+          <w:color w:val="auto"/>
+        </w:rPr>
+        <w:fldChar w:fldCharType="end"/>
+      </w:r>
+      <w:r>
+        <w:rPr>
+          <w:color w:val="auto"/>
+        </w:rPr>
+        <w:t xml:space="preserve">. </w:t>
+      </w:r>
+      <w:r>
+        <w:rPr>
+          <w:b w:val="0"/>
+          <w:color w:val="auto"/>
+        </w:rPr>
+        <w:t>4 tín hiệu mẫu được sử dụng để đánh giá thuật toán.</w:t>
+      </w:r>
+    </w:p>
+    <w:p>
+      <w:pPr>
+        <w:pStyle w:val="Heading2"/>
+        <w:rPr>
+          <w:lang w:val="vi-VN"/>
+        </w:rPr>
+      </w:pPr>
+      <w:bookmarkStart w:id="6" w:name="_Toc55232977"/>
+      <w:r>
+        <w:rPr>
+          <w:lang w:val="vi-VN"/>
+        </w:rPr>
+        <w:t>Kết quả thu được</w:t>
       </w:r>
       <w:bookmarkEnd w:id="6"/>
     </w:p>
+    <w:p>
+      <w:pPr>
+        <w:spacing w:after="120"/>
+        <w:ind w:firstLine="567"/>
+      </w:pPr>
+      <w:r>
+        <w:rPr>
+          <w:lang w:val="vi-VN"/>
+        </w:rPr>
+        <w:t>Áp dụng thuật toán cho từng dữ liệu mẫu, ta thu được kết quả như trong các hình bên dưới.</w:t>
+      </w:r>
+    </w:p>
+    <w:p/>
+    <w:p>
+      <w:pPr>
+        <w:keepNext/>
+      </w:pPr>
+      <w:r>
+        <w:lastRenderedPageBreak/>
+        <w:pict>
+          <v:shape id="_x0000_i1026" type="#_x0000_t75" style="width:478.3pt;height:249.65pt">
+            <v:imagedata r:id="rId10" o:title="result_lab-male_std"/>
+          </v:shape>
+        </w:pict>
+      </w:r>
+    </w:p>
+    <w:p>
+      <w:pPr>
+        <w:pStyle w:val="Caption"/>
+        <w:jc w:val="center"/>
+        <w:rPr>
+          <w:b w:val="0"/>
+          <w:color w:val="auto"/>
+        </w:rPr>
+      </w:pPr>
+      <w:r>
+        <w:rPr>
+          <w:color w:val="auto"/>
+        </w:rPr>
+        <w:t xml:space="preserve">Hình </w:t>
+      </w:r>
+      <w:r>
+        <w:rPr>
+          <w:color w:val="auto"/>
+        </w:rPr>
+        <w:fldChar w:fldCharType="begin"/>
+      </w:r>
+      <w:r>
+        <w:rPr>
+          <w:color w:val="auto"/>
+        </w:rPr>
+        <w:instrText xml:space="preserve"> SEQ Hình \* ARABIC </w:instrText>
+      </w:r>
+      <w:r>
+        <w:rPr>
+          <w:color w:val="auto"/>
+        </w:rPr>
+        <w:fldChar w:fldCharType="separate"/>
+      </w:r>
+      <w:r>
+        <w:rPr>
+          <w:noProof/>
+          <w:color w:val="auto"/>
+        </w:rPr>
+        <w:t>2</w:t>
+      </w:r>
+      <w:r>
+        <w:rPr>
+          <w:color w:val="auto"/>
+        </w:rPr>
+        <w:fldChar w:fldCharType="end"/>
+      </w:r>
+      <w:r>
+        <w:rPr>
+          <w:color w:val="auto"/>
+        </w:rPr>
+        <w:t xml:space="preserve">. </w:t>
+      </w:r>
+      <w:r>
+        <w:rPr>
+          <w:b w:val="0"/>
+          <w:color w:val="auto"/>
+        </w:rPr>
+        <w:t>So sánh biên tìm được với biên chuẩn cho tín hiệu mẫu “lab-male”.</w:t>
+      </w:r>
+    </w:p>
+    <w:p>
+      <w:pPr>
+        <w:keepNext/>
+      </w:pPr>
+      <w:r>
+        <w:rPr>
+          <w:noProof/>
+          <w:lang w:val="en-AU" w:eastAsia="zh-CN"/>
+        </w:rPr>
+        <w:drawing>
+          <wp:inline distT="0" distB="0" distL="0" distR="0" wp14:anchorId="04649C7D" wp14:editId="22D41A37">
+            <wp:extent cx="6070600" cy="3168650"/>
+            <wp:effectExtent l="0" t="0" r="6350" b="0"/>
+            <wp:docPr id="1" name="Picture 1" descr="C:\Users\nhatt\AppData\Local\Microsoft\Windows\INetCache\Content.Word\result_lab-female_std.eps"/>
+            <wp:cNvGraphicFramePr>
+              <a:graphicFrameLocks xmlns:a="http://schemas.openxmlformats.org/drawingml/2006/main" noChangeAspect="1"/>
+            </wp:cNvGraphicFramePr>
+            <a:graphic xmlns:a="http://schemas.openxmlformats.org/drawingml/2006/main">
+              <a:graphicData uri="http://schemas.openxmlformats.org/drawingml/2006/picture">
+                <pic:pic xmlns:pic="http://schemas.openxmlformats.org/drawingml/2006/picture">
+                  <pic:nvPicPr>
+                    <pic:cNvPr id="0" name="Picture 18" descr="C:\Users\nhatt\AppData\Local\Microsoft\Windows\INetCache\Content.Word\result_lab-female_std.eps"/>
+                    <pic:cNvPicPr>
+                      <a:picLocks noChangeAspect="1" noChangeArrowheads="1"/>
+                    </pic:cNvPicPr>
+                  </pic:nvPicPr>
+                  <pic:blipFill>
+                    <a:blip r:embed="rId11">
+                      <a:extLst>
+                        <a:ext uri="{28A0092B-C50C-407E-A947-70E740481C1C}">
+                          <a14:useLocalDpi xmlns:a14="http://schemas.microsoft.com/office/drawing/2010/main" val="0"/>
+                        </a:ext>
+                      </a:extLst>
+                    </a:blip>
+                    <a:srcRect/>
+                    <a:stretch>
+                      <a:fillRect/>
+                    </a:stretch>
+                  </pic:blipFill>
+                  <pic:spPr bwMode="auto">
+                    <a:xfrm>
+                      <a:off x="0" y="0"/>
+                      <a:ext cx="6070600" cy="3168650"/>
+                    </a:xfrm>
+                    <a:prstGeom prst="rect">
+                      <a:avLst/>
+                    </a:prstGeom>
+                    <a:noFill/>
+                    <a:ln>
+                      <a:noFill/>
+                    </a:ln>
+                  </pic:spPr>
+                </pic:pic>
+              </a:graphicData>
+            </a:graphic>
+          </wp:inline>
+        </w:drawing>
+      </w:r>
+    </w:p>
+    <w:p>
+      <w:pPr>
+        <w:pStyle w:val="Caption"/>
+        <w:jc w:val="center"/>
+        <w:rPr>
+          <w:b w:val="0"/>
+          <w:color w:val="auto"/>
+        </w:rPr>
+      </w:pPr>
+      <w:r>
+        <w:rPr>
+          <w:color w:val="auto"/>
+        </w:rPr>
+        <w:t xml:space="preserve">Hình </w:t>
+      </w:r>
+      <w:r>
+        <w:rPr>
+          <w:color w:val="auto"/>
+        </w:rPr>
+        <w:fldChar w:fldCharType="begin"/>
+      </w:r>
+      <w:r>
+        <w:rPr>
+          <w:color w:val="auto"/>
+        </w:rPr>
+        <w:instrText xml:space="preserve"> SEQ Hình \* ARABIC </w:instrText>
+      </w:r>
+      <w:r>
+        <w:rPr>
+          <w:color w:val="auto"/>
+        </w:rPr>
+        <w:fldChar w:fldCharType="separate"/>
+      </w:r>
+      <w:r>
+        <w:rPr>
+          <w:noProof/>
+          <w:color w:val="auto"/>
+        </w:rPr>
+        <w:t>3</w:t>
+      </w:r>
+      <w:r>
+        <w:rPr>
+          <w:color w:val="auto"/>
+        </w:rPr>
+        <w:fldChar w:fldCharType="end"/>
+      </w:r>
+      <w:r>
+        <w:rPr>
+          <w:color w:val="auto"/>
+        </w:rPr>
+        <w:t xml:space="preserve">. </w:t>
+      </w:r>
+      <w:r>
+        <w:rPr>
+          <w:b w:val="0"/>
+          <w:color w:val="auto"/>
+        </w:rPr>
+        <w:t>So sánh biên tìm được với biên chuẩn với tín hiệu mẫu “lab-</w:t>
+      </w:r>
+      <w:r>
+        <w:rPr>
+          <w:b w:val="0"/>
+          <w:color w:val="auto"/>
+        </w:rPr>
+        <w:t>fe</w:t>
+      </w:r>
+      <w:r>
+        <w:rPr>
+          <w:b w:val="0"/>
+          <w:color w:val="auto"/>
+        </w:rPr>
+        <w:t>male”.</w:t>
+      </w:r>
+    </w:p>
+    <w:p>
+      <w:pPr>
+        <w:keepNext/>
+      </w:pPr>
+      <w:r>
+        <w:lastRenderedPageBreak/>
+        <w:pict>
+          <v:shape id="_x0000_i1027" type="#_x0000_t75" style="width:478.3pt;height:249.65pt">
+            <v:imagedata r:id="rId12" o:title="result_studio-male_std"/>
+          </v:shape>
+        </w:pict>
+      </w:r>
+    </w:p>
+    <w:p>
+      <w:pPr>
+        <w:pStyle w:val="Caption"/>
+        <w:jc w:val="center"/>
+        <w:rPr>
+          <w:color w:val="auto"/>
+        </w:rPr>
+      </w:pPr>
+      <w:r>
+        <w:rPr>
+          <w:color w:val="auto"/>
+        </w:rPr>
+        <w:t xml:space="preserve">Hình </w:t>
+      </w:r>
+      <w:r>
+        <w:rPr>
+          <w:color w:val="auto"/>
+        </w:rPr>
+        <w:fldChar w:fldCharType="begin"/>
+      </w:r>
+      <w:r>
+        <w:rPr>
+          <w:color w:val="auto"/>
+        </w:rPr>
+        <w:instrText xml:space="preserve"> SEQ Hình \* ARABIC </w:instrText>
+      </w:r>
+      <w:r>
+        <w:rPr>
+          <w:color w:val="auto"/>
+        </w:rPr>
+        <w:fldChar w:fldCharType="separate"/>
+      </w:r>
+      <w:r>
+        <w:rPr>
+          <w:noProof/>
+          <w:color w:val="auto"/>
+        </w:rPr>
+        <w:t>4</w:t>
+      </w:r>
+      <w:r>
+        <w:rPr>
+          <w:color w:val="auto"/>
+        </w:rPr>
+        <w:fldChar w:fldCharType="end"/>
+      </w:r>
+      <w:r>
+        <w:rPr>
+          <w:color w:val="auto"/>
+        </w:rPr>
+        <w:t xml:space="preserve">. </w:t>
+      </w:r>
+      <w:r>
+        <w:rPr>
+          <w:b w:val="0"/>
+          <w:color w:val="auto"/>
+        </w:rPr>
+        <w:t>So sánh biên tìm được với biên chuẩn với tín hiệu mẫu “</w:t>
+      </w:r>
+      <w:r>
+        <w:rPr>
+          <w:b w:val="0"/>
+          <w:color w:val="auto"/>
+        </w:rPr>
+        <w:t>studio</w:t>
+      </w:r>
+      <w:r>
+        <w:rPr>
+          <w:b w:val="0"/>
+          <w:color w:val="auto"/>
+        </w:rPr>
+        <w:t>-male”.</w:t>
+      </w:r>
+    </w:p>
+    <w:p>
+      <w:pPr>
+        <w:keepNext/>
+      </w:pPr>
+      <w:r>
+        <w:pict>
+          <v:shape id="_x0000_i1028" type="#_x0000_t75" style="width:478.3pt;height:249.65pt">
+            <v:imagedata r:id="rId13" o:title="result_studio-female_std"/>
+          </v:shape>
+        </w:pict>
+      </w:r>
+    </w:p>
+    <w:p>
+      <w:pPr>
+        <w:pStyle w:val="Caption"/>
+        <w:jc w:val="center"/>
+        <w:rPr>
+          <w:color w:val="auto"/>
+        </w:rPr>
+      </w:pPr>
+      <w:r>
+        <w:rPr>
+          <w:color w:val="auto"/>
+        </w:rPr>
+        <w:t xml:space="preserve">Hình </w:t>
+      </w:r>
+      <w:r>
+        <w:rPr>
+          <w:color w:val="auto"/>
+        </w:rPr>
+        <w:fldChar w:fldCharType="begin"/>
+      </w:r>
+      <w:r>
+        <w:rPr>
+          <w:color w:val="auto"/>
+        </w:rPr>
+        <w:instrText xml:space="preserve"> SEQ Hình \* ARABIC </w:instrText>
+      </w:r>
+      <w:r>
+        <w:rPr>
+          <w:color w:val="auto"/>
+        </w:rPr>
+        <w:fldChar w:fldCharType="separate"/>
+      </w:r>
+      <w:r>
+        <w:rPr>
+          <w:noProof/>
+          <w:color w:val="auto"/>
+        </w:rPr>
+        <w:t>5</w:t>
+      </w:r>
+      <w:r>
+        <w:rPr>
+          <w:color w:val="auto"/>
+        </w:rPr>
+        <w:fldChar w:fldCharType="end"/>
+      </w:r>
+      <w:r>
+        <w:rPr>
+          <w:color w:val="auto"/>
+        </w:rPr>
+        <w:t xml:space="preserve">. </w:t>
+      </w:r>
+      <w:r>
+        <w:rPr>
+          <w:b w:val="0"/>
+          <w:color w:val="auto"/>
+        </w:rPr>
+        <w:t>So sánh biên tìm được với biên chuẩn với tín hiệu mẫu “</w:t>
+      </w:r>
+      <w:r>
+        <w:rPr>
+          <w:b w:val="0"/>
+          <w:color w:val="auto"/>
+        </w:rPr>
+        <w:t>studio</w:t>
+      </w:r>
+      <w:r>
+        <w:rPr>
+          <w:b w:val="0"/>
+          <w:color w:val="auto"/>
+        </w:rPr>
+        <w:t>-</w:t>
+      </w:r>
+      <w:r>
+        <w:rPr>
+          <w:b w:val="0"/>
+          <w:color w:val="auto"/>
+        </w:rPr>
+        <w:t>fe</w:t>
+      </w:r>
+      <w:r>
+        <w:rPr>
+          <w:b w:val="0"/>
+          <w:color w:val="auto"/>
+        </w:rPr>
+        <w:t>male”.</w:t>
+      </w:r>
+    </w:p>
+    <w:p>
+      <w:pPr>
+        <w:spacing w:after="120"/>
+        <w:ind w:firstLine="567"/>
+      </w:pPr>
+      <w:r>
+        <w:rPr>
+          <w:lang w:val="vi-VN"/>
+        </w:rPr>
+        <w:t xml:space="preserve">Sai số </w:t>
+      </w:r>
+      <w:r>
+        <w:t xml:space="preserve">trung bình (Root mean square error – RMSE) </w:t>
+      </w:r>
+      <w:r>
+        <w:rPr>
+          <w:lang w:val="vi-VN"/>
+        </w:rPr>
+        <w:t xml:space="preserve">của </w:t>
+      </w:r>
+      <w:r>
+        <w:t xml:space="preserve">giữa biên chuẩn và biên tìm bằng thuật toán </w:t>
+      </w:r>
+      <w:r>
+        <w:rPr>
+          <w:lang w:val="vi-VN"/>
+        </w:rPr>
+        <w:t>cho từng dữ liệu mẫu được thể hiện trong hình dưới đây.</w:t>
+      </w:r>
+    </w:p>
+    <w:p>
+      <w:pPr>
+        <w:keepNext/>
+      </w:pPr>
+      <w:r>
+        <w:lastRenderedPageBreak/>
+        <w:pict>
+          <v:shape id="_x0000_i1029" type="#_x0000_t75" style="width:419.85pt;height:315.1pt">
+            <v:imagedata r:id="rId14" o:title="result_rmse_std"/>
+          </v:shape>
+        </w:pict>
+      </w:r>
+    </w:p>
+    <w:p>
+      <w:pPr>
+        <w:pStyle w:val="Caption"/>
+        <w:jc w:val="center"/>
+        <w:rPr>
+          <w:b w:val="0"/>
+          <w:color w:val="auto"/>
+        </w:rPr>
+      </w:pPr>
+      <w:r>
+        <w:rPr>
+          <w:color w:val="auto"/>
+        </w:rPr>
+        <w:t xml:space="preserve">Hình </w:t>
+      </w:r>
+      <w:r>
+        <w:rPr>
+          <w:color w:val="auto"/>
+        </w:rPr>
+        <w:fldChar w:fldCharType="begin"/>
+      </w:r>
+      <w:r>
+        <w:rPr>
+          <w:color w:val="auto"/>
+        </w:rPr>
+        <w:instrText xml:space="preserve"> SEQ Hình \* ARABIC </w:instrText>
+      </w:r>
+      <w:r>
+        <w:rPr>
+          <w:color w:val="auto"/>
+        </w:rPr>
+        <w:fldChar w:fldCharType="separate"/>
+      </w:r>
+      <w:r>
+        <w:rPr>
+          <w:noProof/>
+          <w:color w:val="auto"/>
+        </w:rPr>
+        <w:t>6</w:t>
+      </w:r>
+      <w:r>
+        <w:rPr>
+          <w:color w:val="auto"/>
+        </w:rPr>
+        <w:fldChar w:fldCharType="end"/>
+      </w:r>
+      <w:r>
+        <w:rPr>
+          <w:color w:val="auto"/>
+        </w:rPr>
+        <w:t xml:space="preserve">. </w:t>
+      </w:r>
+      <w:r>
+        <w:rPr>
+          <w:b w:val="0"/>
+          <w:color w:val="auto"/>
+        </w:rPr>
+        <w:t>Sai số trung bình (RMSE) của thuật toán cho từng dữ liệu mẫu.</w:t>
+      </w:r>
+    </w:p>
+    <w:p>
+      <w:pPr>
+        <w:spacing w:after="120"/>
+        <w:ind w:firstLine="567"/>
+        <w:rPr>
+          <w:lang w:val="vi-VN"/>
+        </w:rPr>
+      </w:pPr>
+      <w:r>
+        <w:rPr>
+          <w:lang w:val="vi-VN"/>
+        </w:rPr>
+        <w:t xml:space="preserve">Như vậy sai số trung bình của thuật toán trong 4 dữ liệu mẫu là </w:t>
+      </w:r>
+      <w:r>
+        <w:rPr>
+          <w:lang w:val="vi-VN"/>
+        </w:rPr>
+        <w:t>5.3267</w:t>
+      </w:r>
+      <w:r>
+        <w:rPr>
+          <w:lang w:val="vi-VN"/>
+        </w:rPr>
+        <w:t xml:space="preserve"> </w:t>
+      </w:r>
+      <w:r>
+        <w:rPr>
+          <w:lang w:val="vi-VN"/>
+        </w:rPr>
+        <w:t xml:space="preserve">khung </w:t>
+      </w:r>
+      <w:r>
+        <w:rPr>
+          <w:lang w:val="vi-VN"/>
+        </w:rPr>
+        <w:t>(</w:t>
+      </w:r>
+      <w:r>
+        <w:rPr>
+          <w:lang w:val="vi-VN"/>
+        </w:rPr>
+        <w:t>0.0533 giây</w:t>
+      </w:r>
+      <w:r>
+        <w:rPr>
+          <w:lang w:val="vi-VN"/>
+        </w:rPr>
+        <w:t>)</w:t>
+      </w:r>
+      <w:r>
+        <w:rPr>
+          <w:lang w:val="vi-VN"/>
+        </w:rPr>
+        <w:t>.</w:t>
+      </w:r>
+    </w:p>
+    <w:p>
+      <w:pPr>
+        <w:pStyle w:val="Heading2"/>
+        <w:rPr>
+          <w:lang w:val="vi-VN"/>
+        </w:rPr>
+      </w:pPr>
+      <w:bookmarkStart w:id="7" w:name="_Toc55232978"/>
+      <w:r>
+        <w:rPr>
+          <w:lang w:val="vi-VN"/>
+        </w:rPr>
+        <w:t>Sử dụng thuật toán chuẩn hóa về thang giá trị [0;1]</w:t>
+      </w:r>
+      <w:bookmarkEnd w:id="7"/>
+    </w:p>
+    <w:p>
+      <w:pPr>
+        <w:spacing w:after="120"/>
+        <w:ind w:firstLine="567"/>
+      </w:pPr>
+      <w:r>
+        <w:rPr>
+          <w:lang w:val="vi-VN"/>
+        </w:rPr>
+        <w:t xml:space="preserve">Bằng cách sử dụng thuật toán chuẩn hóa khác, đưa năng lượng ngắn hạn về thang giá trị [0;1], ta cũng </w:t>
+      </w:r>
+      <w:r>
+        <w:rPr>
+          <w:lang w:val="vi-VN"/>
+        </w:rPr>
+        <w:t>thu được kết quả tương đối chính xác như các hình bên dưới.</w:t>
+      </w:r>
+    </w:p>
+    <w:p>
+      <w:pPr>
+        <w:keepNext/>
+      </w:pPr>
+      <w:r>
+        <w:pict>
+          <v:shape id="_x0000_i1035" type="#_x0000_t75" style="width:478.3pt;height:249.65pt">
+            <v:imagedata r:id="rId15" o:title="result_lab-male_norm"/>
+          </v:shape>
+        </w:pict>
+      </w:r>
+    </w:p>
+    <w:p>
+      <w:pPr>
+        <w:pStyle w:val="Caption"/>
+        <w:jc w:val="center"/>
+        <w:rPr>
+          <w:color w:val="auto"/>
+        </w:rPr>
+      </w:pPr>
+      <w:r>
+        <w:rPr>
+          <w:color w:val="auto"/>
+        </w:rPr>
+        <w:t xml:space="preserve">Hình </w:t>
+      </w:r>
+      <w:r>
+        <w:rPr>
+          <w:color w:val="auto"/>
+        </w:rPr>
+        <w:fldChar w:fldCharType="begin"/>
+      </w:r>
+      <w:r>
+        <w:rPr>
+          <w:color w:val="auto"/>
+        </w:rPr>
+        <w:instrText xml:space="preserve"> SEQ Hình \* ARABIC </w:instrText>
+      </w:r>
+      <w:r>
+        <w:rPr>
+          <w:color w:val="auto"/>
+        </w:rPr>
+        <w:fldChar w:fldCharType="separate"/>
+      </w:r>
+      <w:r>
+        <w:rPr>
+          <w:noProof/>
+          <w:color w:val="auto"/>
+        </w:rPr>
+        <w:t>7</w:t>
+      </w:r>
+      <w:r>
+        <w:rPr>
+          <w:color w:val="auto"/>
+        </w:rPr>
+        <w:fldChar w:fldCharType="end"/>
+      </w:r>
+      <w:r>
+        <w:rPr>
+          <w:color w:val="auto"/>
+        </w:rPr>
+        <w:t xml:space="preserve">. </w:t>
+      </w:r>
+      <w:r>
+        <w:rPr>
+          <w:b w:val="0"/>
+          <w:color w:val="auto"/>
+        </w:rPr>
+        <w:t>So sánh biên tìm được với biên chuẩn với tín hiệu mẫu “lab-male”</w:t>
+      </w:r>
+      <w:r>
+        <w:rPr>
+          <w:b w:val="0"/>
+          <w:color w:val="auto"/>
+        </w:rPr>
+        <w:t xml:space="preserve"> (chuẩn hóa về [0;1])</w:t>
+      </w:r>
+      <w:r>
+        <w:rPr>
+          <w:b w:val="0"/>
+          <w:color w:val="auto"/>
+        </w:rPr>
+        <w:t>.</w:t>
+      </w:r>
+    </w:p>
+    <w:p>
+      <w:pPr>
+        <w:keepNext/>
+      </w:pPr>
+      <w:r>
+        <w:lastRenderedPageBreak/>
+        <w:pict>
+          <v:shape id="_x0000_i1034" type="#_x0000_t75" style="width:478.3pt;height:249.65pt">
+            <v:imagedata r:id="rId16" o:title="result_lab-female_norm"/>
+          </v:shape>
+        </w:pict>
+      </w:r>
+    </w:p>
+    <w:p>
+      <w:pPr>
+        <w:pStyle w:val="Caption"/>
+        <w:jc w:val="center"/>
+        <w:rPr>
+          <w:color w:val="auto"/>
+        </w:rPr>
+      </w:pPr>
+      <w:r>
+        <w:rPr>
+          <w:color w:val="auto"/>
+        </w:rPr>
+        <w:t xml:space="preserve">Hình </w:t>
+      </w:r>
+      <w:r>
+        <w:rPr>
+          <w:color w:val="auto"/>
+        </w:rPr>
+        <w:fldChar w:fldCharType="begin"/>
+      </w:r>
+      <w:r>
+        <w:rPr>
+          <w:color w:val="auto"/>
+        </w:rPr>
+        <w:instrText xml:space="preserve"> SEQ Hình \* ARABIC </w:instrText>
+      </w:r>
+      <w:r>
+        <w:rPr>
+          <w:color w:val="auto"/>
+        </w:rPr>
+        <w:fldChar w:fldCharType="separate"/>
+      </w:r>
+      <w:r>
+        <w:rPr>
+          <w:noProof/>
+          <w:color w:val="auto"/>
+        </w:rPr>
+        <w:t>8</w:t>
+      </w:r>
+      <w:r>
+        <w:rPr>
+          <w:color w:val="auto"/>
+        </w:rPr>
+        <w:fldChar w:fldCharType="end"/>
+      </w:r>
+      <w:r>
+        <w:rPr>
+          <w:color w:val="auto"/>
+        </w:rPr>
+        <w:t xml:space="preserve">. </w:t>
+      </w:r>
+      <w:r>
+        <w:rPr>
+          <w:b w:val="0"/>
+          <w:color w:val="auto"/>
+        </w:rPr>
+        <w:t>So sánh biên tìm được với biên chuẩn với tín hiệu mẫu “lab-</w:t>
+      </w:r>
+      <w:r>
+        <w:rPr>
+          <w:b w:val="0"/>
+          <w:color w:val="auto"/>
+        </w:rPr>
+        <w:t>fe</w:t>
+      </w:r>
+      <w:r>
+        <w:rPr>
+          <w:b w:val="0"/>
+          <w:color w:val="auto"/>
+        </w:rPr>
+        <w:t>male”</w:t>
+      </w:r>
+      <w:r>
+        <w:rPr>
+          <w:b w:val="0"/>
+          <w:color w:val="auto"/>
+        </w:rPr>
+        <w:t xml:space="preserve"> (chuẩn hóa về [0;1])</w:t>
+      </w:r>
+      <w:r>
+        <w:rPr>
+          <w:b w:val="0"/>
+          <w:color w:val="auto"/>
+        </w:rPr>
+        <w:t>.</w:t>
+      </w:r>
+    </w:p>
+    <w:p>
+      <w:pPr>
+        <w:keepNext/>
+      </w:pPr>
+      <w:r>
+        <w:pict>
+          <v:shape id="_x0000_i1032" type="#_x0000_t75" style="width:478.3pt;height:249.65pt">
+            <v:imagedata r:id="rId17" o:title="result_studio-male_norm"/>
+          </v:shape>
+        </w:pict>
+      </w:r>
+    </w:p>
+    <w:p>
+      <w:pPr>
+        <w:pStyle w:val="Caption"/>
+        <w:jc w:val="center"/>
+        <w:rPr>
+          <w:color w:val="auto"/>
+        </w:rPr>
+      </w:pPr>
+      <w:r>
+        <w:rPr>
+          <w:color w:val="auto"/>
+        </w:rPr>
+        <w:t xml:space="preserve">Hình </w:t>
+      </w:r>
+      <w:r>
+        <w:rPr>
+          <w:color w:val="auto"/>
+        </w:rPr>
+        <w:fldChar w:fldCharType="begin"/>
+      </w:r>
+      <w:r>
+        <w:rPr>
+          <w:color w:val="auto"/>
+        </w:rPr>
+        <w:instrText xml:space="preserve"> SEQ Hình \* ARABIC </w:instrText>
+      </w:r>
+      <w:r>
+        <w:rPr>
+          <w:color w:val="auto"/>
+        </w:rPr>
+        <w:fldChar w:fldCharType="separate"/>
+      </w:r>
+      <w:r>
+        <w:rPr>
+          <w:noProof/>
+          <w:color w:val="auto"/>
+        </w:rPr>
+        <w:t>9</w:t>
+      </w:r>
+      <w:r>
+        <w:rPr>
+          <w:color w:val="auto"/>
+        </w:rPr>
+        <w:fldChar w:fldCharType="end"/>
+      </w:r>
+      <w:r>
+        <w:rPr>
+          <w:color w:val="auto"/>
+        </w:rPr>
+        <w:t xml:space="preserve">. </w:t>
+      </w:r>
+      <w:r>
+        <w:rPr>
+          <w:b w:val="0"/>
+          <w:color w:val="auto"/>
+        </w:rPr>
+        <w:t>So sánh biên tìm được với biên chuẩn với tín hiệu mẫu “</w:t>
+      </w:r>
+      <w:r>
+        <w:rPr>
+          <w:b w:val="0"/>
+          <w:color w:val="auto"/>
+        </w:rPr>
+        <w:t>studio</w:t>
+      </w:r>
+      <w:r>
+        <w:rPr>
+          <w:b w:val="0"/>
+          <w:color w:val="auto"/>
+        </w:rPr>
+        <w:t>-male”</w:t>
+      </w:r>
+      <w:r>
+        <w:rPr>
+          <w:b w:val="0"/>
+          <w:color w:val="auto"/>
+        </w:rPr>
+        <w:t xml:space="preserve"> (chuẩn hóa về [0;1])</w:t>
+      </w:r>
+      <w:r>
+        <w:rPr>
+          <w:b w:val="0"/>
+          <w:color w:val="auto"/>
+        </w:rPr>
+        <w:t>.</w:t>
+      </w:r>
+    </w:p>
+    <w:p>
+      <w:pPr>
+        <w:keepNext/>
+      </w:pPr>
+      <w:r>
+        <w:lastRenderedPageBreak/>
+        <w:pict>
+          <v:shape id="_x0000_i1033" type="#_x0000_t75" style="width:478.3pt;height:249.65pt">
+            <v:imagedata r:id="rId18" o:title="result_studio-female_norm"/>
+          </v:shape>
+        </w:pict>
+      </w:r>
+    </w:p>
+    <w:p>
+      <w:pPr>
+        <w:pStyle w:val="Caption"/>
+        <w:jc w:val="center"/>
+        <w:rPr>
+          <w:color w:val="auto"/>
+        </w:rPr>
+      </w:pPr>
+      <w:r>
+        <w:rPr>
+          <w:color w:val="auto"/>
+        </w:rPr>
+        <w:t xml:space="preserve">Hình </w:t>
+      </w:r>
+      <w:r>
+        <w:rPr>
+          <w:color w:val="auto"/>
+        </w:rPr>
+        <w:fldChar w:fldCharType="begin"/>
+      </w:r>
+      <w:r>
+        <w:rPr>
+          <w:color w:val="auto"/>
+        </w:rPr>
+        <w:instrText xml:space="preserve"> SEQ Hình \* ARABIC </w:instrText>
+      </w:r>
+      <w:r>
+        <w:rPr>
+          <w:color w:val="auto"/>
+        </w:rPr>
+        <w:fldChar w:fldCharType="separate"/>
+      </w:r>
+      <w:r>
+        <w:rPr>
+          <w:noProof/>
+          <w:color w:val="auto"/>
+        </w:rPr>
+        <w:t>10</w:t>
+      </w:r>
+      <w:r>
+        <w:rPr>
+          <w:color w:val="auto"/>
+        </w:rPr>
+        <w:fldChar w:fldCharType="end"/>
+      </w:r>
+      <w:r>
+        <w:rPr>
+          <w:color w:val="auto"/>
+        </w:rPr>
+        <w:t xml:space="preserve">. </w:t>
+      </w:r>
+      <w:r>
+        <w:rPr>
+          <w:b w:val="0"/>
+          <w:color w:val="auto"/>
+        </w:rPr>
+        <w:t>So sánh biên tìm được với biên chuẩn với tín hiệu mẫu “</w:t>
+      </w:r>
+      <w:r>
+        <w:rPr>
+          <w:b w:val="0"/>
+          <w:color w:val="auto"/>
+        </w:rPr>
+        <w:t>studio</w:t>
+      </w:r>
+      <w:r>
+        <w:rPr>
+          <w:b w:val="0"/>
+          <w:color w:val="auto"/>
+        </w:rPr>
+        <w:t>-</w:t>
+      </w:r>
+      <w:r>
+        <w:rPr>
+          <w:b w:val="0"/>
+          <w:color w:val="auto"/>
+        </w:rPr>
+        <w:t>fe</w:t>
+      </w:r>
+      <w:r>
+        <w:rPr>
+          <w:b w:val="0"/>
+          <w:color w:val="auto"/>
+        </w:rPr>
+        <w:t>male”</w:t>
+      </w:r>
+      <w:r>
+        <w:rPr>
+          <w:b w:val="0"/>
+          <w:color w:val="auto"/>
+        </w:rPr>
+        <w:t xml:space="preserve"> (chuẩn hóa về [0;1])</w:t>
+      </w:r>
+      <w:r>
+        <w:rPr>
+          <w:b w:val="0"/>
+          <w:color w:val="auto"/>
+        </w:rPr>
+        <w:t>.</w:t>
+      </w:r>
+    </w:p>
+    <w:p>
+      <w:pPr>
+        <w:spacing w:after="120"/>
+        <w:ind w:firstLine="567"/>
+      </w:pPr>
+      <w:r>
+        <w:rPr>
+          <w:lang w:val="vi-VN"/>
+        </w:rPr>
+        <w:t>Sai số của thuật toán sử dụng cách chuẩn hóa này được thể hiện trong hình sau.</w:t>
+      </w:r>
+    </w:p>
+    <w:p>
+      <w:pPr>
+        <w:keepNext/>
+      </w:pPr>
+      <w:r>
+        <w:pict>
+          <v:shape id="_x0000_i1031" type="#_x0000_t75" style="width:419.85pt;height:315.1pt">
+            <v:imagedata r:id="rId19" o:title="result_rmse_norm"/>
+          </v:shape>
+        </w:pict>
+      </w:r>
+    </w:p>
+    <w:p>
+      <w:pPr>
+        <w:pStyle w:val="Caption"/>
+        <w:jc w:val="center"/>
+        <w:rPr>
+          <w:color w:val="auto"/>
+        </w:rPr>
+      </w:pPr>
+      <w:r>
+        <w:rPr>
+          <w:color w:val="auto"/>
+        </w:rPr>
+        <w:t xml:space="preserve">Hình </w:t>
+      </w:r>
+      <w:r>
+        <w:rPr>
+          <w:color w:val="auto"/>
+        </w:rPr>
+        <w:fldChar w:fldCharType="begin"/>
+      </w:r>
+      <w:r>
+        <w:rPr>
+          <w:color w:val="auto"/>
+        </w:rPr>
+        <w:instrText xml:space="preserve"> SEQ Hình \* ARABIC </w:instrText>
+      </w:r>
+      <w:r>
+        <w:rPr>
+          <w:color w:val="auto"/>
+        </w:rPr>
+        <w:fldChar w:fldCharType="separate"/>
+      </w:r>
+      <w:r>
+        <w:rPr>
+          <w:noProof/>
+          <w:color w:val="auto"/>
+        </w:rPr>
+        <w:t>11</w:t>
+      </w:r>
+      <w:r>
+        <w:rPr>
+          <w:color w:val="auto"/>
+        </w:rPr>
+        <w:fldChar w:fldCharType="end"/>
+      </w:r>
+      <w:r>
+        <w:rPr>
+          <w:color w:val="auto"/>
+        </w:rPr>
+        <w:t xml:space="preserve">. </w:t>
+      </w:r>
+      <w:r>
+        <w:rPr>
+          <w:b w:val="0"/>
+          <w:color w:val="auto"/>
+        </w:rPr>
+        <w:t>Sai số trung bình (RMSE) của thuật toán cho từng dữ liệu mẫu</w:t>
+      </w:r>
+      <w:r>
+        <w:rPr>
+          <w:b w:val="0"/>
+          <w:color w:val="auto"/>
+        </w:rPr>
+        <w:t xml:space="preserve"> (sử dụng phương pháp chuẩn hóa về [0;1])</w:t>
+      </w:r>
+      <w:r>
+        <w:rPr>
+          <w:b w:val="0"/>
+          <w:color w:val="auto"/>
+        </w:rPr>
+        <w:t>.</w:t>
+      </w:r>
+    </w:p>
+    <w:p>
+      <w:pPr>
+        <w:spacing w:after="120"/>
+        <w:ind w:firstLine="567"/>
+        <w:rPr>
+          <w:lang w:val="vi-VN"/>
+        </w:rPr>
+      </w:pPr>
+      <w:r>
+        <w:rPr>
+          <w:lang w:val="vi-VN"/>
+        </w:rPr>
+        <w:t xml:space="preserve">Như vậy sai số trung bình là </w:t>
+      </w:r>
+      <w:r>
+        <w:rPr>
+          <w:lang w:val="vi-VN"/>
+        </w:rPr>
+        <w:t>4.2041</w:t>
+      </w:r>
+      <w:r>
+        <w:rPr>
+          <w:lang w:val="vi-VN"/>
+        </w:rPr>
+        <w:t xml:space="preserve"> </w:t>
+      </w:r>
+      <w:r>
+        <w:rPr>
+          <w:lang w:val="vi-VN"/>
+        </w:rPr>
+        <w:t xml:space="preserve">khung </w:t>
+      </w:r>
+      <w:r>
+        <w:rPr>
+          <w:lang w:val="vi-VN"/>
+        </w:rPr>
+        <w:t>(</w:t>
+      </w:r>
+      <w:r>
+        <w:rPr>
+          <w:lang w:val="vi-VN"/>
+        </w:rPr>
+        <w:t>0.0420 giây)</w:t>
+      </w:r>
+      <w:r>
+        <w:rPr>
+          <w:lang w:val="vi-VN"/>
+        </w:rPr>
+        <w:t>.</w:t>
+      </w:r>
+    </w:p>
+    <w:p>
+      <w:pPr>
+        <w:spacing w:after="120"/>
+        <w:ind w:firstLine="567"/>
+      </w:pPr>
+      <w:r>
+        <w:rPr>
+          <w:lang w:val="vi-VN"/>
+        </w:rPr>
+        <w:t xml:space="preserve">Qua 4 dữ liệu mẫu, ta thấy sử dụng thuật toán chuẩn hóa này đem lại sai số nhỏ hơn so với cách chuẩn hóa đưa về phân phối chuẩn tắc. </w:t>
+      </w:r>
+      <w:r>
+        <w:rPr>
+          <w:lang w:val="vi-VN"/>
+        </w:rPr>
+        <w:t>Sai</w:t>
+      </w:r>
+      <w:r>
+        <w:rPr>
+          <w:lang w:val="vi-VN"/>
+        </w:rPr>
+        <w:t xml:space="preserve"> số của thuật toán phân đoạn tiếng nói-khoảng lặng sử dụng 2 phương pháp chuẩn hóa khác nhau được thể hiện trong hình sau đây. </w:t>
+      </w:r>
+    </w:p>
+    <w:p>
+      <w:pPr>
+        <w:keepNext/>
+      </w:pPr>
+      <w:r>
+        <w:lastRenderedPageBreak/>
+        <w:pict>
+          <v:shape id="_x0000_i1030" type="#_x0000_t75" style="width:419.85pt;height:315.1pt">
+            <v:imagedata r:id="rId20" o:title="result_rmse_std_and_norm"/>
+          </v:shape>
+        </w:pict>
+      </w:r>
+    </w:p>
+    <w:p>
+      <w:pPr>
+        <w:pStyle w:val="Caption"/>
+        <w:jc w:val="center"/>
+        <w:rPr>
+          <w:color w:val="auto"/>
+        </w:rPr>
+      </w:pPr>
+      <w:r>
+        <w:rPr>
+          <w:color w:val="auto"/>
+        </w:rPr>
+        <w:t xml:space="preserve">Hình </w:t>
+      </w:r>
+      <w:r>
+        <w:rPr>
+          <w:color w:val="auto"/>
+        </w:rPr>
+        <w:fldChar w:fldCharType="begin"/>
+      </w:r>
+      <w:r>
+        <w:rPr>
+          <w:color w:val="auto"/>
+        </w:rPr>
+        <w:instrText xml:space="preserve"> SEQ Hình \* ARABIC </w:instrText>
+      </w:r>
+      <w:r>
+        <w:rPr>
+          <w:color w:val="auto"/>
+        </w:rPr>
+        <w:fldChar w:fldCharType="separate"/>
+      </w:r>
+      <w:r>
+        <w:rPr>
+          <w:noProof/>
+          <w:color w:val="auto"/>
+        </w:rPr>
+        <w:t>12</w:t>
+      </w:r>
+      <w:r>
+        <w:rPr>
+          <w:color w:val="auto"/>
+        </w:rPr>
+        <w:fldChar w:fldCharType="end"/>
+      </w:r>
+      <w:r>
+        <w:rPr>
+          <w:color w:val="auto"/>
+        </w:rPr>
+        <w:t xml:space="preserve">. </w:t>
+      </w:r>
+      <w:r>
+        <w:rPr>
+          <w:b w:val="0"/>
+          <w:color w:val="auto"/>
+        </w:rPr>
+        <w:t>So sánh s</w:t>
+      </w:r>
+      <w:r>
+        <w:rPr>
+          <w:b w:val="0"/>
+          <w:color w:val="auto"/>
+        </w:rPr>
+        <w:t>ai số trung bình (RMSE) của thuật toán cho từng dữ liệu mẫu</w:t>
+      </w:r>
+      <w:r>
+        <w:rPr>
+          <w:b w:val="0"/>
+          <w:color w:val="auto"/>
+        </w:rPr>
+        <w:t xml:space="preserve"> khi dùng từng cách chuẩn hóa</w:t>
+      </w:r>
+      <w:r>
+        <w:rPr>
+          <w:b w:val="0"/>
+          <w:color w:val="auto"/>
+        </w:rPr>
+        <w:t>.</w:t>
+      </w:r>
+    </w:p>
+    <w:p>
+      <w:pPr>
+        <w:pStyle w:val="Heading1"/>
+        <w:rPr>
+          <w:lang w:val="vi-VN"/>
+        </w:rPr>
+      </w:pPr>
+      <w:bookmarkStart w:id="8" w:name="_Toc55232979"/>
+      <w:r>
+        <w:rPr>
+          <w:lang w:val="vi-VN"/>
+        </w:rPr>
+        <w:t>KẾT</w:t>
+      </w:r>
+      <w:r>
+        <w:rPr>
+          <w:lang w:val="vi-VN"/>
+        </w:rPr>
+        <w:t xml:space="preserve"> LUẬN</w:t>
+      </w:r>
+      <w:bookmarkEnd w:id="8"/>
+    </w:p>
+    <w:p>
+      <w:pPr>
+        <w:spacing w:after="120"/>
+        <w:ind w:firstLine="567"/>
+        <w:rPr>
+          <w:lang w:val="vi-VN"/>
+        </w:rPr>
+      </w:pPr>
+      <w:r>
+        <w:rPr>
+          <w:lang w:val="vi-VN"/>
+        </w:rPr>
+        <w:t xml:space="preserve">Nhóm đã cài đặt thành công thuật toán tự động phân đoạn tiếng nói và khoảng lặng dựa vào năng lượng của tín hiệu theo 2 phương pháp chuẩn hóa khác nhau là đưa về phân phối chuẩn tắc và </w:t>
+      </w:r>
+      <w:r>
+        <w:rPr>
+          <w:lang w:val="vi-VN"/>
+        </w:rPr>
+        <w:t>chuẩn hóa</w:t>
+      </w:r>
+      <w:r>
+        <w:rPr>
+          <w:lang w:val="vi-VN"/>
+        </w:rPr>
+        <w:t xml:space="preserve"> về thang giá trị [0;1]. </w:t>
+      </w:r>
+    </w:p>
+    <w:p>
+      <w:pPr>
+        <w:spacing w:after="120"/>
+        <w:ind w:firstLine="567"/>
+        <w:rPr>
+          <w:lang w:val="vi-VN"/>
+        </w:rPr>
+      </w:pPr>
+      <w:r>
+        <w:rPr>
+          <w:lang w:val="vi-VN"/>
+        </w:rPr>
+        <w:t xml:space="preserve">Kết quả thử nghiệm với 4 mẫu tín hiệu cho thấy các biên </w:t>
+      </w:r>
+      <w:r>
+        <w:rPr>
+          <w:lang w:val="vi-VN"/>
+        </w:rPr>
+        <w:t>đượ</w:t>
+      </w:r>
+      <w:r>
+        <w:rPr>
+          <w:lang w:val="vi-VN"/>
+        </w:rPr>
+        <w:t>c tìm tự động có giá trị gần đúng với giá trị biên tìm bằng phương pháp thủ công</w:t>
+      </w:r>
+      <w:r>
+        <w:rPr>
+          <w:lang w:val="vi-VN"/>
+        </w:rPr>
+        <w:t xml:space="preserve">, với sai số trung bình là: 0.0533 giây, hoặc 0.0420 giây (khi dùng phương pháp chuẩn hóa về thang giá trị [0;1]). Kết quả đó </w:t>
+      </w:r>
+      <w:r>
+        <w:rPr>
+          <w:lang w:val="vi-VN"/>
+        </w:rPr>
+        <w:t xml:space="preserve">cũng cho thấy sử dụng phương pháp chuẩn hóa đưa về thang giá trị [0;1] giúp giảm sai số của thuật toán. </w:t>
+      </w:r>
+    </w:p>
+    <w:p>
+      <w:pPr>
+        <w:spacing w:after="120"/>
+        <w:ind w:firstLine="567"/>
+        <w:rPr>
+          <w:lang w:val="vi-VN"/>
+        </w:rPr>
+      </w:pPr>
+      <w:r>
+        <w:rPr>
+          <w:lang w:val="vi-VN"/>
+        </w:rPr>
+        <w:t>Trong tương lai nhóm sẽ thử nghiệm thuật toán với nhiều mẫu dữ liệu khác để tìm ra ngưỡng năng lượng chuẩn chính xác hơn giúp giảm sai số của thuật toán.</w:t>
+      </w:r>
+    </w:p>
+    <w:p>
+      <w:pPr>
+        <w:pStyle w:val="Heading1"/>
+        <w:rPr>
+          <w:lang w:val="vi-VN"/>
+        </w:rPr>
+      </w:pPr>
+      <w:bookmarkStart w:id="9" w:name="_Toc55232980"/>
+      <w:r>
+        <w:rPr>
+          <w:lang w:val="vi-VN"/>
+        </w:rPr>
+        <w:t>TÀI LIỆU THAM KHẢO</w:t>
+      </w:r>
+      <w:bookmarkEnd w:id="9"/>
+    </w:p>
     <w:sectPr>
-      <w:headerReference w:type="even" r:id="rId9"/>
-      <w:headerReference w:type="default" r:id="rId10"/>
-      <w:headerReference w:type="first" r:id="rId11"/>
+      <w:headerReference w:type="even" r:id="rId21"/>
+      <w:headerReference w:type="default" r:id="rId22"/>
+      <w:headerReference w:type="first" r:id="rId23"/>
       <w:type w:val="continuous"/>
       <w:pgSz w:w="11624" w:h="16727" w:code="9"/>
       <w:pgMar w:top="1247" w:right="1021" w:bottom="1021" w:left="1021" w:header="794" w:footer="567" w:gutter="0"/>
@@ -1965,7 +3754,7 @@
         <w:sz w:val="16"/>
         <w:szCs w:val="16"/>
       </w:rPr>
-      <w:t>3</w:t>
+      <w:t>9</w:t>
     </w:r>
     <w:r>
       <w:rPr>
@@ -2000,15 +3789,7 @@
         <w:sz w:val="16"/>
         <w:lang w:val="vi-VN"/>
       </w:rPr>
-      <w:t xml:space="preserve">Báo cáo bài tập lớn môn học Xử lý tín hiệu số, HK1 năm học </w:t>
-    </w:r>
-    <w:r>
-      <w:rPr>
-        <w:i/>
-        <w:sz w:val="16"/>
-        <w:lang w:val="vi-VN"/>
-      </w:rPr>
-      <w:t>20</w:t>
+      <w:t>Báo cáo bài tập lớn môn học Xử lý tín hiệu số, HK1 năm học 20</w:t>
     </w:r>
     <w:r>
       <w:rPr>
@@ -7923,6 +9704,23 @@
       <w:szCs w:val="20"/>
     </w:rPr>
   </w:style>
+  <w:style w:type="paragraph" w:styleId="Caption">
+    <w:name w:val="caption"/>
+    <w:basedOn w:val="Normal"/>
+    <w:next w:val="Normal"/>
+    <w:unhideWhenUsed/>
+    <w:rsid w:val="00FF4066"/>
+    <w:pPr>
+      <w:spacing w:after="200"/>
+    </w:pPr>
+    <w:rPr>
+      <w:b/>
+      <w:bCs/>
+      <w:color w:val="4F81BD" w:themeColor="accent1"/>
+      <w:sz w:val="18"/>
+      <w:szCs w:val="18"/>
+    </w:rPr>
+  </w:style>
 </w:styles>
 </file>
 
@@ -8909,6 +10707,23 @@
       <w:szCs w:val="20"/>
     </w:rPr>
   </w:style>
+  <w:style w:type="paragraph" w:styleId="Caption">
+    <w:name w:val="caption"/>
+    <w:basedOn w:val="Normal"/>
+    <w:next w:val="Normal"/>
+    <w:unhideWhenUsed/>
+    <w:rsid w:val="00FF4066"/>
+    <w:pPr>
+      <w:spacing w:after="200"/>
+    </w:pPr>
+    <w:rPr>
+      <w:b/>
+      <w:bCs/>
+      <w:color w:val="4F81BD" w:themeColor="accent1"/>
+      <w:sz w:val="18"/>
+      <w:szCs w:val="18"/>
+    </w:rPr>
+  </w:style>
 </w:styles>
 </file>
 
@@ -9237,7 +11052,7 @@
 </file>
 
 <file path=customXml/itemProps1.xml><?xml version="1.0" encoding="utf-8"?>
-<ds:datastoreItem xmlns:ds="http://schemas.openxmlformats.org/officeDocument/2006/customXml" ds:itemID="{D8AAE29A-FDB6-47A4-BB2B-AC34C52BCDE7}">
+<ds:datastoreItem xmlns:ds="http://schemas.openxmlformats.org/officeDocument/2006/customXml" ds:itemID="{9B28DEBF-FD9E-4A3A-A061-22BCB17F58A9}">
   <ds:schemaRefs>
     <ds:schemaRef ds:uri="http://schemas.openxmlformats.org/officeDocument/2006/bibliography"/>
   </ds:schemaRefs>

</xml_diff>

<commit_message>
version 4.1 added more conclusions, added shortened comparision inequation
</commit_message>
<xml_diff>
--- a/HuongDanBaoCao/báo cáo.docx
+++ b/HuongDanBaoCao/báo cáo.docx
@@ -373,7 +373,15 @@
                 <w:sz w:val="24"/>
                 <w:lang w:val="vi-VN" w:eastAsia="zh-CN"/>
               </w:rPr>
-              <w:t>13</w:t>
+              <w:t>1</w:t>
+            </w:r>
+            <w:r>
+              <w:rPr>
+                <w:bCs/>
+                <w:sz w:val="24"/>
+                <w:lang w:val="vi-VN" w:eastAsia="zh-CN"/>
+              </w:rPr>
+              <w:t>4</w:t>
             </w:r>
             <w:r>
               <w:rPr>
@@ -732,7 +740,21 @@
           <w:b w:val="0"/>
           <w:i w:val="0"/>
         </w:rPr>
-        <w:t xml:space="preserve"> chia tín hiệu âm thanh đầu vào thành các đoạn ngắn, sau đó dựa vào năng lượng của tín hiệu trên từng đoạn đem so sánh với giá trị năng lượng làm mốc xác định để phân đoạn tín hiệu đầu vào thành các đoạn tiếng nói và khoảng lặ</w:t>
+        <w:t xml:space="preserve"> chia tín hiệu âm thanh đầu vào thành các đoạn ngắn, sau đó dựa vào năng lượng của tín hiệu trên từng đoạn đem so sánh với giá trị năng lượng </w:t>
+      </w:r>
+      <w:r>
+        <w:rPr>
+          <w:b w:val="0"/>
+          <w:i w:val="0"/>
+        </w:rPr>
+        <w:t xml:space="preserve">chuẩn </w:t>
+      </w:r>
+      <w:r>
+        <w:rPr>
+          <w:b w:val="0"/>
+          <w:i w:val="0"/>
+        </w:rPr>
+        <w:t>làm mốc để phân đoạn tín hiệu đầu vào thành các đoạn tiếng nói và khoảng lặ</w:t>
       </w:r>
       <w:r>
         <w:rPr>
@@ -844,6 +866,7 @@
       </w:sdtPr>
       <w:sdtEndPr>
         <w:rPr>
+          <w:rFonts w:eastAsia="SimSun"/>
           <w:noProof/>
         </w:rPr>
       </w:sdtEndPr>
@@ -921,7 +944,7 @@
             <w:rPr>
               <w:noProof/>
             </w:rPr>
-            <w:instrText>HYPERLINK \l "_Toc55321817"</w:instrText>
+            <w:instrText>HYPERLINK \l "_Toc55335758"</w:instrText>
           </w:r>
           <w:r>
             <w:rPr>
@@ -999,7 +1022,7 @@
               <w:noProof/>
               <w:webHidden/>
             </w:rPr>
-            <w:instrText xml:space="preserve"> PAGEREF _Toc55321817 \h </w:instrText>
+            <w:instrText xml:space="preserve"> PAGEREF _Toc55335758 \h </w:instrText>
           </w:r>
           <w:r>
             <w:rPr>
@@ -1055,7 +1078,7 @@
               <w:lang w:val="en-AU" w:eastAsia="zh-CN"/>
             </w:rPr>
           </w:pPr>
-          <w:hyperlink w:anchor="_Toc55321818" w:history="1">
+          <w:hyperlink w:anchor="_Toc55335759" w:history="1">
             <w:r>
               <w:rPr>
                 <w:rStyle w:val="Hyperlink"/>
@@ -1105,7 +1128,7 @@
                 <w:noProof/>
                 <w:webHidden/>
               </w:rPr>
-              <w:instrText xml:space="preserve"> PAGEREF _Toc55321818 \h </w:instrText>
+              <w:instrText xml:space="preserve"> PAGEREF _Toc55335759 \h </w:instrText>
             </w:r>
             <w:r>
               <w:rPr>
@@ -1151,7 +1174,7 @@
               <w:lang w:val="en-AU" w:eastAsia="zh-CN"/>
             </w:rPr>
           </w:pPr>
-          <w:hyperlink w:anchor="_Toc55321819" w:history="1">
+          <w:hyperlink w:anchor="_Toc55335760" w:history="1">
             <w:r>
               <w:rPr>
                 <w:rStyle w:val="Hyperlink"/>
@@ -1197,7 +1220,7 @@
                 <w:noProof/>
                 <w:webHidden/>
               </w:rPr>
-              <w:instrText xml:space="preserve"> PAGEREF _Toc55321819 \h </w:instrText>
+              <w:instrText xml:space="preserve"> PAGEREF _Toc55335760 \h </w:instrText>
             </w:r>
             <w:r>
               <w:rPr>
@@ -1243,7 +1266,7 @@
               <w:lang w:val="en-AU" w:eastAsia="zh-CN"/>
             </w:rPr>
           </w:pPr>
-          <w:hyperlink w:anchor="_Toc55321820" w:history="1">
+          <w:hyperlink w:anchor="_Toc55335761" w:history="1">
             <w:r>
               <w:rPr>
                 <w:rStyle w:val="Hyperlink"/>
@@ -1291,7 +1314,7 @@
                 <w:noProof/>
                 <w:webHidden/>
               </w:rPr>
-              <w:instrText xml:space="preserve"> PAGEREF _Toc55321820 \h </w:instrText>
+              <w:instrText xml:space="preserve"> PAGEREF _Toc55335761 \h </w:instrText>
             </w:r>
             <w:r>
               <w:rPr>
@@ -1337,7 +1360,7 @@
               <w:lang w:val="en-AU" w:eastAsia="zh-CN"/>
             </w:rPr>
           </w:pPr>
-          <w:hyperlink w:anchor="_Toc55321821" w:history="1">
+          <w:hyperlink w:anchor="_Toc55335762" w:history="1">
             <w:r>
               <w:rPr>
                 <w:rStyle w:val="Hyperlink"/>
@@ -1383,7 +1406,7 @@
                 <w:noProof/>
                 <w:webHidden/>
               </w:rPr>
-              <w:instrText xml:space="preserve"> PAGEREF _Toc55321821 \h </w:instrText>
+              <w:instrText xml:space="preserve"> PAGEREF _Toc55335762 \h </w:instrText>
             </w:r>
             <w:r>
               <w:rPr>
@@ -1429,7 +1452,7 @@
               <w:lang w:val="en-AU" w:eastAsia="zh-CN"/>
             </w:rPr>
           </w:pPr>
-          <w:hyperlink w:anchor="_Toc55321822" w:history="1">
+          <w:hyperlink w:anchor="_Toc55335763" w:history="1">
             <w:r>
               <w:rPr>
                 <w:rStyle w:val="Hyperlink"/>
@@ -1475,7 +1498,7 @@
                 <w:noProof/>
                 <w:webHidden/>
               </w:rPr>
-              <w:instrText xml:space="preserve"> PAGEREF _Toc55321822 \h </w:instrText>
+              <w:instrText xml:space="preserve"> PAGEREF _Toc55335763 \h </w:instrText>
             </w:r>
             <w:r>
               <w:rPr>
@@ -1521,7 +1544,7 @@
               <w:lang w:val="en-AU" w:eastAsia="zh-CN"/>
             </w:rPr>
           </w:pPr>
-          <w:hyperlink w:anchor="_Toc55321823" w:history="1">
+          <w:hyperlink w:anchor="_Toc55335764" w:history="1">
             <w:r>
               <w:rPr>
                 <w:rStyle w:val="Hyperlink"/>
@@ -1567,7 +1590,7 @@
                 <w:noProof/>
                 <w:webHidden/>
               </w:rPr>
-              <w:instrText xml:space="preserve"> PAGEREF _Toc55321823 \h </w:instrText>
+              <w:instrText xml:space="preserve"> PAGEREF _Toc55335764 \h </w:instrText>
             </w:r>
             <w:r>
               <w:rPr>
@@ -1613,7 +1636,7 @@
               <w:lang w:val="en-AU" w:eastAsia="zh-CN"/>
             </w:rPr>
           </w:pPr>
-          <w:hyperlink w:anchor="_Toc55321824" w:history="1">
+          <w:hyperlink w:anchor="_Toc55335765" w:history="1">
             <w:r>
               <w:rPr>
                 <w:rStyle w:val="Hyperlink"/>
@@ -1659,7 +1682,7 @@
                 <w:noProof/>
                 <w:webHidden/>
               </w:rPr>
-              <w:instrText xml:space="preserve"> PAGEREF _Toc55321824 \h </w:instrText>
+              <w:instrText xml:space="preserve"> PAGEREF _Toc55335765 \h </w:instrText>
             </w:r>
             <w:r>
               <w:rPr>
@@ -1705,7 +1728,7 @@
               <w:lang w:val="en-AU" w:eastAsia="zh-CN"/>
             </w:rPr>
           </w:pPr>
-          <w:hyperlink w:anchor="_Toc55321825" w:history="1">
+          <w:hyperlink w:anchor="_Toc55335766" w:history="1">
             <w:r>
               <w:rPr>
                 <w:rStyle w:val="Hyperlink"/>
@@ -1751,7 +1774,7 @@
                 <w:noProof/>
                 <w:webHidden/>
               </w:rPr>
-              <w:instrText xml:space="preserve"> PAGEREF _Toc55321825 \h </w:instrText>
+              <w:instrText xml:space="preserve"> PAGEREF _Toc55335766 \h </w:instrText>
             </w:r>
             <w:r>
               <w:rPr>
@@ -1797,7 +1820,7 @@
               <w:lang w:val="en-AU" w:eastAsia="zh-CN"/>
             </w:rPr>
           </w:pPr>
-          <w:hyperlink w:anchor="_Toc55321826" w:history="1">
+          <w:hyperlink w:anchor="_Toc55335767" w:history="1">
             <w:r>
               <w:rPr>
                 <w:rStyle w:val="Hyperlink"/>
@@ -1843,7 +1866,7 @@
                 <w:noProof/>
                 <w:webHidden/>
               </w:rPr>
-              <w:instrText xml:space="preserve"> PAGEREF _Toc55321826 \h </w:instrText>
+              <w:instrText xml:space="preserve"> PAGEREF _Toc55335767 \h </w:instrText>
             </w:r>
             <w:r>
               <w:rPr>
@@ -1889,7 +1912,7 @@
               <w:lang w:val="en-AU" w:eastAsia="zh-CN"/>
             </w:rPr>
           </w:pPr>
-          <w:hyperlink w:anchor="_Toc55321827" w:history="1">
+          <w:hyperlink w:anchor="_Toc55335768" w:history="1">
             <w:r>
               <w:rPr>
                 <w:rStyle w:val="Hyperlink"/>
@@ -1937,7 +1960,7 @@
                 <w:noProof/>
                 <w:webHidden/>
               </w:rPr>
-              <w:instrText xml:space="preserve"> PAGEREF _Toc55321827 \h </w:instrText>
+              <w:instrText xml:space="preserve"> PAGEREF _Toc55335768 \h </w:instrText>
             </w:r>
             <w:r>
               <w:rPr>
@@ -1987,7 +2010,7 @@
               <w:lang w:val="en-AU" w:eastAsia="zh-CN"/>
             </w:rPr>
           </w:pPr>
-          <w:hyperlink w:anchor="_Toc55321828" w:history="1">
+          <w:hyperlink w:anchor="_Toc55335769" w:history="1">
             <w:r>
               <w:rPr>
                 <w:rStyle w:val="Hyperlink"/>
@@ -2038,7 +2061,7 @@
                 <w:noProof/>
                 <w:webHidden/>
               </w:rPr>
-              <w:instrText xml:space="preserve"> PAGEREF _Toc55321828 \h </w:instrText>
+              <w:instrText xml:space="preserve"> PAGEREF _Toc55335769 \h </w:instrText>
             </w:r>
             <w:r>
               <w:rPr>
@@ -2084,7 +2107,7 @@
               <w:lang w:val="en-AU" w:eastAsia="zh-CN"/>
             </w:rPr>
           </w:pPr>
-          <w:hyperlink w:anchor="_Toc55321829" w:history="1">
+          <w:hyperlink w:anchor="_Toc55335770" w:history="1">
             <w:r>
               <w:rPr>
                 <w:rStyle w:val="Hyperlink"/>
@@ -2132,7 +2155,7 @@
                 <w:noProof/>
                 <w:webHidden/>
               </w:rPr>
-              <w:instrText xml:space="preserve"> PAGEREF _Toc55321829 \h </w:instrText>
+              <w:instrText xml:space="preserve"> PAGEREF _Toc55335770 \h </w:instrText>
             </w:r>
             <w:r>
               <w:rPr>
@@ -2178,7 +2201,7 @@
               <w:lang w:val="en-AU" w:eastAsia="zh-CN"/>
             </w:rPr>
           </w:pPr>
-          <w:hyperlink w:anchor="_Toc55321830" w:history="1">
+          <w:hyperlink w:anchor="_Toc55335771" w:history="1">
             <w:r>
               <w:rPr>
                 <w:rStyle w:val="Hyperlink"/>
@@ -2224,7 +2247,7 @@
                 <w:noProof/>
                 <w:webHidden/>
               </w:rPr>
-              <w:instrText xml:space="preserve"> PAGEREF _Toc55321830 \h </w:instrText>
+              <w:instrText xml:space="preserve"> PAGEREF _Toc55335771 \h </w:instrText>
             </w:r>
             <w:r>
               <w:rPr>
@@ -2270,7 +2293,7 @@
               <w:lang w:val="en-AU" w:eastAsia="zh-CN"/>
             </w:rPr>
           </w:pPr>
-          <w:hyperlink w:anchor="_Toc55321831" w:history="1">
+          <w:hyperlink w:anchor="_Toc55335772" w:history="1">
             <w:r>
               <w:rPr>
                 <w:rStyle w:val="Hyperlink"/>
@@ -2316,7 +2339,7 @@
                 <w:noProof/>
                 <w:webHidden/>
               </w:rPr>
-              <w:instrText xml:space="preserve"> PAGEREF _Toc55321831 \h </w:instrText>
+              <w:instrText xml:space="preserve"> PAGEREF _Toc55335772 \h </w:instrText>
             </w:r>
             <w:r>
               <w:rPr>
@@ -2362,7 +2385,7 @@
               <w:lang w:val="en-AU" w:eastAsia="zh-CN"/>
             </w:rPr>
           </w:pPr>
-          <w:hyperlink w:anchor="_Toc55321832" w:history="1">
+          <w:hyperlink w:anchor="_Toc55335773" w:history="1">
             <w:r>
               <w:rPr>
                 <w:rStyle w:val="Hyperlink"/>
@@ -2423,7 +2446,7 @@
                 <w:noProof/>
                 <w:webHidden/>
               </w:rPr>
-              <w:instrText xml:space="preserve"> PAGEREF _Toc55321832 \h </w:instrText>
+              <w:instrText xml:space="preserve"> PAGEREF _Toc55335773 \h </w:instrText>
             </w:r>
             <w:r>
               <w:rPr>
@@ -2469,7 +2492,7 @@
               <w:lang w:val="en-AU" w:eastAsia="zh-CN"/>
             </w:rPr>
           </w:pPr>
-          <w:hyperlink w:anchor="_Toc55321833" w:history="1">
+          <w:hyperlink w:anchor="_Toc55335774" w:history="1">
             <w:r>
               <w:rPr>
                 <w:rStyle w:val="Hyperlink"/>
@@ -2515,7 +2538,107 @@
                 <w:noProof/>
                 <w:webHidden/>
               </w:rPr>
-              <w:instrText xml:space="preserve"> PAGEREF _Toc55321833 \h </w:instrText>
+              <w:instrText xml:space="preserve"> PAGEREF _Toc55335774 \h </w:instrText>
+            </w:r>
+            <w:r>
+              <w:rPr>
+                <w:noProof/>
+                <w:webHidden/>
+              </w:rPr>
+            </w:r>
+            <w:r>
+              <w:rPr>
+                <w:noProof/>
+                <w:webHidden/>
+              </w:rPr>
+              <w:fldChar w:fldCharType="separate"/>
+            </w:r>
+            <w:r>
+              <w:rPr>
+                <w:noProof/>
+                <w:webHidden/>
+              </w:rPr>
+              <w:t>7</w:t>
+            </w:r>
+            <w:r>
+              <w:rPr>
+                <w:noProof/>
+                <w:webHidden/>
+              </w:rPr>
+              <w:fldChar w:fldCharType="end"/>
+            </w:r>
+          </w:hyperlink>
+        </w:p>
+        <w:p>
+          <w:pPr>
+            <w:pStyle w:val="TOC2"/>
+            <w:tabs>
+              <w:tab w:val="left" w:pos="800"/>
+              <w:tab w:val="right" w:leader="dot" w:pos="9572"/>
+            </w:tabs>
+            <w:rPr>
+              <w:rFonts w:eastAsiaTheme="minorEastAsia" w:cstheme="minorBidi"/>
+              <w:b w:val="0"/>
+              <w:bCs w:val="0"/>
+              <w:noProof/>
+              <w:lang w:val="en-AU" w:eastAsia="zh-CN"/>
+            </w:rPr>
+          </w:pPr>
+          <w:hyperlink w:anchor="_Toc55335775" w:history="1">
+            <w:r>
+              <w:rPr>
+                <w:rStyle w:val="Hyperlink"/>
+                <w:rFonts w:ascii="Times New Roman Bold Italic" w:hAnsi="Times New Roman Bold Italic"/>
+                <w:iCs/>
+                <w:noProof/>
+              </w:rPr>
+              <w:t>F.</w:t>
+            </w:r>
+            <w:r>
+              <w:rPr>
+                <w:rFonts w:eastAsiaTheme="minorEastAsia" w:cstheme="minorBidi"/>
+                <w:b w:val="0"/>
+                <w:bCs w:val="0"/>
+                <w:noProof/>
+                <w:lang w:val="en-AU" w:eastAsia="zh-CN"/>
+              </w:rPr>
+              <w:tab/>
+            </w:r>
+            <w:r>
+              <w:rPr>
+                <w:rStyle w:val="Hyperlink"/>
+                <w:noProof/>
+              </w:rPr>
+              <w:t>Hàm tổng hợp</w:t>
+            </w:r>
+            <w:r>
+              <w:rPr>
+                <w:rStyle w:val="Hyperlink"/>
+                <w:noProof/>
+                <w:lang w:val="vi-VN"/>
+              </w:rPr>
+              <w:t xml:space="preserve"> (sử dụng phương pháp chuẩn hóa dùng phân phối chuẩn tắc)</w:t>
+            </w:r>
+            <w:r>
+              <w:rPr>
+                <w:noProof/>
+                <w:webHidden/>
+              </w:rPr>
+              <w:tab/>
+            </w:r>
+            <w:r>
+              <w:rPr>
+                <w:noProof/>
+                <w:webHidden/>
+              </w:rPr>
+              <w:fldChar w:fldCharType="begin"/>
+            </w:r>
+            <w:r>
+              <w:rPr>
+                <w:noProof/>
+                <w:webHidden/>
+              </w:rPr>
+              <w:instrText xml:space="preserve"> PAGEREF _Toc55335775 \h </w:instrText>
             </w:r>
             <w:r>
               <w:rPr>
@@ -2565,7 +2688,7 @@
               <w:lang w:val="en-AU" w:eastAsia="zh-CN"/>
             </w:rPr>
           </w:pPr>
-          <w:hyperlink w:anchor="_Toc55321834" w:history="1">
+          <w:hyperlink w:anchor="_Toc55335776" w:history="1">
             <w:r>
               <w:rPr>
                 <w:rStyle w:val="Hyperlink"/>
@@ -2623,7 +2746,7 @@
                 <w:noProof/>
                 <w:webHidden/>
               </w:rPr>
-              <w:instrText xml:space="preserve"> PAGEREF _Toc55321834 \h </w:instrText>
+              <w:instrText xml:space="preserve"> PAGEREF _Toc55335776 \h </w:instrText>
             </w:r>
             <w:r>
               <w:rPr>
@@ -2669,7 +2792,7 @@
               <w:lang w:val="en-AU" w:eastAsia="zh-CN"/>
             </w:rPr>
           </w:pPr>
-          <w:hyperlink w:anchor="_Toc55321835" w:history="1">
+          <w:hyperlink w:anchor="_Toc55335777" w:history="1">
             <w:r>
               <w:rPr>
                 <w:rStyle w:val="Hyperlink"/>
@@ -2717,7 +2840,7 @@
                 <w:noProof/>
                 <w:webHidden/>
               </w:rPr>
-              <w:instrText xml:space="preserve"> PAGEREF _Toc55321835 \h </w:instrText>
+              <w:instrText xml:space="preserve"> PAGEREF _Toc55335777 \h </w:instrText>
             </w:r>
             <w:r>
               <w:rPr>
@@ -2763,7 +2886,7 @@
               <w:lang w:val="en-AU" w:eastAsia="zh-CN"/>
             </w:rPr>
           </w:pPr>
-          <w:hyperlink w:anchor="_Toc55321836" w:history="1">
+          <w:hyperlink w:anchor="_Toc55335778" w:history="1">
             <w:r>
               <w:rPr>
                 <w:rStyle w:val="Hyperlink"/>
@@ -2811,7 +2934,7 @@
                 <w:noProof/>
                 <w:webHidden/>
               </w:rPr>
-              <w:instrText xml:space="preserve"> PAGEREF _Toc55321836 \h </w:instrText>
+              <w:instrText xml:space="preserve"> PAGEREF _Toc55335778 \h </w:instrText>
             </w:r>
             <w:r>
               <w:rPr>
@@ -2831,7 +2954,7 @@
                 <w:noProof/>
                 <w:webHidden/>
               </w:rPr>
-              <w:t>7</w:t>
+              <w:t>8</w:t>
             </w:r>
             <w:r>
               <w:rPr>
@@ -2857,7 +2980,7 @@
               <w:lang w:val="en-AU" w:eastAsia="zh-CN"/>
             </w:rPr>
           </w:pPr>
-          <w:hyperlink w:anchor="_Toc55321837" w:history="1">
+          <w:hyperlink w:anchor="_Toc55335779" w:history="1">
             <w:r>
               <w:rPr>
                 <w:rStyle w:val="Hyperlink"/>
@@ -2905,7 +3028,7 @@
                 <w:noProof/>
                 <w:webHidden/>
               </w:rPr>
-              <w:instrText xml:space="preserve"> PAGEREF _Toc55321837 \h </w:instrText>
+              <w:instrText xml:space="preserve"> PAGEREF _Toc55335779 \h </w:instrText>
             </w:r>
             <w:r>
               <w:rPr>
@@ -2925,7 +3048,7 @@
                 <w:noProof/>
                 <w:webHidden/>
               </w:rPr>
-              <w:t>10</w:t>
+              <w:t>11</w:t>
             </w:r>
             <w:r>
               <w:rPr>
@@ -2955,7 +3078,7 @@
               <w:lang w:val="en-AU" w:eastAsia="zh-CN"/>
             </w:rPr>
           </w:pPr>
-          <w:hyperlink w:anchor="_Toc55321838" w:history="1">
+          <w:hyperlink w:anchor="_Toc55335780" w:history="1">
             <w:r>
               <w:rPr>
                 <w:rStyle w:val="Hyperlink"/>
@@ -3006,7 +3129,7 @@
                 <w:noProof/>
                 <w:webHidden/>
               </w:rPr>
-              <w:instrText xml:space="preserve"> PAGEREF _Toc55321838 \h </w:instrText>
+              <w:instrText xml:space="preserve"> PAGEREF _Toc55335780 \h </w:instrText>
             </w:r>
             <w:r>
               <w:rPr>
@@ -3026,7 +3149,7 @@
                 <w:noProof/>
                 <w:webHidden/>
               </w:rPr>
-              <w:t>13</w:t>
+              <w:t>14</w:t>
             </w:r>
             <w:r>
               <w:rPr>
@@ -3056,7 +3179,7 @@
               <w:lang w:val="en-AU" w:eastAsia="zh-CN"/>
             </w:rPr>
           </w:pPr>
-          <w:hyperlink w:anchor="_Toc55321839" w:history="1">
+          <w:hyperlink w:anchor="_Toc55335781" w:history="1">
             <w:r>
               <w:rPr>
                 <w:rStyle w:val="Hyperlink"/>
@@ -3107,7 +3230,7 @@
                 <w:noProof/>
                 <w:webHidden/>
               </w:rPr>
-              <w:instrText xml:space="preserve"> PAGEREF _Toc55321839 \h </w:instrText>
+              <w:instrText xml:space="preserve"> PAGEREF _Toc55335781 \h </w:instrText>
             </w:r>
             <w:r>
               <w:rPr>
@@ -3127,7 +3250,7 @@
                 <w:noProof/>
                 <w:webHidden/>
               </w:rPr>
-              <w:t>13</w:t>
+              <w:t>14</w:t>
             </w:r>
             <w:r>
               <w:rPr>
@@ -3170,7 +3293,7 @@
       <w:pPr>
         <w:pStyle w:val="Heading1"/>
       </w:pPr>
-      <w:bookmarkStart w:id="1" w:name="_Toc55321817"/>
+      <w:bookmarkStart w:id="1" w:name="_Toc55335758"/>
       <w:r>
         <w:lastRenderedPageBreak/>
         <w:t>ĐẶT</w:t>
@@ -3288,7 +3411,13 @@
         <w:t>chuẩn hóa hiện tạ</w:t>
       </w:r>
       <w:r>
-        <w:t xml:space="preserve">i với thuật toán chuẩn hóa khác (!). </w:t>
+        <w:t>i v</w:t>
+      </w:r>
+      <w:r>
+        <w:t>ới thuật toán chuẩn hóa khác</w:t>
+      </w:r>
+      <w:r>
+        <w:t xml:space="preserve">. </w:t>
       </w:r>
       <w:r>
         <w:t>Cuối cùng là kết luận rút ra</w:t>
@@ -3304,7 +3433,7 @@
       <w:pPr>
         <w:pStyle w:val="Heading1"/>
       </w:pPr>
-      <w:bookmarkStart w:id="2" w:name="_Toc55321818"/>
+      <w:bookmarkStart w:id="2" w:name="_Toc55335759"/>
       <w:r>
         <w:rPr>
           <w:lang w:val="vi-VN"/>
@@ -3339,7 +3468,7 @@
           <w:numId w:val="45"/>
         </w:numPr>
       </w:pPr>
-      <w:bookmarkStart w:id="3" w:name="_Toc55321819"/>
+      <w:bookmarkStart w:id="3" w:name="_Toc55335760"/>
       <w:r>
         <w:t>Sơ đồ khối thuật toán</w:t>
       </w:r>
@@ -3376,7 +3505,7 @@
             <v:path o:extrusionok="f" gradientshapeok="t" o:connecttype="rect"/>
             <o:lock v:ext="edit" aspectratio="t"/>
           </v:shapetype>
-          <v:shape id="_x0000_i1025" type="#_x0000_t75" style="width:141.1pt;height:322pt">
+          <v:shape id="_x0000_i1025" type="#_x0000_t75" style="width:141.2pt;height:321.65pt">
             <v:imagedata r:id="rId9" o:title="sodokhoi"/>
           </v:shape>
         </w:pict>
@@ -3473,7 +3602,7 @@
           <w:lang w:val="vi-VN"/>
         </w:rPr>
       </w:pPr>
-      <w:bookmarkStart w:id="4" w:name="_Toc55321820"/>
+      <w:bookmarkStart w:id="4" w:name="_Toc55335761"/>
       <w:r>
         <w:rPr>
           <w:lang w:val="vi-VN"/>
@@ -3518,6 +3647,7 @@
     <w:p>
       <w:pPr>
         <w:pStyle w:val="ListParagraph"/>
+        <w:spacing w:after="120"/>
         <w:ind w:left="0"/>
       </w:pPr>
       <m:oMathPara>
@@ -3705,7 +3835,7 @@
     <w:p>
       <w:pPr>
         <w:pStyle w:val="ListParagraph"/>
-        <w:spacing w:after="160" w:line="259" w:lineRule="auto"/>
+        <w:spacing w:after="120" w:line="259" w:lineRule="auto"/>
         <w:ind w:left="0"/>
         <w:jc w:val="left"/>
         <w:rPr>
@@ -3881,7 +4011,7 @@
     <w:p>
       <w:pPr>
         <w:pStyle w:val="ListParagraph"/>
-        <w:spacing w:after="160" w:line="259" w:lineRule="auto"/>
+        <w:spacing w:after="120" w:line="259" w:lineRule="auto"/>
         <w:ind w:left="0"/>
         <w:jc w:val="left"/>
         <w:rPr>
@@ -4134,7 +4264,7 @@
       <w:pPr>
         <w:pStyle w:val="Heading2"/>
       </w:pPr>
-      <w:bookmarkStart w:id="5" w:name="_Toc55321821"/>
+      <w:bookmarkStart w:id="5" w:name="_Toc55335762"/>
       <w:r>
         <w:t>Thuật toán chuẩn hóa</w:t>
       </w:r>
@@ -4144,7 +4274,7 @@
       <w:pPr>
         <w:pStyle w:val="Heading3"/>
       </w:pPr>
-      <w:bookmarkStart w:id="6" w:name="_Toc55321822"/>
+      <w:bookmarkStart w:id="6" w:name="_Toc55335763"/>
       <w:r>
         <w:t>Chuẩn hóa sử dụng phân phối chuẩn tắc</w:t>
       </w:r>
@@ -4217,6 +4347,7 @@
     <w:p>
       <w:pPr>
         <w:pStyle w:val="ListParagraph"/>
+        <w:spacing w:after="120"/>
         <w:ind w:left="0"/>
         <w:rPr>
           <w:rFonts w:ascii="Cambria Math" w:eastAsiaTheme="minorEastAsia" w:hAnsi="Cambria Math" w:hint="eastAsia"/>
@@ -4295,7 +4426,7 @@
       <w:pPr>
         <w:pStyle w:val="Heading3"/>
       </w:pPr>
-      <w:bookmarkStart w:id="7" w:name="_Toc55321823"/>
+      <w:bookmarkStart w:id="7" w:name="_Toc55335764"/>
       <w:r>
         <w:t>Chuẩn hóa về thang giá trị [0;1]</w:t>
       </w:r>
@@ -4373,6 +4504,9 @@
       </w:r>
     </w:p>
     <w:p>
+      <w:pPr>
+        <w:spacing w:after="120"/>
+      </w:pPr>
       <m:oMathPara>
         <m:oMath>
           <m:sSub>
@@ -4445,12 +4579,50 @@
                     <w:rPr>
                       <w:rFonts w:ascii="Cambria Math" w:hAnsi="Cambria Math"/>
                     </w:rPr>
-                    <m:t>max</m:t>
+                    <m:t>m</m:t>
+                  </m:r>
+                  <m:r>
+                    <w:rPr>
+                      <w:rFonts w:ascii="Cambria Math" w:hAnsi="Cambria Math"/>
+                    </w:rPr>
+                    <m:t>in</m:t>
                   </m:r>
                 </m:sub>
               </m:sSub>
             </m:num>
             <m:den>
+              <m:sSub>
+                <m:sSubPr>
+                  <m:ctrlPr>
+                    <w:rPr>
+                      <w:rFonts w:ascii="Cambria Math" w:hAnsi="Cambria Math"/>
+                      <w:i/>
+                    </w:rPr>
+                  </m:ctrlPr>
+                </m:sSubPr>
+                <m:e>
+                  <m:r>
+                    <w:rPr>
+                      <w:rFonts w:ascii="Cambria Math" w:hAnsi="Cambria Math"/>
+                    </w:rPr>
+                    <m:t>x</m:t>
+                  </m:r>
+                </m:e>
+                <m:sub>
+                  <m:r>
+                    <w:rPr>
+                      <w:rFonts w:ascii="Cambria Math" w:hAnsi="Cambria Math"/>
+                    </w:rPr>
+                    <m:t>max</m:t>
+                  </m:r>
+                </m:sub>
+              </m:sSub>
+              <m:r>
+                <w:rPr>
+                  <w:rFonts w:ascii="Cambria Math" w:hAnsi="Cambria Math"/>
+                </w:rPr>
+                <m:t>-</m:t>
+              </m:r>
               <m:sSub>
                 <m:sSubPr>
                   <m:ctrlPr>
@@ -4486,7 +4658,7 @@
       <w:pPr>
         <w:pStyle w:val="Heading2"/>
       </w:pPr>
-      <w:bookmarkStart w:id="8" w:name="_Toc55321824"/>
+      <w:bookmarkStart w:id="8" w:name="_Toc55335765"/>
       <w:r>
         <w:t>Thuật toán tìm giá trị biên</w:t>
       </w:r>
@@ -4579,7 +4751,13 @@
         </m:sSub>
       </m:oMath>
       <w:r>
-        <w:t xml:space="preserve"> và </w:t>
+        <w:t xml:space="preserve"> </w:t>
+      </w:r>
+      <w:r>
+        <w:t xml:space="preserve">để tìm biên tiếng nói </w:t>
+      </w:r>
+      <w:r>
+        <w:t xml:space="preserve">và </w:t>
       </w:r>
       <m:oMath>
         <m:sSub>
@@ -4642,6 +4820,9 @@
         </m:sSub>
       </m:oMath>
       <w:r>
+        <w:t xml:space="preserve"> để tìm biên khoảng lặng</w:t>
+      </w:r>
+      <w:r>
         <w:t xml:space="preserve">. Tuy nhiên thuật toán khi cài đặt đã rút gọn thành 1 phép so sánh bằng cách sử dụng biến nhớ </w:t>
       </w:r>
       <w:r>
@@ -4655,6 +4836,9 @@
       </w:r>
     </w:p>
     <w:p>
+      <w:pPr>
+        <w:spacing w:after="120"/>
+      </w:pPr>
       <m:oMathPara>
         <m:oMath>
           <m:r>
@@ -4828,6 +5012,92 @@
         <w:ind w:firstLine="567"/>
       </w:pPr>
       <w:r>
+        <w:t>Phép so sánh được rút gọn thành:</w:t>
+      </w:r>
+    </w:p>
+    <w:p>
+      <w:pPr>
+        <w:spacing w:after="120"/>
+        <w:rPr>
+          <w:i/>
+          <w:lang w:val="vi-VN"/>
+        </w:rPr>
+      </w:pPr>
+      <m:oMathPara>
+        <m:oMath>
+          <m:r>
+            <w:rPr>
+              <w:rFonts w:ascii="Cambria Math" w:hAnsi="Cambria Math"/>
+            </w:rPr>
+            <m:t>t</m:t>
+          </m:r>
+          <m:sSub>
+            <m:sSubPr>
+              <m:ctrlPr>
+                <w:rPr>
+                  <w:rFonts w:ascii="Cambria Math" w:eastAsia="Times New Roman" w:hAnsi="Cambria Math"/>
+                  <w:i/>
+                </w:rPr>
+              </m:ctrlPr>
+            </m:sSubPr>
+            <m:e>
+              <m:r>
+                <w:rPr>
+                  <w:rFonts w:ascii="Cambria Math" w:hAnsi="Cambria Math"/>
+                </w:rPr>
+                <m:t>E</m:t>
+              </m:r>
+            </m:e>
+            <m:sub>
+              <m:r>
+                <w:rPr>
+                  <w:rFonts w:ascii="Cambria Math" w:hAnsi="Cambria Math"/>
+                </w:rPr>
+                <m:t>k</m:t>
+              </m:r>
+            </m:sub>
+          </m:sSub>
+          <m:r>
+            <w:rPr>
+              <w:rFonts w:ascii="Cambria Math" w:hAnsi="Cambria Math"/>
+            </w:rPr>
+            <m:t>≥t</m:t>
+          </m:r>
+          <m:sSub>
+            <m:sSubPr>
+              <m:ctrlPr>
+                <w:rPr>
+                  <w:rFonts w:ascii="Cambria Math" w:hAnsi="Cambria Math"/>
+                  <w:i/>
+                </w:rPr>
+              </m:ctrlPr>
+            </m:sSubPr>
+            <m:e>
+              <m:r>
+                <w:rPr>
+                  <w:rFonts w:ascii="Cambria Math" w:hAnsi="Cambria Math"/>
+                </w:rPr>
+                <m:t>E</m:t>
+              </m:r>
+            </m:e>
+            <m:sub>
+              <m:r>
+                <w:rPr>
+                  <w:rFonts w:ascii="Cambria Math" w:hAnsi="Cambria Math"/>
+                </w:rPr>
+                <m:t>0</m:t>
+              </m:r>
+            </m:sub>
+          </m:sSub>
+        </m:oMath>
+      </m:oMathPara>
+    </w:p>
+    <w:p>
+      <w:pPr>
+        <w:spacing w:after="120"/>
+        <w:ind w:firstLine="567"/>
+      </w:pPr>
+      <w:r>
         <w:t xml:space="preserve">Và giá trị t được cập nhật sau mỗi lần tìm được biên: </w:t>
       </w:r>
       <w:r>
@@ -4844,7 +5114,7 @@
       <w:pPr>
         <w:pStyle w:val="Heading2"/>
       </w:pPr>
-      <w:bookmarkStart w:id="9" w:name="_Toc55321825"/>
+      <w:bookmarkStart w:id="9" w:name="_Toc55335766"/>
       <w:r>
         <w:rPr>
           <w:rFonts w:eastAsiaTheme="minorEastAsia"/>
@@ -4857,7 +5127,7 @@
       <w:pPr>
         <w:pStyle w:val="Heading3"/>
       </w:pPr>
-      <w:bookmarkStart w:id="10" w:name="_Toc55321826"/>
+      <w:bookmarkStart w:id="10" w:name="_Toc55335767"/>
       <w:r>
         <w:t>Vấn đề</w:t>
       </w:r>
@@ -4903,7 +5173,7 @@
         </w:rPr>
         <w:lastRenderedPageBreak/>
         <w:pict>
-          <v:shape id="_x0000_i1026" type="#_x0000_t75" style="width:477.5pt;height:250pt">
+          <v:shape id="_x0000_i1026" type="#_x0000_t75" style="width:477.35pt;height:250.15pt">
             <v:imagedata r:id="rId10" o:title="virtual_boundaries"/>
           </v:shape>
         </w:pict>
@@ -4986,7 +5256,7 @@
           <w:lang w:val="vi-VN"/>
         </w:rPr>
       </w:pPr>
-      <w:bookmarkStart w:id="11" w:name="_Toc55321827"/>
+      <w:bookmarkStart w:id="11" w:name="_Toc55335768"/>
       <w:r>
         <w:rPr>
           <w:lang w:val="vi-VN"/>
@@ -5031,7 +5301,7 @@
       </w:pPr>
       <w:r>
         <w:pict>
-          <v:shape id="_x0000_i1027" type="#_x0000_t75" style="width:477.5pt;height:250pt">
+          <v:shape id="_x0000_i1027" type="#_x0000_t75" style="width:477.35pt;height:250.15pt">
             <v:imagedata r:id="rId11" o:title="filtered_boundaries"/>
           </v:shape>
         </w:pict>
@@ -5123,7 +5393,7 @@
           <w:lang w:val="vi-VN"/>
         </w:rPr>
       </w:pPr>
-      <w:bookmarkStart w:id="12" w:name="_Toc55321828"/>
+      <w:bookmarkStart w:id="12" w:name="_Toc55335769"/>
       <w:r>
         <w:rPr>
           <w:lang w:val="vi-VN"/>
@@ -5189,7 +5459,7 @@
           <w:lang w:val="vi-VN"/>
         </w:rPr>
       </w:pPr>
-      <w:bookmarkStart w:id="13" w:name="_Toc55321829"/>
+      <w:bookmarkStart w:id="13" w:name="_Toc55335770"/>
       <w:r>
         <w:rPr>
           <w:lang w:val="vi-VN"/>
@@ -5672,7 +5942,7 @@
       <w:pPr>
         <w:pStyle w:val="Heading2"/>
       </w:pPr>
-      <w:bookmarkStart w:id="14" w:name="_Toc55321830"/>
+      <w:bookmarkStart w:id="14" w:name="_Toc55335771"/>
       <w:r>
         <w:t>Hàm chuẩn hoá tín hiệu X sử dụng phân phối chuẩn tắc:</w:t>
       </w:r>
@@ -5850,7 +6120,7 @@
       <w:pPr>
         <w:pStyle w:val="Heading2"/>
       </w:pPr>
-      <w:bookmarkStart w:id="15" w:name="_Toc55321831"/>
+      <w:bookmarkStart w:id="15" w:name="_Toc55335772"/>
       <w:r>
         <w:t>Hàm chuẩn hoá tín hiệu X về dạng [0;1]:</w:t>
       </w:r>
@@ -6006,7 +6276,7 @@
       <w:pPr>
         <w:pStyle w:val="Heading2"/>
       </w:pPr>
-      <w:bookmarkStart w:id="16" w:name="_Toc55321832"/>
+      <w:bookmarkStart w:id="16" w:name="_Toc55335773"/>
       <w:r>
         <w:t xml:space="preserve">Hàm tính </w:t>
       </w:r>
@@ -6443,7 +6713,7 @@
       <w:pPr>
         <w:pStyle w:val="Heading2"/>
       </w:pPr>
-      <w:bookmarkStart w:id="17" w:name="_Toc55321833"/>
+      <w:bookmarkStart w:id="17" w:name="_Toc55335774"/>
       <w:r>
         <w:t>Hàm lọc biên ảo</w:t>
       </w:r>
@@ -6658,12 +6928,321 @@
       <w:pPr>
         <w:rPr>
           <w:rFonts w:ascii="Consolas" w:hAnsi="Consolas"/>
+        </w:rPr>
+      </w:pPr>
+      <w:r>
+        <w:rPr>
+          <w:rFonts w:ascii="Consolas" w:hAnsi="Consolas"/>
+        </w:rPr>
+        <w:t>end</w:t>
+      </w:r>
+    </w:p>
+    <w:p>
+      <w:pPr>
+        <w:pStyle w:val="Heading2"/>
+      </w:pPr>
+      <w:bookmarkStart w:id="18" w:name="_Toc55335775"/>
+      <w:r>
+        <w:t>Hàm tổng hợp</w:t>
+      </w:r>
+      <w:r>
+        <w:rPr>
           <w:lang w:val="vi-VN"/>
         </w:rPr>
-      </w:pPr>
-      <w:r>
-        <w:rPr>
-          <w:rFonts w:ascii="Consolas" w:hAnsi="Consolas"/>
+        <w:t xml:space="preserve"> (sử dụng phương pháp chuẩn hóa dùng phân phối chuẩn tắc)</w:t>
+      </w:r>
+      <w:bookmarkEnd w:id="18"/>
+    </w:p>
+    <w:p>
+      <w:pPr>
+        <w:autoSpaceDE w:val="0"/>
+        <w:autoSpaceDN w:val="0"/>
+        <w:adjustRightInd w:val="0"/>
+        <w:jc w:val="left"/>
+        <w:rPr>
+          <w:rFonts w:ascii="Consolas" w:hAnsi="Consolas" w:cs="Courier New"/>
+          <w:sz w:val="24"/>
+          <w:lang w:val="en-AU"/>
+        </w:rPr>
+      </w:pPr>
+      <w:r>
+        <w:rPr>
+          <w:rFonts w:ascii="Consolas" w:hAnsi="Consolas" w:cs="Courier New"/>
+          <w:szCs w:val="20"/>
+          <w:lang w:val="en-AU"/>
+        </w:rPr>
+        <w:t>function b = svfilterstd(y, F)</w:t>
+      </w:r>
+    </w:p>
+    <w:p>
+      <w:pPr>
+        <w:autoSpaceDE w:val="0"/>
+        <w:autoSpaceDN w:val="0"/>
+        <w:adjustRightInd w:val="0"/>
+        <w:jc w:val="left"/>
+        <w:rPr>
+          <w:rFonts w:ascii="Consolas" w:hAnsi="Consolas" w:cs="Courier New"/>
+          <w:sz w:val="24"/>
+          <w:lang w:val="en-AU"/>
+        </w:rPr>
+      </w:pPr>
+      <w:r>
+        <w:rPr>
+          <w:rFonts w:ascii="Consolas" w:hAnsi="Consolas" w:cs="Courier New"/>
+          <w:szCs w:val="20"/>
+          <w:lang w:val="en-AU"/>
+        </w:rPr>
+        <w:t>% Silence - Voiced filter: Returns vector of boundaries using standard distribution normalization</w:t>
+      </w:r>
+    </w:p>
+    <w:p>
+      <w:pPr>
+        <w:autoSpaceDE w:val="0"/>
+        <w:autoSpaceDN w:val="0"/>
+        <w:adjustRightInd w:val="0"/>
+        <w:jc w:val="left"/>
+        <w:rPr>
+          <w:rFonts w:ascii="Consolas" w:hAnsi="Consolas" w:cs="Courier New"/>
+          <w:sz w:val="24"/>
+          <w:lang w:val="en-AU"/>
+        </w:rPr>
+      </w:pPr>
+      <w:r>
+        <w:rPr>
+          <w:rFonts w:ascii="Consolas" w:hAnsi="Consolas" w:cs="Courier New"/>
+          <w:szCs w:val="20"/>
+          <w:lang w:val="en-AU"/>
+        </w:rPr>
+        <w:t>%Inputs:    y: Audio signal to find boundaries</w:t>
+      </w:r>
+    </w:p>
+    <w:p>
+      <w:pPr>
+        <w:autoSpaceDE w:val="0"/>
+        <w:autoSpaceDN w:val="0"/>
+        <w:adjustRightInd w:val="0"/>
+        <w:jc w:val="left"/>
+        <w:rPr>
+          <w:rFonts w:ascii="Consolas" w:hAnsi="Consolas" w:cs="Courier New"/>
+          <w:sz w:val="24"/>
+          <w:lang w:val="en-AU"/>
+        </w:rPr>
+      </w:pPr>
+      <w:r>
+        <w:rPr>
+          <w:rFonts w:ascii="Consolas" w:hAnsi="Consolas" w:cs="Courier New"/>
+          <w:szCs w:val="20"/>
+          <w:lang w:val="en-AU"/>
+        </w:rPr>
+        <w:t>%           F: Sampling frequency</w:t>
+      </w:r>
+    </w:p>
+    <w:p>
+      <w:pPr>
+        <w:autoSpaceDE w:val="0"/>
+        <w:autoSpaceDN w:val="0"/>
+        <w:adjustRightInd w:val="0"/>
+        <w:jc w:val="left"/>
+        <w:rPr>
+          <w:rFonts w:ascii="Consolas" w:hAnsi="Consolas" w:cs="Courier New"/>
+          <w:sz w:val="24"/>
+          <w:lang w:val="en-AU"/>
+        </w:rPr>
+      </w:pPr>
+      <w:r>
+        <w:rPr>
+          <w:rFonts w:ascii="Consolas" w:hAnsi="Consolas" w:cs="Courier New"/>
+          <w:szCs w:val="20"/>
+          <w:lang w:val="en-AU"/>
+        </w:rPr>
+        <w:t xml:space="preserve"> </w:t>
+      </w:r>
+    </w:p>
+    <w:p>
+      <w:pPr>
+        <w:autoSpaceDE w:val="0"/>
+        <w:autoSpaceDN w:val="0"/>
+        <w:adjustRightInd w:val="0"/>
+        <w:jc w:val="left"/>
+        <w:rPr>
+          <w:rFonts w:ascii="Consolas" w:hAnsi="Consolas" w:cs="Courier New"/>
+          <w:sz w:val="24"/>
+          <w:lang w:val="en-AU"/>
+        </w:rPr>
+      </w:pPr>
+      <w:r>
+        <w:rPr>
+          <w:rFonts w:ascii="Consolas" w:hAnsi="Consolas" w:cs="Courier New"/>
+          <w:szCs w:val="20"/>
+          <w:lang w:val="en-AU"/>
+        </w:rPr>
+        <w:t>flen = 10;  % frame length in ms</w:t>
+      </w:r>
+    </w:p>
+    <w:p>
+      <w:pPr>
+        <w:autoSpaceDE w:val="0"/>
+        <w:autoSpaceDN w:val="0"/>
+        <w:adjustRightInd w:val="0"/>
+        <w:jc w:val="left"/>
+        <w:rPr>
+          <w:rFonts w:ascii="Consolas" w:hAnsi="Consolas" w:cs="Courier New"/>
+          <w:sz w:val="24"/>
+          <w:lang w:val="en-AU"/>
+        </w:rPr>
+      </w:pPr>
+      <w:r>
+        <w:rPr>
+          <w:rFonts w:ascii="Consolas" w:hAnsi="Consolas" w:cs="Courier New"/>
+          <w:szCs w:val="20"/>
+          <w:lang w:val="en-AU"/>
+        </w:rPr>
+        <w:t>cond = 20;  % minimum length (frames) for a span to be silence span</w:t>
+      </w:r>
+    </w:p>
+    <w:p>
+      <w:pPr>
+        <w:autoSpaceDE w:val="0"/>
+        <w:autoSpaceDN w:val="0"/>
+        <w:adjustRightInd w:val="0"/>
+        <w:jc w:val="left"/>
+        <w:rPr>
+          <w:rFonts w:ascii="Consolas" w:hAnsi="Consolas" w:cs="Courier New"/>
+          <w:sz w:val="24"/>
+          <w:lang w:val="en-AU"/>
+        </w:rPr>
+      </w:pPr>
+      <w:r>
+        <w:rPr>
+          <w:rFonts w:ascii="Consolas" w:hAnsi="Consolas" w:cs="Courier New"/>
+          <w:szCs w:val="20"/>
+          <w:lang w:val="en-AU"/>
+        </w:rPr>
+        <w:t>E0 = 0.4;   % threshold for standard distribution normalization</w:t>
+      </w:r>
+    </w:p>
+    <w:p>
+      <w:pPr>
+        <w:autoSpaceDE w:val="0"/>
+        <w:autoSpaceDN w:val="0"/>
+        <w:adjustRightInd w:val="0"/>
+        <w:jc w:val="left"/>
+        <w:rPr>
+          <w:rFonts w:ascii="Consolas" w:hAnsi="Consolas" w:cs="Courier New"/>
+          <w:sz w:val="24"/>
+          <w:lang w:val="en-AU"/>
+        </w:rPr>
+      </w:pPr>
+      <w:r>
+        <w:rPr>
+          <w:rFonts w:ascii="Consolas" w:hAnsi="Consolas" w:cs="Courier New"/>
+          <w:szCs w:val="20"/>
+          <w:lang w:val="en-AU"/>
+        </w:rPr>
+        <w:t xml:space="preserve"> </w:t>
+      </w:r>
+    </w:p>
+    <w:p>
+      <w:pPr>
+        <w:autoSpaceDE w:val="0"/>
+        <w:autoSpaceDN w:val="0"/>
+        <w:adjustRightInd w:val="0"/>
+        <w:jc w:val="left"/>
+        <w:rPr>
+          <w:rFonts w:ascii="Consolas" w:hAnsi="Consolas" w:cs="Courier New"/>
+          <w:sz w:val="24"/>
+          <w:lang w:val="en-AU"/>
+        </w:rPr>
+      </w:pPr>
+      <w:r>
+        <w:rPr>
+          <w:rFonts w:ascii="Consolas" w:hAnsi="Consolas" w:cs="Courier New"/>
+          <w:szCs w:val="20"/>
+          <w:lang w:val="en-AU"/>
+        </w:rPr>
+        <w:t>senergy = seframes(y,F,flen);       % find short-time energy of input signal</w:t>
+      </w:r>
+    </w:p>
+    <w:p>
+      <w:pPr>
+        <w:autoSpaceDE w:val="0"/>
+        <w:autoSpaceDN w:val="0"/>
+        <w:adjustRightInd w:val="0"/>
+        <w:jc w:val="left"/>
+        <w:rPr>
+          <w:rFonts w:ascii="Consolas" w:hAnsi="Consolas" w:cs="Courier New"/>
+          <w:sz w:val="24"/>
+          <w:lang w:val="en-AU"/>
+        </w:rPr>
+      </w:pPr>
+      <w:r>
+        <w:rPr>
+          <w:rFonts w:ascii="Consolas" w:hAnsi="Consolas" w:cs="Courier New"/>
+          <w:szCs w:val="20"/>
+          <w:lang w:val="en-AU"/>
+        </w:rPr>
+        <w:t>nsenergy = stdnormalize(senergy);   % normalize short-time energy using standard distribution</w:t>
+      </w:r>
+    </w:p>
+    <w:p>
+      <w:pPr>
+        <w:autoSpaceDE w:val="0"/>
+        <w:autoSpaceDN w:val="0"/>
+        <w:adjustRightInd w:val="0"/>
+        <w:jc w:val="left"/>
+        <w:rPr>
+          <w:rFonts w:ascii="Consolas" w:hAnsi="Consolas" w:cs="Courier New"/>
+          <w:sz w:val="24"/>
+          <w:lang w:val="en-AU"/>
+        </w:rPr>
+      </w:pPr>
+      <w:r>
+        <w:rPr>
+          <w:rFonts w:ascii="Consolas" w:hAnsi="Consolas" w:cs="Courier New"/>
+          <w:szCs w:val="20"/>
+          <w:lang w:val="en-AU"/>
+        </w:rPr>
+        <w:t>vb = svboundaries(nsenergy, E0);    % find silence - voiced boundaries</w:t>
+      </w:r>
+    </w:p>
+    <w:p>
+      <w:pPr>
+        <w:autoSpaceDE w:val="0"/>
+        <w:autoSpaceDN w:val="0"/>
+        <w:adjustRightInd w:val="0"/>
+        <w:jc w:val="left"/>
+        <w:rPr>
+          <w:rFonts w:ascii="Consolas" w:hAnsi="Consolas" w:cs="Courier New"/>
+          <w:sz w:val="24"/>
+          <w:lang w:val="en-AU"/>
+        </w:rPr>
+      </w:pPr>
+      <w:r>
+        <w:rPr>
+          <w:rFonts w:ascii="Consolas" w:hAnsi="Consolas" w:cs="Courier New"/>
+          <w:szCs w:val="20"/>
+          <w:lang w:val="en-AU"/>
+        </w:rPr>
+        <w:t>b = vbfilter(vb, cond);             % filter out virtual boundaries</w:t>
+      </w:r>
+    </w:p>
+    <w:p>
+      <w:pPr>
+        <w:autoSpaceDE w:val="0"/>
+        <w:autoSpaceDN w:val="0"/>
+        <w:adjustRightInd w:val="0"/>
+        <w:jc w:val="left"/>
+        <w:rPr>
+          <w:rFonts w:ascii="Courier New" w:hAnsi="Courier New" w:cs="Courier New"/>
+          <w:sz w:val="24"/>
+          <w:lang w:val="en-AU"/>
+        </w:rPr>
+      </w:pPr>
+      <w:r>
+        <w:rPr>
+          <w:rFonts w:ascii="Consolas" w:hAnsi="Consolas" w:cs="Courier New"/>
+          <w:szCs w:val="20"/>
+          <w:lang w:val="en-AU"/>
         </w:rPr>
         <w:t>end</w:t>
       </w:r>
@@ -6675,7 +7254,7 @@
           <w:lang w:val="vi-VN"/>
         </w:rPr>
       </w:pPr>
-      <w:bookmarkStart w:id="18" w:name="_Toc55321834"/>
+      <w:bookmarkStart w:id="19" w:name="_Toc55335776"/>
       <w:r>
         <w:t>KẾT</w:t>
       </w:r>
@@ -6685,7 +7264,7 @@
         </w:rPr>
         <w:t xml:space="preserve"> QUẢ THỰC NGHIỆM</w:t>
       </w:r>
-      <w:bookmarkEnd w:id="18"/>
+      <w:bookmarkEnd w:id="19"/>
     </w:p>
     <w:p>
       <w:pPr>
@@ -6694,14 +7273,14 @@
           <w:lang w:val="vi-VN"/>
         </w:rPr>
       </w:pPr>
-      <w:bookmarkStart w:id="19" w:name="_Toc55321835"/>
+      <w:bookmarkStart w:id="20" w:name="_Toc55335777"/>
       <w:r>
         <w:rPr>
           <w:lang w:val="vi-VN"/>
         </w:rPr>
         <w:t>Dữ liệu mẫu</w:t>
       </w:r>
-      <w:bookmarkEnd w:id="19"/>
+      <w:bookmarkEnd w:id="20"/>
     </w:p>
     <w:p>
       <w:pPr>
@@ -6747,8 +7326,9 @@
         <w:keepNext/>
       </w:pPr>
       <w:r>
+        <w:lastRenderedPageBreak/>
         <w:pict>
-          <v:shape id="_x0000_i1028" type="#_x0000_t75" style="width:478.65pt;height:250pt">
+          <v:shape id="_x0000_i1028" type="#_x0000_t75" style="width:478.75pt;height:250.15pt">
             <v:imagedata r:id="rId12" o:title="input-signals"/>
           </v:shape>
         </w:pict>
@@ -6829,14 +7409,14 @@
           <w:lang w:val="vi-VN"/>
         </w:rPr>
       </w:pPr>
-      <w:bookmarkStart w:id="20" w:name="_Toc55321836"/>
+      <w:bookmarkStart w:id="21" w:name="_Toc55335778"/>
       <w:r>
         <w:rPr>
           <w:lang w:val="vi-VN"/>
         </w:rPr>
         <w:t>Kết quả thu được</w:t>
       </w:r>
-      <w:bookmarkEnd w:id="20"/>
+      <w:bookmarkEnd w:id="21"/>
     </w:p>
     <w:p>
       <w:pPr>
@@ -6850,17 +7430,51 @@
         <w:rPr>
           <w:lang w:val="vi-VN"/>
         </w:rPr>
-        <w:t>Áp dụng thuật toán cho từng dữ liệu mẫu, ta thu được kết quả như trong các hình bên dưới.</w:t>
+        <w:t>Áp dụng thuật toán cho từng dữ liệu mẫu</w:t>
+      </w:r>
+      <w:r>
+        <w:rPr>
+          <w:rFonts w:hint="eastAsia"/>
+          <w:lang w:val="vi-VN" w:eastAsia="zh-CN"/>
+        </w:rPr>
+        <w:t xml:space="preserve"> </w:t>
+      </w:r>
+      <w:r>
+        <w:rPr>
+          <w:lang w:val="vi-VN" w:eastAsia="zh-CN"/>
+        </w:rPr>
+        <w:t>với ngưỡng năng lượng chuẩn E</w:t>
+      </w:r>
+      <w:r>
+        <w:rPr>
+          <w:vertAlign w:val="subscript"/>
+          <w:lang w:val="vi-VN" w:eastAsia="zh-CN"/>
+        </w:rPr>
+        <w:t>0</w:t>
+      </w:r>
+      <w:r>
+        <w:rPr>
+          <w:lang w:val="vi-VN" w:eastAsia="zh-CN"/>
+        </w:rPr>
+        <w:t>=0.4</w:t>
+      </w:r>
+      <w:r>
+        <w:rPr>
+          <w:lang w:val="vi-VN"/>
+        </w:rPr>
+        <w:t>, ta thu được kết quả như trong các hình bên dưới.</w:t>
       </w:r>
     </w:p>
     <w:p>
       <w:pPr>
         <w:keepNext/>
-      </w:pPr>
-      <w:r>
-        <w:lastRenderedPageBreak/>
+        <w:rPr>
+          <w:lang w:val="vi-VN"/>
+        </w:rPr>
+      </w:pPr>
+      <w:r>
         <w:pict>
-          <v:shape id="_x0000_i1029" type="#_x0000_t75" style="width:478.65pt;height:250pt">
+          <v:shape id="_x0000_i1029" type="#_x0000_t75" style="width:478.75pt;height:250.15pt">
             <v:imagedata r:id="rId13" o:title="result_lab-male_std"/>
           </v:shape>
         </w:pict>
@@ -6873,11 +7487,13 @@
         <w:rPr>
           <w:b w:val="0"/>
           <w:color w:val="auto"/>
-        </w:rPr>
-      </w:pPr>
-      <w:r>
-        <w:rPr>
-          <w:color w:val="auto"/>
+          <w:lang w:val="vi-VN"/>
+        </w:rPr>
+      </w:pPr>
+      <w:r>
+        <w:rPr>
+          <w:color w:val="auto"/>
+          <w:lang w:val="vi-VN"/>
         </w:rPr>
         <w:t xml:space="preserve">Hình </w:t>
       </w:r>
@@ -6890,6 +7506,7 @@
       <w:r>
         <w:rPr>
           <w:color w:val="auto"/>
+          <w:lang w:val="vi-VN"/>
         </w:rPr>
         <w:instrText xml:space="preserve"> SEQ Hình \* ARABIC </w:instrText>
       </w:r>
@@ -6903,6 +7520,7 @@
         <w:rPr>
           <w:noProof/>
           <w:color w:val="auto"/>
+          <w:lang w:val="vi-VN"/>
         </w:rPr>
         <w:t>5</w:t>
       </w:r>
@@ -6915,6 +7533,7 @@
       <w:r>
         <w:rPr>
           <w:color w:val="auto"/>
+          <w:lang w:val="vi-VN"/>
         </w:rPr>
         <w:t xml:space="preserve">. </w:t>
       </w:r>
@@ -6922,6 +7541,7 @@
         <w:rPr>
           <w:b w:val="0"/>
           <w:color w:val="auto"/>
+          <w:lang w:val="vi-VN"/>
         </w:rPr>
         <w:t>So sánh biên tìm được với biên chuẩn cho tín hiệu mẫu “lab-male”.</w:t>
       </w:r>
@@ -6929,12 +7549,16 @@
     <w:p>
       <w:pPr>
         <w:keepNext/>
+        <w:rPr>
+          <w:lang w:val="vi-VN"/>
+        </w:rPr>
       </w:pPr>
       <w:r>
         <w:rPr>
           <w:noProof/>
           <w:lang w:val="en-AU" w:eastAsia="zh-CN"/>
         </w:rPr>
+        <w:lastRenderedPageBreak/>
         <w:drawing>
           <wp:inline distT="0" distB="0" distL="0" distR="0" wp14:anchorId="361873AC" wp14:editId="631A6440">
             <wp:extent cx="6070600" cy="3168650"/>
@@ -6997,6 +7621,7 @@
       <w:r>
         <w:rPr>
           <w:color w:val="auto"/>
+          <w:lang w:val="vi-VN"/>
         </w:rPr>
         <w:t xml:space="preserve">Hình </w:t>
       </w:r>
@@ -7009,8 +7634,15 @@
       <w:r>
         <w:rPr>
           <w:color w:val="auto"/>
-        </w:rPr>
-        <w:instrText xml:space="preserve"> SEQ Hình \* ARABIC </w:instrText>
+          <w:lang w:val="vi-VN"/>
+        </w:rPr>
+        <w:instrText xml:space="preserve"> SEQ Hình \* ARABI</w:instrText>
+      </w:r>
+      <w:r>
+        <w:rPr>
+          <w:color w:val="auto"/>
+        </w:rPr>
+        <w:instrText xml:space="preserve">C </w:instrText>
       </w:r>
       <w:r>
         <w:rPr>
@@ -7079,9 +7711,8 @@
         <w:keepNext/>
       </w:pPr>
       <w:r>
-        <w:lastRenderedPageBreak/>
         <w:pict>
-          <v:shape id="_x0000_i1030" type="#_x0000_t75" style="width:478.65pt;height:250pt">
+          <v:shape id="_x0000_i1030" type="#_x0000_t75" style="width:478.75pt;height:250.15pt">
             <v:imagedata r:id="rId15" o:title="result_studio-male_std"/>
           </v:shape>
         </w:pict>
@@ -7180,8 +7811,9 @@
         <w:keepNext/>
       </w:pPr>
       <w:r>
+        <w:lastRenderedPageBreak/>
         <w:pict>
-          <v:shape id="_x0000_i1031" type="#_x0000_t75" style="width:478.65pt;height:250pt">
+          <v:shape id="_x0000_i1031" type="#_x0000_t75" style="width:478.75pt;height:250.15pt">
             <v:imagedata r:id="rId16" o:title="result_studio-female_std"/>
           </v:shape>
         </w:pict>
@@ -7301,16 +7933,7 @@
         <w:t xml:space="preserve">Sai số </w:t>
       </w:r>
       <w:r>
-        <w:t xml:space="preserve">trung bình (Root mean square error – RMSE) </w:t>
-      </w:r>
-      <w:r>
-        <w:rPr>
-          <w:lang w:val="vi-VN"/>
-        </w:rPr>
-        <w:t xml:space="preserve">của </w:t>
-      </w:r>
-      <w:r>
-        <w:t xml:space="preserve">giữa biên chuẩn và biên tìm bằng thuật toán </w:t>
+        <w:t xml:space="preserve">trung bình (Root mean square error – RMSE) giữa biên chuẩn và biên tìm bằng thuật toán </w:t>
       </w:r>
       <w:r>
         <w:rPr>
@@ -7325,9 +7948,8 @@
         <w:jc w:val="center"/>
       </w:pPr>
       <w:r>
-        <w:lastRenderedPageBreak/>
         <w:pict>
-          <v:shape id="_x0000_i1032" type="#_x0000_t75" style="width:419.9pt;height:315.05pt">
+          <v:shape id="_x0000_i1032" type="#_x0000_t75" style="width:419.85pt;height:315.1pt">
             <v:imagedata r:id="rId17" o:title="result_rmse_std"/>
           </v:shape>
         </w:pict>
@@ -7397,87 +8019,136 @@
       <w:pPr>
         <w:spacing w:after="120"/>
         <w:ind w:firstLine="567"/>
+      </w:pPr>
+      <w:r>
         <w:rPr>
           <w:lang w:val="vi-VN"/>
         </w:rPr>
-      </w:pPr>
+        <w:t xml:space="preserve">Như vậy sai số trung bình của thuật toán trong 4 dữ liệu mẫu là </w:t>
+      </w:r>
       <w:r>
         <w:rPr>
           <w:lang w:val="vi-VN"/>
         </w:rPr>
-        <w:t xml:space="preserve">Như vậy sai số trung bình của thuật toán trong 4 dữ liệu mẫu là </w:t>
+        <w:t>5.3267</w:t>
       </w:r>
       <w:r>
         <w:rPr>
           <w:lang w:val="vi-VN"/>
         </w:rPr>
-        <w:t>5.3267</w:t>
+        <w:t xml:space="preserve"> </w:t>
       </w:r>
       <w:r>
         <w:rPr>
           <w:lang w:val="vi-VN"/>
         </w:rPr>
-        <w:t xml:space="preserve"> </w:t>
+        <w:t xml:space="preserve">khung </w:t>
       </w:r>
       <w:r>
         <w:rPr>
           <w:lang w:val="vi-VN"/>
         </w:rPr>
-        <w:t xml:space="preserve">khung </w:t>
+        <w:t>(</w:t>
       </w:r>
       <w:r>
         <w:rPr>
           <w:lang w:val="vi-VN"/>
         </w:rPr>
-        <w:t>(</w:t>
+        <w:t>0.0533 giây</w:t>
       </w:r>
       <w:r>
         <w:rPr>
           <w:lang w:val="vi-VN"/>
         </w:rPr>
-        <w:t>0.0533 giây</w:t>
+        <w:t>)</w:t>
       </w:r>
       <w:r>
         <w:rPr>
           <w:lang w:val="vi-VN"/>
         </w:rPr>
-        <w:t>)</w:t>
-      </w:r>
-      <w:r>
-        <w:rPr>
-          <w:lang w:val="vi-VN"/>
-        </w:rPr>
         <w:t>.</w:t>
       </w:r>
-    </w:p>
-    <w:p>
-      <w:pPr>
-        <w:pStyle w:val="Heading2"/>
-        <w:rPr>
-          <w:lang w:val="vi-VN"/>
-        </w:rPr>
-      </w:pPr>
-      <w:bookmarkStart w:id="21" w:name="_Toc55321837"/>
-      <w:r>
-        <w:rPr>
-          <w:lang w:val="vi-VN"/>
-        </w:rPr>
-        <w:t>Sử dụng thuật toán chuẩn hóa về thang giá trị [0;1]</w:t>
-      </w:r>
-      <w:bookmarkEnd w:id="21"/>
     </w:p>
     <w:p>
       <w:pPr>
         <w:spacing w:after="120"/>
         <w:ind w:firstLine="567"/>
+      </w:pPr>
+      <w:r>
+        <w:t>Các tham số ảnh hưởng đến sai số của thuật toán: Mức độ chênh lệch về năng lượng giữa tiếng ồn từ môi trường và tiếng nói trong tín hiệu</w:t>
+      </w:r>
+      <w:r>
+        <w:t>,</w:t>
+      </w:r>
+      <w:r>
+        <w:t xml:space="preserve"> và n</w:t>
+      </w:r>
+      <w:r>
+        <w:t>gưỡng năng lượng chuẩn E</w:t>
+      </w:r>
+      <w:r>
+        <w:rPr>
+          <w:vertAlign w:val="subscript"/>
+        </w:rPr>
+        <w:t>0</w:t>
+      </w:r>
+      <w:r>
+        <w:t xml:space="preserve"> được chọn làm mốc. Cụ thể, </w:t>
+      </w:r>
+      <w:r>
+        <w:t>sai số của thuật toán càng thấp</w:t>
+      </w:r>
+      <w:r>
+        <w:t xml:space="preserve"> khi mức độ chênh lệch năng lượng giữa tiếng ồn môi trường và tiếng nói càng cao (như khi áp dụng thuật toán cho tín hiệu “lab-female”), hoặc khi ngưỡng năng lượng chuẩn E</w:t>
+      </w:r>
+      <w:r>
+        <w:rPr>
+          <w:vertAlign w:val="subscript"/>
+        </w:rPr>
+        <w:t>0</w:t>
+      </w:r>
+      <w:r>
+        <w:t xml:space="preserve"> có giá trị càng nhỏ sao cho E</w:t>
+      </w:r>
+      <w:r>
+        <w:rPr>
+          <w:vertAlign w:val="subscript"/>
+        </w:rPr>
+        <w:t>0</w:t>
+      </w:r>
+      <w:r>
+        <w:t xml:space="preserve"> lớn hơn năng lượng tối đa của tiếng ồn môi trường.</w:t>
+      </w:r>
+    </w:p>
+    <w:p>
+      <w:pPr>
+        <w:pStyle w:val="Heading2"/>
         <w:rPr>
           <w:lang w:val="vi-VN"/>
         </w:rPr>
       </w:pPr>
+      <w:bookmarkStart w:id="22" w:name="_Toc55335779"/>
       <w:r>
         <w:rPr>
           <w:lang w:val="vi-VN"/>
         </w:rPr>
+        <w:lastRenderedPageBreak/>
+        <w:t>Sử dụng thuật toán chuẩn hóa về thang giá trị [0;1]</w:t>
+      </w:r>
+      <w:bookmarkEnd w:id="22"/>
+    </w:p>
+    <w:p>
+      <w:pPr>
+        <w:spacing w:after="120"/>
+        <w:ind w:firstLine="567"/>
+        <w:rPr>
+          <w:lang w:val="vi-VN"/>
+        </w:rPr>
+      </w:pPr>
+      <w:r>
+        <w:rPr>
+          <w:lang w:val="vi-VN"/>
+        </w:rPr>
         <w:t xml:space="preserve">Bằng cách sử dụng thuật toán chuẩn hóa khác, đưa năng lượng ngắn hạn về thang giá trị [0;1], ta cũng </w:t>
       </w:r>
       <w:r>
@@ -7493,7 +8164,7 @@
       </w:pPr>
       <w:r>
         <w:pict>
-          <v:shape id="_x0000_i1033" type="#_x0000_t75" style="width:478.65pt;height:250pt">
+          <v:shape id="_x0000_i1033" type="#_x0000_t75" style="width:478.75pt;height:250.15pt">
             <v:imagedata r:id="rId18" o:title="result_lab-male_norm"/>
           </v:shape>
         </w:pict>
@@ -7592,9 +8263,8 @@
         <w:keepNext/>
       </w:pPr>
       <w:r>
-        <w:lastRenderedPageBreak/>
         <w:pict>
-          <v:shape id="_x0000_i1034" type="#_x0000_t75" style="width:478.65pt;height:250pt">
+          <v:shape id="_x0000_i1034" type="#_x0000_t75" style="width:478.75pt;height:250.15pt">
             <v:imagedata r:id="rId19" o:title="result_lab-female_norm"/>
           </v:shape>
         </w:pict>
@@ -7707,8 +8377,9 @@
         <w:keepNext/>
       </w:pPr>
       <w:r>
+        <w:lastRenderedPageBreak/>
         <w:pict>
-          <v:shape id="_x0000_i1035" type="#_x0000_t75" style="width:478.65pt;height:250pt">
+          <v:shape id="_x0000_i1035" type="#_x0000_t75" style="width:478.75pt;height:250.15pt">
             <v:imagedata r:id="rId20" o:title="result_studio-male_norm"/>
           </v:shape>
         </w:pict>
@@ -7821,9 +8492,8 @@
         <w:keepNext/>
       </w:pPr>
       <w:r>
-        <w:lastRenderedPageBreak/>
         <w:pict>
-          <v:shape id="_x0000_i1036" type="#_x0000_t75" style="width:478.65pt;height:250pt">
+          <v:shape id="_x0000_i1036" type="#_x0000_t75" style="width:478.75pt;height:250.15pt">
             <v:imagedata r:id="rId21" o:title="result_studio-female_norm"/>
           </v:shape>
         </w:pict>
@@ -7963,8 +8633,9 @@
         <w:jc w:val="center"/>
       </w:pPr>
       <w:r>
+        <w:lastRenderedPageBreak/>
         <w:pict>
-          <v:shape id="_x0000_i1037" type="#_x0000_t75" style="width:419.9pt;height:315.05pt">
+          <v:shape id="_x0000_i1037" type="#_x0000_t75" style="width:419.85pt;height:315.1pt">
             <v:imagedata r:id="rId22" o:title="result_rmse_norm"/>
           </v:shape>
         </w:pict>
@@ -8113,9 +8784,8 @@
         <w:jc w:val="center"/>
       </w:pPr>
       <w:r>
-        <w:lastRenderedPageBreak/>
         <w:pict>
-          <v:shape id="_x0000_i1038" type="#_x0000_t75" style="width:419.9pt;height:315.05pt">
+          <v:shape id="_x0000_i1038" type="#_x0000_t75" style="width:419.85pt;height:315.1pt">
             <v:imagedata r:id="rId23" o:title="result_rmse_std_and_norm"/>
           </v:shape>
         </w:pict>
@@ -8187,11 +8857,12 @@
           <w:lang w:val="vi-VN"/>
         </w:rPr>
       </w:pPr>
-      <w:bookmarkStart w:id="22" w:name="_Toc55321838"/>
+      <w:bookmarkStart w:id="23" w:name="_Toc55335780"/>
       <w:r>
         <w:rPr>
           <w:lang w:val="vi-VN"/>
         </w:rPr>
+        <w:lastRenderedPageBreak/>
         <w:t>KẾT</w:t>
       </w:r>
       <w:r>
@@ -8200,7 +8871,7 @@
         </w:rPr>
         <w:t xml:space="preserve"> LUẬN</w:t>
       </w:r>
-      <w:bookmarkEnd w:id="22"/>
+      <w:bookmarkEnd w:id="23"/>
     </w:p>
     <w:p>
       <w:pPr>
@@ -8290,14 +8961,14 @@
           <w:lang w:val="vi-VN"/>
         </w:rPr>
       </w:pPr>
-      <w:bookmarkStart w:id="23" w:name="_Toc55321839"/>
+      <w:bookmarkStart w:id="24" w:name="_Toc55335781"/>
       <w:r>
         <w:rPr>
           <w:lang w:val="vi-VN"/>
         </w:rPr>
         <w:t>TÀI LIỆU THAM KHẢO</w:t>
       </w:r>
-      <w:bookmarkEnd w:id="23"/>
+      <w:bookmarkEnd w:id="24"/>
     </w:p>
     <w:p>
       <w:pPr>
@@ -8427,7 +9098,6 @@
         <w:docPartUnique/>
       </w:docPartObj>
     </w:sdtPr>
-    <w:sdtEndPr/>
     <w:sdtContent>
       <w:p>
         <w:pPr>
@@ -13668,7 +14338,7 @@
   <w:docDefaults>
     <w:rPrDefault>
       <w:rPr>
-        <w:rFonts w:ascii="Times New Roman" w:eastAsia="Times New Roman" w:hAnsi="Times New Roman" w:cs="Times New Roman"/>
+        <w:rFonts w:ascii="Times New Roman" w:eastAsia="SimSun" w:hAnsi="Times New Roman" w:cs="Times New Roman"/>
         <w:lang w:val="en-US" w:eastAsia="en-US" w:bidi="ar-SA"/>
       </w:rPr>
     </w:rPrDefault>
@@ -14670,6 +15340,15 @@
       <w:szCs w:val="18"/>
     </w:rPr>
   </w:style>
+  <w:style w:type="character" w:styleId="PlaceholderText">
+    <w:name w:val="Placeholder Text"/>
+    <w:basedOn w:val="DefaultParagraphFont"/>
+    <w:uiPriority w:val="67"/>
+    <w:rsid w:val="001F07B9"/>
+    <w:rPr>
+      <w:color w:val="808080"/>
+    </w:rPr>
+  </w:style>
 </w:styles>
 </file>
 
@@ -14678,7 +15357,7 @@
   <w:docDefaults>
     <w:rPrDefault>
       <w:rPr>
-        <w:rFonts w:ascii="Times New Roman" w:eastAsia="Times New Roman" w:hAnsi="Times New Roman" w:cs="Times New Roman"/>
+        <w:rFonts w:ascii="Times New Roman" w:eastAsia="SimSun" w:hAnsi="Times New Roman" w:cs="Times New Roman"/>
         <w:lang w:val="en-US" w:eastAsia="en-US" w:bidi="ar-SA"/>
       </w:rPr>
     </w:rPrDefault>
@@ -15680,7 +16359,620 @@
       <w:szCs w:val="18"/>
     </w:rPr>
   </w:style>
+  <w:style w:type="character" w:styleId="PlaceholderText">
+    <w:name w:val="Placeholder Text"/>
+    <w:basedOn w:val="DefaultParagraphFont"/>
+    <w:uiPriority w:val="67"/>
+    <w:rsid w:val="001F07B9"/>
+    <w:rPr>
+      <w:color w:val="808080"/>
+    </w:rPr>
+  </w:style>
 </w:styles>
+</file>
+
+<file path=word/glossary/document.xml><?xml version="1.0" encoding="utf-8"?>
+<w:glossaryDocument xmlns:wpc="http://schemas.microsoft.com/office/word/2010/wordprocessingCanvas" xmlns:mc="http://schemas.openxmlformats.org/markup-compatibility/2006" xmlns:o="urn:schemas-microsoft-com:office:office" xmlns:r="http://schemas.openxmlformats.org/officeDocument/2006/relationships" xmlns:m="http://schemas.openxmlformats.org/officeDocument/2006/math" xmlns:v="urn:schemas-microsoft-com:vml" xmlns:wp14="http://schemas.microsoft.com/office/word/2010/wordprocessingDrawing" xmlns:wp="http://schemas.openxmlformats.org/drawingml/2006/wordprocessingDrawing" xmlns:w10="urn:schemas-microsoft-com:office:word" xmlns:w="http://schemas.openxmlformats.org/wordprocessingml/2006/main" xmlns:w14="http://schemas.microsoft.com/office/word/2010/wordml" xmlns:wpg="http://schemas.microsoft.com/office/word/2010/wordprocessingGroup" xmlns:wpi="http://schemas.microsoft.com/office/word/2010/wordprocessingInk" xmlns:wne="http://schemas.microsoft.com/office/word/2006/wordml" xmlns:wps="http://schemas.microsoft.com/office/word/2010/wordprocessingShape" mc:Ignorable="w14 wp14"/>
+</file>
+
+<file path=word/glossary/fontTable.xml><?xml version="1.0" encoding="utf-8"?>
+<w:fonts xmlns:mc="http://schemas.openxmlformats.org/markup-compatibility/2006" xmlns:r="http://schemas.openxmlformats.org/officeDocument/2006/relationships" xmlns:w="http://schemas.openxmlformats.org/wordprocessingml/2006/main" xmlns:w14="http://schemas.microsoft.com/office/word/2010/wordml" mc:Ignorable="w14">
+  <w:font w:name="Symbol">
+    <w:panose1 w:val="05050102010706020507"/>
+    <w:charset w:val="02"/>
+    <w:family w:val="roman"/>
+    <w:pitch w:val="variable"/>
+    <w:sig w:usb0="00000000" w:usb1="10000000" w:usb2="00000000" w:usb3="00000000" w:csb0="80000000" w:csb1="00000000"/>
+  </w:font>
+  <w:font w:name="Times New Roman">
+    <w:panose1 w:val="02020603050405020304"/>
+    <w:charset w:val="00"/>
+    <w:family w:val="roman"/>
+    <w:pitch w:val="variable"/>
+    <w:sig w:usb0="E0002EFF" w:usb1="C000785B" w:usb2="00000009" w:usb3="00000000" w:csb0="000001FF" w:csb1="00000000"/>
+  </w:font>
+  <w:font w:name="Courier New">
+    <w:panose1 w:val="02070309020205020404"/>
+    <w:charset w:val="00"/>
+    <w:family w:val="modern"/>
+    <w:pitch w:val="fixed"/>
+    <w:sig w:usb0="E0002EFF" w:usb1="C0007843" w:usb2="00000009" w:usb3="00000000" w:csb0="000001FF" w:csb1="00000000"/>
+  </w:font>
+  <w:font w:name="Wingdings">
+    <w:panose1 w:val="05000000000000000000"/>
+    <w:charset w:val="02"/>
+    <w:family w:val="auto"/>
+    <w:pitch w:val="variable"/>
+    <w:sig w:usb0="00000000" w:usb1="10000000" w:usb2="00000000" w:usb3="00000000" w:csb0="80000000" w:csb1="00000000"/>
+  </w:font>
+  <w:font w:name="Times New Roman Bold">
+    <w:altName w:val="Times New Roman"/>
+    <w:panose1 w:val="02020803070505020304"/>
+    <w:charset w:val="00"/>
+    <w:family w:val="roman"/>
+    <w:pitch w:val="variable"/>
+    <w:sig w:usb0="E0002AEF" w:usb1="C0007841" w:usb2="00000009" w:usb3="00000000" w:csb0="000001FF" w:csb1="00000000"/>
+  </w:font>
+  <w:font w:name="Times New Roman Bold Italic">
+    <w:altName w:val="Times New Roman"/>
+    <w:panose1 w:val="02020703060505090304"/>
+    <w:charset w:val="00"/>
+    <w:family w:val="roman"/>
+    <w:pitch w:val="variable"/>
+    <w:sig w:usb0="E0000AFF" w:usb1="00007843" w:usb2="00000001" w:usb3="00000000" w:csb0="000001BF" w:csb1="00000000"/>
+  </w:font>
+  <w:font w:name="Arial Unicode MS">
+    <w:panose1 w:val="020B0604020202020204"/>
+    <w:charset w:val="80"/>
+    <w:family w:val="swiss"/>
+    <w:pitch w:val="variable"/>
+    <w:sig w:usb0="F7FFAFFF" w:usb1="E9DFFFFF" w:usb2="0000003F" w:usb3="00000000" w:csb0="003F01FF" w:csb1="00000000"/>
+  </w:font>
+  <w:font w:name="SimSun">
+    <w:altName w:val="宋体"/>
+    <w:panose1 w:val="02010600030101010101"/>
+    <w:charset w:val="86"/>
+    <w:family w:val="auto"/>
+    <w:pitch w:val="variable"/>
+    <w:sig w:usb0="00000003" w:usb1="288F0000" w:usb2="00000016" w:usb3="00000000" w:csb0="00040001" w:csb1="00000000"/>
+  </w:font>
+  <w:font w:name="MCS Taybah S_U normal.">
+    <w:altName w:val="Times New Roman"/>
+    <w:charset w:val="B2"/>
+    <w:family w:val="auto"/>
+    <w:pitch w:val="variable"/>
+    <w:sig w:usb0="00002000" w:usb1="00000000" w:usb2="00000000" w:usb3="00000000" w:csb0="00000040" w:csb1="00000000"/>
+  </w:font>
+  <w:font w:name="Arial Narrow">
+    <w:panose1 w:val="020B0606020202030204"/>
+    <w:charset w:val="00"/>
+    <w:family w:val="swiss"/>
+    <w:pitch w:val="variable"/>
+    <w:sig w:usb0="00000287" w:usb1="00000800" w:usb2="00000000" w:usb3="00000000" w:csb0="0000009F" w:csb1="00000000"/>
+  </w:font>
+  <w:font w:name="Arial">
+    <w:panose1 w:val="020B0604020202020204"/>
+    <w:charset w:val="00"/>
+    <w:family w:val="swiss"/>
+    <w:pitch w:val="variable"/>
+    <w:sig w:usb0="E0002EFF" w:usb1="C000785B" w:usb2="00000009" w:usb3="00000000" w:csb0="000001FF" w:csb1="00000000"/>
+  </w:font>
+  <w:font w:name="Traditional Arabic">
+    <w:altName w:val="Times New Roman"/>
+    <w:charset w:val="B2"/>
+    <w:family w:val="roman"/>
+    <w:pitch w:val="variable"/>
+    <w:sig w:usb0="00000000" w:usb1="80000000" w:usb2="00000008" w:usb3="00000000" w:csb0="00000041" w:csb1="00000000"/>
+  </w:font>
+  <w:font w:name="Lucida Grande">
+    <w:charset w:val="00"/>
+    <w:family w:val="swiss"/>
+    <w:pitch w:val="variable"/>
+    <w:sig w:usb0="E1000AEF" w:usb1="5000A1FF" w:usb2="00000000" w:usb3="00000000" w:csb0="000001BF" w:csb1="00000000"/>
+  </w:font>
+  <w:font w:name="Times">
+    <w:panose1 w:val="02020603050405020304"/>
+    <w:charset w:val="00"/>
+    <w:family w:val="roman"/>
+    <w:pitch w:val="variable"/>
+    <w:sig w:usb0="E0002EFF" w:usb1="C000785B" w:usb2="00000009" w:usb3="00000000" w:csb0="000001FF" w:csb1="00000000"/>
+  </w:font>
+  <w:font w:name="Batang">
+    <w:altName w:val="바탕"/>
+    <w:panose1 w:val="02030600000101010101"/>
+    <w:charset w:val="81"/>
+    <w:family w:val="auto"/>
+    <w:notTrueType/>
+    <w:pitch w:val="fixed"/>
+    <w:sig w:usb0="00000001" w:usb1="09060000" w:usb2="00000010" w:usb3="00000000" w:csb0="00080000" w:csb1="00000000"/>
+  </w:font>
+  <w:font w:name="MS Gothic">
+    <w:altName w:val="ＭＳ ゴシック"/>
+    <w:panose1 w:val="020B0609070205080204"/>
+    <w:charset w:val="80"/>
+    <w:family w:val="modern"/>
+    <w:pitch w:val="fixed"/>
+    <w:sig w:usb0="E00002FF" w:usb1="6AC7FDFB" w:usb2="08000012" w:usb3="00000000" w:csb0="0002009F" w:csb1="00000000"/>
+  </w:font>
+  <w:font w:name="MS Mincho">
+    <w:altName w:val="ＭＳ 明朝"/>
+    <w:panose1 w:val="02020609040205080304"/>
+    <w:charset w:val="80"/>
+    <w:family w:val="roman"/>
+    <w:notTrueType/>
+    <w:pitch w:val="fixed"/>
+    <w:sig w:usb0="00000001" w:usb1="08070000" w:usb2="00000010" w:usb3="00000000" w:csb0="00020000" w:csb1="00000000"/>
+  </w:font>
+  <w:font w:name="Cambria Math">
+    <w:panose1 w:val="02040503050406030204"/>
+    <w:charset w:val="00"/>
+    <w:family w:val="roman"/>
+    <w:pitch w:val="variable"/>
+    <w:sig w:usb0="E00006FF" w:usb1="420024FF" w:usb2="02000000" w:usb3="00000000" w:csb0="0000019F" w:csb1="00000000"/>
+  </w:font>
+  <w:font w:name="Consolas">
+    <w:panose1 w:val="020B0609020204030204"/>
+    <w:charset w:val="00"/>
+    <w:family w:val="modern"/>
+    <w:pitch w:val="fixed"/>
+    <w:sig w:usb0="E00006FF" w:usb1="0000FCFF" w:usb2="00000001" w:usb3="00000000" w:csb0="0000019F" w:csb1="00000000"/>
+  </w:font>
+  <w:font w:name="Calibri">
+    <w:panose1 w:val="020F0502020204030204"/>
+    <w:charset w:val="00"/>
+    <w:family w:val="swiss"/>
+    <w:pitch w:val="variable"/>
+    <w:sig w:usb0="E4002EFF" w:usb1="C000247B" w:usb2="00000009" w:usb3="00000000" w:csb0="000001FF" w:csb1="00000000"/>
+  </w:font>
+  <w:font w:name="Cambria">
+    <w:panose1 w:val="02040503050406030204"/>
+    <w:charset w:val="00"/>
+    <w:family w:val="roman"/>
+    <w:pitch w:val="variable"/>
+    <w:sig w:usb0="E00006FF" w:usb1="420024FF" w:usb2="02000000" w:usb3="00000000" w:csb0="0000019F" w:csb1="00000000"/>
+  </w:font>
+</w:fonts>
+</file>
+
+<file path=word/glossary/settings.xml><?xml version="1.0" encoding="utf-8"?>
+<w:settings xmlns:mc="http://schemas.openxmlformats.org/markup-compatibility/2006" xmlns:o="urn:schemas-microsoft-com:office:office" xmlns:r="http://schemas.openxmlformats.org/officeDocument/2006/relationships" xmlns:m="http://schemas.openxmlformats.org/officeDocument/2006/math" xmlns:v="urn:schemas-microsoft-com:vml" xmlns:w10="urn:schemas-microsoft-com:office:word" xmlns:w="http://schemas.openxmlformats.org/wordprocessingml/2006/main" xmlns:w14="http://schemas.microsoft.com/office/word/2010/wordml" xmlns:sl="http://schemas.openxmlformats.org/schemaLibrary/2006/main" mc:Ignorable="w14">
+  <w:view w:val="normal"/>
+  <w:defaultTabStop w:val="720"/>
+  <w:characterSpacingControl w:val="doNotCompress"/>
+  <w:compat>
+    <w:useFELayout/>
+    <w:compatSetting w:name="compatibilityMode" w:uri="http://schemas.microsoft.com/office/word" w:val="14"/>
+    <w:compatSetting w:name="overrideTableStyleFontSizeAndJustification" w:uri="http://schemas.microsoft.com/office/word" w:val="1"/>
+    <w:compatSetting w:name="enableOpenTypeFeatures" w:uri="http://schemas.microsoft.com/office/word" w:val="1"/>
+    <w:compatSetting w:name="doNotFlipMirrorIndents" w:uri="http://schemas.microsoft.com/office/word" w:val="1"/>
+  </w:compat>
+  <w:rsids>
+    <w:rsidRoot w:val="00296A04"/>
+    <w:rsid w:val="00296A04"/>
+  </w:rsids>
+  <m:mathPr>
+    <m:mathFont m:val="Cambria Math"/>
+    <m:brkBin m:val="before"/>
+    <m:brkBinSub m:val="--"/>
+    <m:smallFrac m:val="0"/>
+    <m:dispDef/>
+    <m:lMargin m:val="0"/>
+    <m:rMargin m:val="0"/>
+    <m:defJc m:val="centerGroup"/>
+    <m:wrapIndent m:val="1440"/>
+    <m:intLim m:val="subSup"/>
+    <m:naryLim m:val="undOvr"/>
+  </m:mathPr>
+  <w:themeFontLang w:val="en-AU" w:eastAsia="zh-CN"/>
+  <w:clrSchemeMapping w:bg1="light1" w:t1="dark1" w:bg2="light2" w:t2="dark2" w:accent1="accent1" w:accent2="accent2" w:accent3="accent3" w:accent4="accent4" w:accent5="accent5" w:accent6="accent6" w:hyperlink="hyperlink" w:followedHyperlink="followedHyperlink"/>
+  <w:decimalSymbol w:val="."/>
+  <w:listSeparator w:val=","/>
+</w:settings>
+</file>
+
+<file path=word/glossary/styles.xml><?xml version="1.0" encoding="utf-8"?>
+<w:styles xmlns:mc="http://schemas.openxmlformats.org/markup-compatibility/2006" xmlns:r="http://schemas.openxmlformats.org/officeDocument/2006/relationships" xmlns:w="http://schemas.openxmlformats.org/wordprocessingml/2006/main" xmlns:w14="http://schemas.microsoft.com/office/word/2010/wordml" mc:Ignorable="w14">
+  <w:docDefaults>
+    <w:rPrDefault>
+      <w:rPr>
+        <w:rFonts w:asciiTheme="minorHAnsi" w:eastAsiaTheme="minorEastAsia" w:hAnsiTheme="minorHAnsi" w:cstheme="minorBidi"/>
+        <w:sz w:val="22"/>
+        <w:szCs w:val="22"/>
+        <w:lang w:val="en-AU" w:eastAsia="zh-CN" w:bidi="ar-SA"/>
+      </w:rPr>
+    </w:rPrDefault>
+    <w:pPrDefault>
+      <w:pPr>
+        <w:spacing w:after="200" w:line="276" w:lineRule="auto"/>
+      </w:pPr>
+    </w:pPrDefault>
+  </w:docDefaults>
+  <w:latentStyles w:defLockedState="0" w:defUIPriority="99" w:defSemiHidden="1" w:defUnhideWhenUsed="1" w:defQFormat="0" w:count="267">
+    <w:lsdException w:name="Normal" w:semiHidden="0" w:uiPriority="0" w:unhideWhenUsed="0" w:qFormat="1"/>
+    <w:lsdException w:name="heading 1" w:semiHidden="0" w:uiPriority="9" w:unhideWhenUsed="0" w:qFormat="1"/>
+    <w:lsdException w:name="heading 2" w:uiPriority="9" w:qFormat="1"/>
+    <w:lsdException w:name="heading 3" w:uiPriority="9" w:qFormat="1"/>
+    <w:lsdException w:name="heading 4" w:uiPriority="9" w:qFormat="1"/>
+    <w:lsdException w:name="heading 5" w:uiPriority="9" w:qFormat="1"/>
+    <w:lsdException w:name="heading 6" w:uiPriority="9" w:qFormat="1"/>
+    <w:lsdException w:name="heading 7" w:uiPriority="9" w:qFormat="1"/>
+    <w:lsdException w:name="heading 8" w:uiPriority="9" w:qFormat="1"/>
+    <w:lsdException w:name="heading 9" w:uiPriority="9" w:qFormat="1"/>
+    <w:lsdException w:name="toc 1" w:uiPriority="39"/>
+    <w:lsdException w:name="toc 2" w:uiPriority="39"/>
+    <w:lsdException w:name="toc 3" w:uiPriority="39"/>
+    <w:lsdException w:name="toc 4" w:uiPriority="39"/>
+    <w:lsdException w:name="toc 5" w:uiPriority="39"/>
+    <w:lsdException w:name="toc 6" w:uiPriority="39"/>
+    <w:lsdException w:name="toc 7" w:uiPriority="39"/>
+    <w:lsdException w:name="toc 8" w:uiPriority="39"/>
+    <w:lsdException w:name="toc 9" w:uiPriority="39"/>
+    <w:lsdException w:name="caption" w:uiPriority="35" w:qFormat="1"/>
+    <w:lsdException w:name="Title" w:semiHidden="0" w:uiPriority="10" w:unhideWhenUsed="0" w:qFormat="1"/>
+    <w:lsdException w:name="Default Paragraph Font" w:uiPriority="1"/>
+    <w:lsdException w:name="Subtitle" w:semiHidden="0" w:uiPriority="11" w:unhideWhenUsed="0" w:qFormat="1"/>
+    <w:lsdException w:name="Strong" w:semiHidden="0" w:uiPriority="22" w:unhideWhenUsed="0" w:qFormat="1"/>
+    <w:lsdException w:name="Emphasis" w:semiHidden="0" w:uiPriority="20" w:unhideWhenUsed="0" w:qFormat="1"/>
+    <w:lsdException w:name="Table Grid" w:semiHidden="0" w:uiPriority="59" w:unhideWhenUsed="0"/>
+    <w:lsdException w:name="Placeholder Text" w:uiPriority="67" w:unhideWhenUsed="0"/>
+    <w:lsdException w:name="No Spacing" w:semiHidden="0" w:uiPriority="1" w:unhideWhenUsed="0" w:qFormat="1"/>
+    <w:lsdException w:name="Light Shading" w:semiHidden="0" w:uiPriority="60" w:unhideWhenUsed="0"/>
+    <w:lsdException w:name="Light List" w:semiHidden="0" w:uiPriority="61" w:unhideWhenUsed="0"/>
+    <w:lsdException w:name="Light Grid" w:semiHidden="0" w:uiPriority="62" w:unhideWhenUsed="0"/>
+    <w:lsdException w:name="Medium Shading 1" w:semiHidden="0" w:uiPriority="63" w:unhideWhenUsed="0"/>
+    <w:lsdException w:name="Medium Shading 2" w:semiHidden="0" w:uiPriority="64" w:unhideWhenUsed="0"/>
+    <w:lsdException w:name="Medium List 1" w:semiHidden="0" w:uiPriority="65" w:unhideWhenUsed="0"/>
+    <w:lsdException w:name="Medium List 2" w:semiHidden="0" w:uiPriority="66" w:unhideWhenUsed="0"/>
+    <w:lsdException w:name="Medium Grid 1" w:semiHidden="0" w:uiPriority="67" w:unhideWhenUsed="0"/>
+    <w:lsdException w:name="Medium Grid 2" w:semiHidden="0" w:uiPriority="68" w:unhideWhenUsed="0"/>
+    <w:lsdException w:name="Medium Grid 3" w:semiHidden="0" w:uiPriority="69" w:unhideWhenUsed="0"/>
+    <w:lsdException w:name="Dark List" w:semiHidden="0" w:uiPriority="70" w:unhideWhenUsed="0"/>
+    <w:lsdException w:name="Colorful Shading" w:semiHidden="0" w:uiPriority="71" w:unhideWhenUsed="0"/>
+    <w:lsdException w:name="Colorful List" w:semiHidden="0" w:uiPriority="72" w:unhideWhenUsed="0"/>
+    <w:lsdException w:name="Colorful Grid" w:semiHidden="0" w:uiPriority="73" w:unhideWhenUsed="0"/>
+    <w:lsdException w:name="Light Shading Accent 1" w:semiHidden="0" w:uiPriority="60" w:unhideWhenUsed="0"/>
+    <w:lsdException w:name="Light List Accent 1" w:semiHidden="0" w:uiPriority="61" w:unhideWhenUsed="0"/>
+    <w:lsdException w:name="Light Grid Accent 1" w:semiHidden="0" w:uiPriority="62" w:unhideWhenUsed="0"/>
+    <w:lsdException w:name="Medium Shading 1 Accent 1" w:semiHidden="0" w:uiPriority="63" w:unhideWhenUsed="0"/>
+    <w:lsdException w:name="Medium Shading 2 Accent 1" w:semiHidden="0" w:uiPriority="64" w:unhideWhenUsed="0"/>
+    <w:lsdException w:name="Medium List 1 Accent 1" w:semiHidden="0" w:uiPriority="65" w:unhideWhenUsed="0"/>
+    <w:lsdException w:name="Revision" w:unhideWhenUsed="0"/>
+    <w:lsdException w:name="List Paragraph" w:semiHidden="0" w:uiPriority="34" w:unhideWhenUsed="0" w:qFormat="1"/>
+    <w:lsdException w:name="Quote" w:semiHidden="0" w:uiPriority="29" w:unhideWhenUsed="0" w:qFormat="1"/>
+    <w:lsdException w:name="Intense Quote" w:semiHidden="0" w:uiPriority="30" w:unhideWhenUsed="0" w:qFormat="1"/>
+    <w:lsdException w:name="Medium List 2 Accent 1" w:semiHidden="0" w:uiPriority="66" w:unhideWhenUsed="0"/>
+    <w:lsdException w:name="Medium Grid 1 Accent 1" w:semiHidden="0" w:uiPriority="67" w:unhideWhenUsed="0"/>
+    <w:lsdException w:name="Medium Grid 2 Accent 1" w:semiHidden="0" w:uiPriority="68" w:unhideWhenUsed="0"/>
+    <w:lsdException w:name="Medium Grid 3 Accent 1" w:semiHidden="0" w:uiPriority="69" w:unhideWhenUsed="0"/>
+    <w:lsdException w:name="Dark List Accent 1" w:semiHidden="0" w:uiPriority="70" w:unhideWhenUsed="0"/>
+    <w:lsdException w:name="Colorful Shading Accent 1" w:semiHidden="0" w:uiPriority="71" w:unhideWhenUsed="0"/>
+    <w:lsdException w:name="Colorful List Accent 1" w:semiHidden="0" w:uiPriority="72" w:unhideWhenUsed="0"/>
+    <w:lsdException w:name="Colorful Grid Accent 1" w:semiHidden="0" w:uiPriority="73" w:unhideWhenUsed="0"/>
+    <w:lsdException w:name="Light Shading Accent 2" w:semiHidden="0" w:uiPriority="60" w:unhideWhenUsed="0"/>
+    <w:lsdException w:name="Light List Accent 2" w:semiHidden="0" w:uiPriority="61" w:unhideWhenUsed="0"/>
+    <w:lsdException w:name="Light Grid Accent 2" w:semiHidden="0" w:uiPriority="62" w:unhideWhenUsed="0"/>
+    <w:lsdException w:name="Medium Shading 1 Accent 2" w:semiHidden="0" w:uiPriority="63" w:unhideWhenUsed="0"/>
+    <w:lsdException w:name="Medium Shading 2 Accent 2" w:semiHidden="0" w:uiPriority="64" w:unhideWhenUsed="0"/>
+    <w:lsdException w:name="Medium List 1 Accent 2" w:semiHidden="0" w:uiPriority="65" w:unhideWhenUsed="0"/>
+    <w:lsdException w:name="Medium List 2 Accent 2" w:semiHidden="0" w:uiPriority="66" w:unhideWhenUsed="0"/>
+    <w:lsdException w:name="Medium Grid 1 Accent 2" w:semiHidden="0" w:uiPriority="67" w:unhideWhenUsed="0"/>
+    <w:lsdException w:name="Medium Grid 2 Accent 2" w:semiHidden="0" w:uiPriority="68" w:unhideWhenUsed="0"/>
+    <w:lsdException w:name="Medium Grid 3 Accent 2" w:semiHidden="0" w:uiPriority="69" w:unhideWhenUsed="0"/>
+    <w:lsdException w:name="Dark List Accent 2" w:semiHidden="0" w:uiPriority="70" w:unhideWhenUsed="0"/>
+    <w:lsdException w:name="Colorful Shading Accent 2" w:semiHidden="0" w:uiPriority="71" w:unhideWhenUsed="0"/>
+    <w:lsdException w:name="Colorful List Accent 2" w:semiHidden="0" w:uiPriority="72" w:unhideWhenUsed="0"/>
+    <w:lsdException w:name="Colorful Grid Accent 2" w:semiHidden="0" w:uiPriority="73" w:unhideWhenUsed="0"/>
+    <w:lsdException w:name="Light Shading Accent 3" w:semiHidden="0" w:uiPriority="60" w:unhideWhenUsed="0"/>
+    <w:lsdException w:name="Light List Accent 3" w:semiHidden="0" w:uiPriority="61" w:unhideWhenUsed="0"/>
+    <w:lsdException w:name="Light Grid Accent 3" w:semiHidden="0" w:uiPriority="62" w:unhideWhenUsed="0"/>
+    <w:lsdException w:name="Medium Shading 1 Accent 3" w:semiHidden="0" w:uiPriority="63" w:unhideWhenUsed="0"/>
+    <w:lsdException w:name="Medium Shading 2 Accent 3" w:semiHidden="0" w:uiPriority="64" w:unhideWhenUsed="0"/>
+    <w:lsdException w:name="Medium List 1 Accent 3" w:semiHidden="0" w:uiPriority="65" w:unhideWhenUsed="0"/>
+    <w:lsdException w:name="Medium List 2 Accent 3" w:semiHidden="0" w:uiPriority="66" w:unhideWhenUsed="0"/>
+    <w:lsdException w:name="Medium Grid 1 Accent 3" w:semiHidden="0" w:uiPriority="67" w:unhideWhenUsed="0"/>
+    <w:lsdException w:name="Medium Grid 2 Accent 3" w:semiHidden="0" w:uiPriority="68" w:unhideWhenUsed="0"/>
+    <w:lsdException w:name="Medium Grid 3 Accent 3" w:semiHidden="0" w:uiPriority="69" w:unhideWhenUsed="0"/>
+    <w:lsdException w:name="Dark List Accent 3" w:semiHidden="0" w:uiPriority="70" w:unhideWhenUsed="0"/>
+    <w:lsdException w:name="Colorful Shading Accent 3" w:semiHidden="0" w:uiPriority="71" w:unhideWhenUsed="0"/>
+    <w:lsdException w:name="Colorful List Accent 3" w:semiHidden="0" w:uiPriority="72" w:unhideWhenUsed="0"/>
+    <w:lsdException w:name="Colorful Grid Accent 3" w:semiHidden="0" w:uiPriority="73" w:unhideWhenUsed="0"/>
+    <w:lsdException w:name="Light Shading Accent 4" w:semiHidden="0" w:uiPriority="60" w:unhideWhenUsed="0"/>
+    <w:lsdException w:name="Light List Accent 4" w:semiHidden="0" w:uiPriority="61" w:unhideWhenUsed="0"/>
+    <w:lsdException w:name="Light Grid Accent 4" w:semiHidden="0" w:uiPriority="62" w:unhideWhenUsed="0"/>
+    <w:lsdException w:name="Medium Shading 1 Accent 4" w:semiHidden="0" w:uiPriority="63" w:unhideWhenUsed="0"/>
+    <w:lsdException w:name="Medium Shading 2 Accent 4" w:semiHidden="0" w:uiPriority="64" w:unhideWhenUsed="0"/>
+    <w:lsdException w:name="Medium List 1 Accent 4" w:semiHidden="0" w:uiPriority="65" w:unhideWhenUsed="0"/>
+    <w:lsdException w:name="Medium List 2 Accent 4" w:semiHidden="0" w:uiPriority="66" w:unhideWhenUsed="0"/>
+    <w:lsdException w:name="Medium Grid 1 Accent 4" w:semiHidden="0" w:uiPriority="67" w:unhideWhenUsed="0"/>
+    <w:lsdException w:name="Medium Grid 2 Accent 4" w:semiHidden="0" w:uiPriority="68" w:unhideWhenUsed="0"/>
+    <w:lsdException w:name="Medium Grid 3 Accent 4" w:semiHidden="0" w:uiPriority="69" w:unhideWhenUsed="0"/>
+    <w:lsdException w:name="Dark List Accent 4" w:semiHidden="0" w:uiPriority="70" w:unhideWhenUsed="0"/>
+    <w:lsdException w:name="Colorful Shading Accent 4" w:semiHidden="0" w:uiPriority="71" w:unhideWhenUsed="0"/>
+    <w:lsdException w:name="Colorful List Accent 4" w:semiHidden="0" w:uiPriority="72" w:unhideWhenUsed="0"/>
+    <w:lsdException w:name="Colorful Grid Accent 4" w:semiHidden="0" w:uiPriority="73" w:unhideWhenUsed="0"/>
+    <w:lsdException w:name="Light Shading Accent 5" w:semiHidden="0" w:uiPriority="60" w:unhideWhenUsed="0"/>
+    <w:lsdException w:name="Light List Accent 5" w:semiHidden="0" w:uiPriority="61" w:unhideWhenUsed="0"/>
+    <w:lsdException w:name="Light Grid Accent 5" w:semiHidden="0" w:uiPriority="62" w:unhideWhenUsed="0"/>
+    <w:lsdException w:name="Medium Shading 1 Accent 5" w:semiHidden="0" w:uiPriority="63" w:unhideWhenUsed="0"/>
+    <w:lsdException w:name="Medium Shading 2 Accent 5" w:semiHidden="0" w:uiPriority="64" w:unhideWhenUsed="0"/>
+    <w:lsdException w:name="Medium List 1 Accent 5" w:semiHidden="0" w:uiPriority="65" w:unhideWhenUsed="0"/>
+    <w:lsdException w:name="Medium List 2 Accent 5" w:semiHidden="0" w:uiPriority="66" w:unhideWhenUsed="0"/>
+    <w:lsdException w:name="Medium Grid 1 Accent 5" w:semiHidden="0" w:uiPriority="67" w:unhideWhenUsed="0"/>
+    <w:lsdException w:name="Medium Grid 2 Accent 5" w:semiHidden="0" w:uiPriority="68" w:unhideWhenUsed="0"/>
+    <w:lsdException w:name="Medium Grid 3 Accent 5" w:semiHidden="0" w:uiPriority="69" w:unhideWhenUsed="0"/>
+    <w:lsdException w:name="Dark List Accent 5" w:semiHidden="0" w:uiPriority="70" w:unhideWhenUsed="0"/>
+    <w:lsdException w:name="Colorful Shading Accent 5" w:semiHidden="0" w:uiPriority="71" w:unhideWhenUsed="0"/>
+    <w:lsdException w:name="Colorful List Accent 5" w:semiHidden="0" w:uiPriority="72" w:unhideWhenUsed="0"/>
+    <w:lsdException w:name="Colorful Grid Accent 5" w:semiHidden="0" w:uiPriority="73" w:unhideWhenUsed="0"/>
+    <w:lsdException w:name="Light Shading Accent 6" w:semiHidden="0" w:uiPriority="60" w:unhideWhenUsed="0"/>
+    <w:lsdException w:name="Light List Accent 6" w:semiHidden="0" w:uiPriority="61" w:unhideWhenUsed="0"/>
+    <w:lsdException w:name="Light Grid Accent 6" w:semiHidden="0" w:uiPriority="62" w:unhideWhenUsed="0"/>
+    <w:lsdException w:name="Medium Shading 1 Accent 6" w:semiHidden="0" w:uiPriority="63" w:unhideWhenUsed="0"/>
+    <w:lsdException w:name="Medium Shading 2 Accent 6" w:semiHidden="0" w:uiPriority="64" w:unhideWhenUsed="0"/>
+    <w:lsdException w:name="Medium List 1 Accent 6" w:semiHidden="0" w:uiPriority="65" w:unhideWhenUsed="0"/>
+    <w:lsdException w:name="Medium List 2 Accent 6" w:semiHidden="0" w:uiPriority="66" w:unhideWhenUsed="0"/>
+    <w:lsdException w:name="Medium Grid 1 Accent 6" w:semiHidden="0" w:uiPriority="67" w:unhideWhenUsed="0"/>
+    <w:lsdException w:name="Medium Grid 2 Accent 6" w:semiHidden="0" w:uiPriority="68" w:unhideWhenUsed="0"/>
+    <w:lsdException w:name="Medium Grid 3 Accent 6" w:semiHidden="0" w:uiPriority="69" w:unhideWhenUsed="0"/>
+    <w:lsdException w:name="Dark List Accent 6" w:semiHidden="0" w:uiPriority="70" w:unhideWhenUsed="0"/>
+    <w:lsdException w:name="Colorful Shading Accent 6" w:semiHidden="0" w:uiPriority="71" w:unhideWhenUsed="0"/>
+    <w:lsdException w:name="Colorful List Accent 6" w:semiHidden="0" w:uiPriority="72" w:unhideWhenUsed="0"/>
+    <w:lsdException w:name="Colorful Grid Accent 6" w:semiHidden="0" w:uiPriority="73" w:unhideWhenUsed="0"/>
+    <w:lsdException w:name="Subtle Emphasis" w:semiHidden="0" w:uiPriority="19" w:unhideWhenUsed="0" w:qFormat="1"/>
+    <w:lsdException w:name="Intense Emphasis" w:semiHidden="0" w:uiPriority="21" w:unhideWhenUsed="0" w:qFormat="1"/>
+    <w:lsdException w:name="Subtle Reference" w:semiHidden="0" w:uiPriority="31" w:unhideWhenUsed="0" w:qFormat="1"/>
+    <w:lsdException w:name="Intense Reference" w:semiHidden="0" w:uiPriority="32" w:unhideWhenUsed="0" w:qFormat="1"/>
+    <w:lsdException w:name="Book Title" w:semiHidden="0" w:uiPriority="33" w:unhideWhenUsed="0" w:qFormat="1"/>
+    <w:lsdException w:name="Bibliography" w:uiPriority="37"/>
+    <w:lsdException w:name="TOC Heading" w:uiPriority="39" w:qFormat="1"/>
+  </w:latentStyles>
+  <w:style w:type="paragraph" w:default="1" w:styleId="Normal">
+    <w:name w:val="Normal"/>
+    <w:qFormat/>
+  </w:style>
+  <w:style w:type="character" w:default="1" w:styleId="DefaultParagraphFont">
+    <w:name w:val="Default Paragraph Font"/>
+    <w:uiPriority w:val="1"/>
+    <w:semiHidden/>
+    <w:unhideWhenUsed/>
+  </w:style>
+  <w:style w:type="table" w:default="1" w:styleId="TableNormal">
+    <w:name w:val="Normal Table"/>
+    <w:uiPriority w:val="99"/>
+    <w:semiHidden/>
+    <w:unhideWhenUsed/>
+    <w:tblPr>
+      <w:tblInd w:w="0" w:type="dxa"/>
+      <w:tblCellMar>
+        <w:top w:w="0" w:type="dxa"/>
+        <w:left w:w="108" w:type="dxa"/>
+        <w:bottom w:w="0" w:type="dxa"/>
+        <w:right w:w="108" w:type="dxa"/>
+      </w:tblCellMar>
+    </w:tblPr>
+  </w:style>
+  <w:style w:type="numbering" w:default="1" w:styleId="NoList">
+    <w:name w:val="No List"/>
+    <w:uiPriority w:val="99"/>
+    <w:semiHidden/>
+    <w:unhideWhenUsed/>
+  </w:style>
+  <w:style w:type="character" w:styleId="PlaceholderText">
+    <w:name w:val="Placeholder Text"/>
+    <w:basedOn w:val="DefaultParagraphFont"/>
+    <w:uiPriority w:val="67"/>
+    <w:rsid w:val="00296A04"/>
+    <w:rPr>
+      <w:color w:val="808080"/>
+    </w:rPr>
+  </w:style>
+</w:styles>
+</file>
+
+<file path=word/glossary/stylesWithEffects.xml><?xml version="1.0" encoding="utf-8"?>
+<w:styles xmlns:wpc="http://schemas.microsoft.com/office/word/2010/wordprocessingCanvas" xmlns:mc="http://schemas.openxmlformats.org/markup-compatibility/2006" xmlns:o="urn:schemas-microsoft-com:office:office" xmlns:r="http://schemas.openxmlformats.org/officeDocument/2006/relationships" xmlns:m="http://schemas.openxmlformats.org/officeDocument/2006/math" xmlns:v="urn:schemas-microsoft-com:vml" xmlns:wp14="http://schemas.microsoft.com/office/word/2010/wordprocessingDrawing" xmlns:wp="http://schemas.openxmlformats.org/drawingml/2006/wordprocessingDrawing" xmlns:w10="urn:schemas-microsoft-com:office:word" xmlns:w="http://schemas.openxmlformats.org/wordprocessingml/2006/main" xmlns:w14="http://schemas.microsoft.com/office/word/2010/wordml" xmlns:wpg="http://schemas.microsoft.com/office/word/2010/wordprocessingGroup" xmlns:wpi="http://schemas.microsoft.com/office/word/2010/wordprocessingInk" xmlns:wne="http://schemas.microsoft.com/office/word/2006/wordml" xmlns:wps="http://schemas.microsoft.com/office/word/2010/wordprocessingShape" mc:Ignorable="w14 wp14">
+  <w:docDefaults>
+    <w:rPrDefault>
+      <w:rPr>
+        <w:rFonts w:asciiTheme="minorHAnsi" w:eastAsiaTheme="minorEastAsia" w:hAnsiTheme="minorHAnsi" w:cstheme="minorBidi"/>
+        <w:sz w:val="22"/>
+        <w:szCs w:val="22"/>
+        <w:lang w:val="en-AU" w:eastAsia="zh-CN" w:bidi="ar-SA"/>
+      </w:rPr>
+    </w:rPrDefault>
+    <w:pPrDefault>
+      <w:pPr>
+        <w:spacing w:after="200" w:line="276" w:lineRule="auto"/>
+      </w:pPr>
+    </w:pPrDefault>
+  </w:docDefaults>
+  <w:latentStyles w:defLockedState="0" w:defUIPriority="99" w:defSemiHidden="1" w:defUnhideWhenUsed="1" w:defQFormat="0" w:count="267">
+    <w:lsdException w:name="Normal" w:semiHidden="0" w:uiPriority="0" w:unhideWhenUsed="0" w:qFormat="1"/>
+    <w:lsdException w:name="heading 1" w:semiHidden="0" w:uiPriority="9" w:unhideWhenUsed="0" w:qFormat="1"/>
+    <w:lsdException w:name="heading 2" w:uiPriority="9" w:qFormat="1"/>
+    <w:lsdException w:name="heading 3" w:uiPriority="9" w:qFormat="1"/>
+    <w:lsdException w:name="heading 4" w:uiPriority="9" w:qFormat="1"/>
+    <w:lsdException w:name="heading 5" w:uiPriority="9" w:qFormat="1"/>
+    <w:lsdException w:name="heading 6" w:uiPriority="9" w:qFormat="1"/>
+    <w:lsdException w:name="heading 7" w:uiPriority="9" w:qFormat="1"/>
+    <w:lsdException w:name="heading 8" w:uiPriority="9" w:qFormat="1"/>
+    <w:lsdException w:name="heading 9" w:uiPriority="9" w:qFormat="1"/>
+    <w:lsdException w:name="toc 1" w:uiPriority="39"/>
+    <w:lsdException w:name="toc 2" w:uiPriority="39"/>
+    <w:lsdException w:name="toc 3" w:uiPriority="39"/>
+    <w:lsdException w:name="toc 4" w:uiPriority="39"/>
+    <w:lsdException w:name="toc 5" w:uiPriority="39"/>
+    <w:lsdException w:name="toc 6" w:uiPriority="39"/>
+    <w:lsdException w:name="toc 7" w:uiPriority="39"/>
+    <w:lsdException w:name="toc 8" w:uiPriority="39"/>
+    <w:lsdException w:name="toc 9" w:uiPriority="39"/>
+    <w:lsdException w:name="caption" w:uiPriority="35" w:qFormat="1"/>
+    <w:lsdException w:name="Title" w:semiHidden="0" w:uiPriority="10" w:unhideWhenUsed="0" w:qFormat="1"/>
+    <w:lsdException w:name="Default Paragraph Font" w:uiPriority="1"/>
+    <w:lsdException w:name="Subtitle" w:semiHidden="0" w:uiPriority="11" w:unhideWhenUsed="0" w:qFormat="1"/>
+    <w:lsdException w:name="Strong" w:semiHidden="0" w:uiPriority="22" w:unhideWhenUsed="0" w:qFormat="1"/>
+    <w:lsdException w:name="Emphasis" w:semiHidden="0" w:uiPriority="20" w:unhideWhenUsed="0" w:qFormat="1"/>
+    <w:lsdException w:name="Table Grid" w:semiHidden="0" w:uiPriority="59" w:unhideWhenUsed="0"/>
+    <w:lsdException w:name="Placeholder Text" w:uiPriority="67" w:unhideWhenUsed="0"/>
+    <w:lsdException w:name="No Spacing" w:semiHidden="0" w:uiPriority="1" w:unhideWhenUsed="0" w:qFormat="1"/>
+    <w:lsdException w:name="Light Shading" w:semiHidden="0" w:uiPriority="60" w:unhideWhenUsed="0"/>
+    <w:lsdException w:name="Light List" w:semiHidden="0" w:uiPriority="61" w:unhideWhenUsed="0"/>
+    <w:lsdException w:name="Light Grid" w:semiHidden="0" w:uiPriority="62" w:unhideWhenUsed="0"/>
+    <w:lsdException w:name="Medium Shading 1" w:semiHidden="0" w:uiPriority="63" w:unhideWhenUsed="0"/>
+    <w:lsdException w:name="Medium Shading 2" w:semiHidden="0" w:uiPriority="64" w:unhideWhenUsed="0"/>
+    <w:lsdException w:name="Medium List 1" w:semiHidden="0" w:uiPriority="65" w:unhideWhenUsed="0"/>
+    <w:lsdException w:name="Medium List 2" w:semiHidden="0" w:uiPriority="66" w:unhideWhenUsed="0"/>
+    <w:lsdException w:name="Medium Grid 1" w:semiHidden="0" w:uiPriority="67" w:unhideWhenUsed="0"/>
+    <w:lsdException w:name="Medium Grid 2" w:semiHidden="0" w:uiPriority="68" w:unhideWhenUsed="0"/>
+    <w:lsdException w:name="Medium Grid 3" w:semiHidden="0" w:uiPriority="69" w:unhideWhenUsed="0"/>
+    <w:lsdException w:name="Dark List" w:semiHidden="0" w:uiPriority="70" w:unhideWhenUsed="0"/>
+    <w:lsdException w:name="Colorful Shading" w:semiHidden="0" w:uiPriority="71" w:unhideWhenUsed="0"/>
+    <w:lsdException w:name="Colorful List" w:semiHidden="0" w:uiPriority="72" w:unhideWhenUsed="0"/>
+    <w:lsdException w:name="Colorful Grid" w:semiHidden="0" w:uiPriority="73" w:unhideWhenUsed="0"/>
+    <w:lsdException w:name="Light Shading Accent 1" w:semiHidden="0" w:uiPriority="60" w:unhideWhenUsed="0"/>
+    <w:lsdException w:name="Light List Accent 1" w:semiHidden="0" w:uiPriority="61" w:unhideWhenUsed="0"/>
+    <w:lsdException w:name="Light Grid Accent 1" w:semiHidden="0" w:uiPriority="62" w:unhideWhenUsed="0"/>
+    <w:lsdException w:name="Medium Shading 1 Accent 1" w:semiHidden="0" w:uiPriority="63" w:unhideWhenUsed="0"/>
+    <w:lsdException w:name="Medium Shading 2 Accent 1" w:semiHidden="0" w:uiPriority="64" w:unhideWhenUsed="0"/>
+    <w:lsdException w:name="Medium List 1 Accent 1" w:semiHidden="0" w:uiPriority="65" w:unhideWhenUsed="0"/>
+    <w:lsdException w:name="Revision" w:unhideWhenUsed="0"/>
+    <w:lsdException w:name="List Paragraph" w:semiHidden="0" w:uiPriority="34" w:unhideWhenUsed="0" w:qFormat="1"/>
+    <w:lsdException w:name="Quote" w:semiHidden="0" w:uiPriority="29" w:unhideWhenUsed="0" w:qFormat="1"/>
+    <w:lsdException w:name="Intense Quote" w:semiHidden="0" w:uiPriority="30" w:unhideWhenUsed="0" w:qFormat="1"/>
+    <w:lsdException w:name="Medium List 2 Accent 1" w:semiHidden="0" w:uiPriority="66" w:unhideWhenUsed="0"/>
+    <w:lsdException w:name="Medium Grid 1 Accent 1" w:semiHidden="0" w:uiPriority="67" w:unhideWhenUsed="0"/>
+    <w:lsdException w:name="Medium Grid 2 Accent 1" w:semiHidden="0" w:uiPriority="68" w:unhideWhenUsed="0"/>
+    <w:lsdException w:name="Medium Grid 3 Accent 1" w:semiHidden="0" w:uiPriority="69" w:unhideWhenUsed="0"/>
+    <w:lsdException w:name="Dark List Accent 1" w:semiHidden="0" w:uiPriority="70" w:unhideWhenUsed="0"/>
+    <w:lsdException w:name="Colorful Shading Accent 1" w:semiHidden="0" w:uiPriority="71" w:unhideWhenUsed="0"/>
+    <w:lsdException w:name="Colorful List Accent 1" w:semiHidden="0" w:uiPriority="72" w:unhideWhenUsed="0"/>
+    <w:lsdException w:name="Colorful Grid Accent 1" w:semiHidden="0" w:uiPriority="73" w:unhideWhenUsed="0"/>
+    <w:lsdException w:name="Light Shading Accent 2" w:semiHidden="0" w:uiPriority="60" w:unhideWhenUsed="0"/>
+    <w:lsdException w:name="Light List Accent 2" w:semiHidden="0" w:uiPriority="61" w:unhideWhenUsed="0"/>
+    <w:lsdException w:name="Light Grid Accent 2" w:semiHidden="0" w:uiPriority="62" w:unhideWhenUsed="0"/>
+    <w:lsdException w:name="Medium Shading 1 Accent 2" w:semiHidden="0" w:uiPriority="63" w:unhideWhenUsed="0"/>
+    <w:lsdException w:name="Medium Shading 2 Accent 2" w:semiHidden="0" w:uiPriority="64" w:unhideWhenUsed="0"/>
+    <w:lsdException w:name="Medium List 1 Accent 2" w:semiHidden="0" w:uiPriority="65" w:unhideWhenUsed="0"/>
+    <w:lsdException w:name="Medium List 2 Accent 2" w:semiHidden="0" w:uiPriority="66" w:unhideWhenUsed="0"/>
+    <w:lsdException w:name="Medium Grid 1 Accent 2" w:semiHidden="0" w:uiPriority="67" w:unhideWhenUsed="0"/>
+    <w:lsdException w:name="Medium Grid 2 Accent 2" w:semiHidden="0" w:uiPriority="68" w:unhideWhenUsed="0"/>
+    <w:lsdException w:name="Medium Grid 3 Accent 2" w:semiHidden="0" w:uiPriority="69" w:unhideWhenUsed="0"/>
+    <w:lsdException w:name="Dark List Accent 2" w:semiHidden="0" w:uiPriority="70" w:unhideWhenUsed="0"/>
+    <w:lsdException w:name="Colorful Shading Accent 2" w:semiHidden="0" w:uiPriority="71" w:unhideWhenUsed="0"/>
+    <w:lsdException w:name="Colorful List Accent 2" w:semiHidden="0" w:uiPriority="72" w:unhideWhenUsed="0"/>
+    <w:lsdException w:name="Colorful Grid Accent 2" w:semiHidden="0" w:uiPriority="73" w:unhideWhenUsed="0"/>
+    <w:lsdException w:name="Light Shading Accent 3" w:semiHidden="0" w:uiPriority="60" w:unhideWhenUsed="0"/>
+    <w:lsdException w:name="Light List Accent 3" w:semiHidden="0" w:uiPriority="61" w:unhideWhenUsed="0"/>
+    <w:lsdException w:name="Light Grid Accent 3" w:semiHidden="0" w:uiPriority="62" w:unhideWhenUsed="0"/>
+    <w:lsdException w:name="Medium Shading 1 Accent 3" w:semiHidden="0" w:uiPriority="63" w:unhideWhenUsed="0"/>
+    <w:lsdException w:name="Medium Shading 2 Accent 3" w:semiHidden="0" w:uiPriority="64" w:unhideWhenUsed="0"/>
+    <w:lsdException w:name="Medium List 1 Accent 3" w:semiHidden="0" w:uiPriority="65" w:unhideWhenUsed="0"/>
+    <w:lsdException w:name="Medium List 2 Accent 3" w:semiHidden="0" w:uiPriority="66" w:unhideWhenUsed="0"/>
+    <w:lsdException w:name="Medium Grid 1 Accent 3" w:semiHidden="0" w:uiPriority="67" w:unhideWhenUsed="0"/>
+    <w:lsdException w:name="Medium Grid 2 Accent 3" w:semiHidden="0" w:uiPriority="68" w:unhideWhenUsed="0"/>
+    <w:lsdException w:name="Medium Grid 3 Accent 3" w:semiHidden="0" w:uiPriority="69" w:unhideWhenUsed="0"/>
+    <w:lsdException w:name="Dark List Accent 3" w:semiHidden="0" w:uiPriority="70" w:unhideWhenUsed="0"/>
+    <w:lsdException w:name="Colorful Shading Accent 3" w:semiHidden="0" w:uiPriority="71" w:unhideWhenUsed="0"/>
+    <w:lsdException w:name="Colorful List Accent 3" w:semiHidden="0" w:uiPriority="72" w:unhideWhenUsed="0"/>
+    <w:lsdException w:name="Colorful Grid Accent 3" w:semiHidden="0" w:uiPriority="73" w:unhideWhenUsed="0"/>
+    <w:lsdException w:name="Light Shading Accent 4" w:semiHidden="0" w:uiPriority="60" w:unhideWhenUsed="0"/>
+    <w:lsdException w:name="Light List Accent 4" w:semiHidden="0" w:uiPriority="61" w:unhideWhenUsed="0"/>
+    <w:lsdException w:name="Light Grid Accent 4" w:semiHidden="0" w:uiPriority="62" w:unhideWhenUsed="0"/>
+    <w:lsdException w:name="Medium Shading 1 Accent 4" w:semiHidden="0" w:uiPriority="63" w:unhideWhenUsed="0"/>
+    <w:lsdException w:name="Medium Shading 2 Accent 4" w:semiHidden="0" w:uiPriority="64" w:unhideWhenUsed="0"/>
+    <w:lsdException w:name="Medium List 1 Accent 4" w:semiHidden="0" w:uiPriority="65" w:unhideWhenUsed="0"/>
+    <w:lsdException w:name="Medium List 2 Accent 4" w:semiHidden="0" w:uiPriority="66" w:unhideWhenUsed="0"/>
+    <w:lsdException w:name="Medium Grid 1 Accent 4" w:semiHidden="0" w:uiPriority="67" w:unhideWhenUsed="0"/>
+    <w:lsdException w:name="Medium Grid 2 Accent 4" w:semiHidden="0" w:uiPriority="68" w:unhideWhenUsed="0"/>
+    <w:lsdException w:name="Medium Grid 3 Accent 4" w:semiHidden="0" w:uiPriority="69" w:unhideWhenUsed="0"/>
+    <w:lsdException w:name="Dark List Accent 4" w:semiHidden="0" w:uiPriority="70" w:unhideWhenUsed="0"/>
+    <w:lsdException w:name="Colorful Shading Accent 4" w:semiHidden="0" w:uiPriority="71" w:unhideWhenUsed="0"/>
+    <w:lsdException w:name="Colorful List Accent 4" w:semiHidden="0" w:uiPriority="72" w:unhideWhenUsed="0"/>
+    <w:lsdException w:name="Colorful Grid Accent 4" w:semiHidden="0" w:uiPriority="73" w:unhideWhenUsed="0"/>
+    <w:lsdException w:name="Light Shading Accent 5" w:semiHidden="0" w:uiPriority="60" w:unhideWhenUsed="0"/>
+    <w:lsdException w:name="Light List Accent 5" w:semiHidden="0" w:uiPriority="61" w:unhideWhenUsed="0"/>
+    <w:lsdException w:name="Light Grid Accent 5" w:semiHidden="0" w:uiPriority="62" w:unhideWhenUsed="0"/>
+    <w:lsdException w:name="Medium Shading 1 Accent 5" w:semiHidden="0" w:uiPriority="63" w:unhideWhenUsed="0"/>
+    <w:lsdException w:name="Medium Shading 2 Accent 5" w:semiHidden="0" w:uiPriority="64" w:unhideWhenUsed="0"/>
+    <w:lsdException w:name="Medium List 1 Accent 5" w:semiHidden="0" w:uiPriority="65" w:unhideWhenUsed="0"/>
+    <w:lsdException w:name="Medium List 2 Accent 5" w:semiHidden="0" w:uiPriority="66" w:unhideWhenUsed="0"/>
+    <w:lsdException w:name="Medium Grid 1 Accent 5" w:semiHidden="0" w:uiPriority="67" w:unhideWhenUsed="0"/>
+    <w:lsdException w:name="Medium Grid 2 Accent 5" w:semiHidden="0" w:uiPriority="68" w:unhideWhenUsed="0"/>
+    <w:lsdException w:name="Medium Grid 3 Accent 5" w:semiHidden="0" w:uiPriority="69" w:unhideWhenUsed="0"/>
+    <w:lsdException w:name="Dark List Accent 5" w:semiHidden="0" w:uiPriority="70" w:unhideWhenUsed="0"/>
+    <w:lsdException w:name="Colorful Shading Accent 5" w:semiHidden="0" w:uiPriority="71" w:unhideWhenUsed="0"/>
+    <w:lsdException w:name="Colorful List Accent 5" w:semiHidden="0" w:uiPriority="72" w:unhideWhenUsed="0"/>
+    <w:lsdException w:name="Colorful Grid Accent 5" w:semiHidden="0" w:uiPriority="73" w:unhideWhenUsed="0"/>
+    <w:lsdException w:name="Light Shading Accent 6" w:semiHidden="0" w:uiPriority="60" w:unhideWhenUsed="0"/>
+    <w:lsdException w:name="Light List Accent 6" w:semiHidden="0" w:uiPriority="61" w:unhideWhenUsed="0"/>
+    <w:lsdException w:name="Light Grid Accent 6" w:semiHidden="0" w:uiPriority="62" w:unhideWhenUsed="0"/>
+    <w:lsdException w:name="Medium Shading 1 Accent 6" w:semiHidden="0" w:uiPriority="63" w:unhideWhenUsed="0"/>
+    <w:lsdException w:name="Medium Shading 2 Accent 6" w:semiHidden="0" w:uiPriority="64" w:unhideWhenUsed="0"/>
+    <w:lsdException w:name="Medium List 1 Accent 6" w:semiHidden="0" w:uiPriority="65" w:unhideWhenUsed="0"/>
+    <w:lsdException w:name="Medium List 2 Accent 6" w:semiHidden="0" w:uiPriority="66" w:unhideWhenUsed="0"/>
+    <w:lsdException w:name="Medium Grid 1 Accent 6" w:semiHidden="0" w:uiPriority="67" w:unhideWhenUsed="0"/>
+    <w:lsdException w:name="Medium Grid 2 Accent 6" w:semiHidden="0" w:uiPriority="68" w:unhideWhenUsed="0"/>
+    <w:lsdException w:name="Medium Grid 3 Accent 6" w:semiHidden="0" w:uiPriority="69" w:unhideWhenUsed="0"/>
+    <w:lsdException w:name="Dark List Accent 6" w:semiHidden="0" w:uiPriority="70" w:unhideWhenUsed="0"/>
+    <w:lsdException w:name="Colorful Shading Accent 6" w:semiHidden="0" w:uiPriority="71" w:unhideWhenUsed="0"/>
+    <w:lsdException w:name="Colorful List Accent 6" w:semiHidden="0" w:uiPriority="72" w:unhideWhenUsed="0"/>
+    <w:lsdException w:name="Colorful Grid Accent 6" w:semiHidden="0" w:uiPriority="73" w:unhideWhenUsed="0"/>
+    <w:lsdException w:name="Subtle Emphasis" w:semiHidden="0" w:uiPriority="19" w:unhideWhenUsed="0" w:qFormat="1"/>
+    <w:lsdException w:name="Intense Emphasis" w:semiHidden="0" w:uiPriority="21" w:unhideWhenUsed="0" w:qFormat="1"/>
+    <w:lsdException w:name="Subtle Reference" w:semiHidden="0" w:uiPriority="31" w:unhideWhenUsed="0" w:qFormat="1"/>
+    <w:lsdException w:name="Intense Reference" w:semiHidden="0" w:uiPriority="32" w:unhideWhenUsed="0" w:qFormat="1"/>
+    <w:lsdException w:name="Book Title" w:semiHidden="0" w:uiPriority="33" w:unhideWhenUsed="0" w:qFormat="1"/>
+    <w:lsdException w:name="Bibliography" w:uiPriority="37"/>
+    <w:lsdException w:name="TOC Heading" w:uiPriority="39" w:qFormat="1"/>
+  </w:latentStyles>
+  <w:style w:type="paragraph" w:default="1" w:styleId="Normal">
+    <w:name w:val="Normal"/>
+    <w:qFormat/>
+  </w:style>
+  <w:style w:type="character" w:default="1" w:styleId="DefaultParagraphFont">
+    <w:name w:val="Default Paragraph Font"/>
+    <w:uiPriority w:val="1"/>
+    <w:semiHidden/>
+    <w:unhideWhenUsed/>
+  </w:style>
+  <w:style w:type="table" w:default="1" w:styleId="TableNormal">
+    <w:name w:val="Normal Table"/>
+    <w:uiPriority w:val="99"/>
+    <w:semiHidden/>
+    <w:unhideWhenUsed/>
+    <w:tblPr>
+      <w:tblInd w:w="0" w:type="dxa"/>
+      <w:tblCellMar>
+        <w:top w:w="0" w:type="dxa"/>
+        <w:left w:w="108" w:type="dxa"/>
+        <w:bottom w:w="0" w:type="dxa"/>
+        <w:right w:w="108" w:type="dxa"/>
+      </w:tblCellMar>
+    </w:tblPr>
+  </w:style>
+  <w:style w:type="numbering" w:default="1" w:styleId="NoList">
+    <w:name w:val="No List"/>
+    <w:uiPriority w:val="99"/>
+    <w:semiHidden/>
+    <w:unhideWhenUsed/>
+  </w:style>
+  <w:style w:type="character" w:styleId="PlaceholderText">
+    <w:name w:val="Placeholder Text"/>
+    <w:basedOn w:val="DefaultParagraphFont"/>
+    <w:uiPriority w:val="67"/>
+    <w:rsid w:val="00296A04"/>
+    <w:rPr>
+      <w:color w:val="808080"/>
+    </w:rPr>
+  </w:style>
+</w:styles>
+</file>
+
+<file path=word/glossary/webSettings.xml><?xml version="1.0" encoding="utf-8"?>
+<w:webSettings xmlns:mc="http://schemas.openxmlformats.org/markup-compatibility/2006" xmlns:r="http://schemas.openxmlformats.org/officeDocument/2006/relationships" xmlns:w="http://schemas.openxmlformats.org/wordprocessingml/2006/main" xmlns:w14="http://schemas.microsoft.com/office/word/2010/wordml" mc:Ignorable="w14">
+  <w:optimizeForBrowser/>
+  <w:allowPNG/>
+</w:webSettings>
 </file>
 
 <file path=word/theme/theme1.xml><?xml version="1.0" encoding="utf-8"?>
@@ -16008,7 +17300,7 @@
 </file>
 
 <file path=customXml/itemProps1.xml><?xml version="1.0" encoding="utf-8"?>
-<ds:datastoreItem xmlns:ds="http://schemas.openxmlformats.org/officeDocument/2006/customXml" ds:itemID="{A8EF5193-853E-4884-A4D0-EE57407731C0}">
+<ds:datastoreItem xmlns:ds="http://schemas.openxmlformats.org/officeDocument/2006/customXml" ds:itemID="{DEE9A43B-6514-4B1A-BF47-D5DC603D0C87}">
   <ds:schemaRefs>
     <ds:schemaRef ds:uri="http://schemas.openxmlformats.org/officeDocument/2006/bibliography"/>
   </ds:schemaRefs>

</xml_diff>